<commit_message>
finish course: time series analysis in python
autocorrelation, ACF, PACF, random walk, white noise, ARMA model
</commit_message>
<xml_diff>
--- a/datacamp/data_camp_python.docx
+++ b/datacamp/data_camp_python.docx
@@ -293,13 +293,7 @@
         <w:shd w:val="clear" w:color="auto" w:fill="E7E6E6" w:themeFill="background2"/>
       </w:pPr>
       <w:r>
-        <w:t>google.loc[</w:t>
-      </w:r>
-      <w:r>
-        <w:t>“2021-6”: “2023-6”</w:t>
-      </w:r>
-      <w:r>
-        <w:t>, [“open”, “close”]]</w:t>
+        <w:t>google.loc[“2021-6”: “2023-6”, [“open”, “close”]]</w:t>
       </w:r>
     </w:p>
     <w:p>
@@ -390,25 +384,33 @@
         <w:t>diff()</w:t>
       </w:r>
       <w:r>
-        <w:t xml:space="preserve"> </w:t>
-      </w:r>
-      <w:r>
-        <w:t>calculate</w:t>
-      </w:r>
-      <w:r>
-        <w:t>s</w:t>
-      </w:r>
-      <w:r>
-        <w:t xml:space="preserve"> difference in value for two adjacent periods Xt – Xt-1</w:t>
-      </w:r>
-    </w:p>
-    <w:p>
+        <w:t xml:space="preserve"> calculates difference in value for two adjacent periods </w:t>
+      </w:r>
+      <w:proofErr w:type="spellStart"/>
+      <w:r>
+        <w:t>Xt</w:t>
+      </w:r>
+      <w:proofErr w:type="spellEnd"/>
+      <w:r>
+        <w:t xml:space="preserve"> – Xt-1</w:t>
+      </w:r>
+    </w:p>
+    <w:p>
+      <w:proofErr w:type="spellStart"/>
       <w:r>
         <w:rPr>
           <w:b/>
           <w:bCs/>
         </w:rPr>
-        <w:t>pct_change()</w:t>
+        <w:t>pct_change</w:t>
+      </w:r>
+      <w:proofErr w:type="spellEnd"/>
+      <w:r>
+        <w:rPr>
+          <w:b/>
+          <w:bCs/>
+        </w:rPr>
+        <w:t>()</w:t>
       </w:r>
       <w:r>
         <w:t xml:space="preserve"> calculates the return in percentage change on a period</w:t>
@@ -416,14 +418,13 @@
       <w:r>
         <w:t xml:space="preserve"> </w:t>
       </w:r>
-      <w:r>
-        <w:t xml:space="preserve">Xt </w:t>
-      </w:r>
-      <w:r>
-        <w:t>/</w:t>
-      </w:r>
-      <w:r>
-        <w:t xml:space="preserve"> Xt-1</w:t>
+      <w:proofErr w:type="spellStart"/>
+      <w:r>
+        <w:t>Xt</w:t>
+      </w:r>
+      <w:proofErr w:type="spellEnd"/>
+      <w:r>
+        <w:t xml:space="preserve"> / Xt-1</w:t>
       </w:r>
       <w:r>
         <w:t>. It can also be calculated manually as “return1”</w:t>
@@ -792,6 +793,9 @@
     <w:p/>
     <w:p>
       <w:r>
+        <w:rPr>
+          <w:noProof/>
+        </w:rPr>
         <w:drawing>
           <wp:inline distT="0" distB="0" distL="0" distR="0" wp14:anchorId="45099218" wp14:editId="1B36749E">
             <wp:extent cx="5058481" cy="1209844"/>
@@ -863,6 +867,9 @@
     </w:p>
     <w:p>
       <w:r>
+        <w:rPr>
+          <w:noProof/>
+        </w:rPr>
         <w:drawing>
           <wp:inline distT="0" distB="0" distL="0" distR="0" wp14:anchorId="55D70DFC" wp14:editId="3640593C">
             <wp:extent cx="2876951" cy="1133633"/>
@@ -996,6 +1003,9 @@
     <w:p/>
     <w:p>
       <w:r>
+        <w:rPr>
+          <w:noProof/>
+        </w:rPr>
         <w:drawing>
           <wp:inline distT="0" distB="0" distL="0" distR="0" wp14:anchorId="19C0572F" wp14:editId="02DD5B0D">
             <wp:extent cx="4048690" cy="1200318"/>
@@ -1175,6 +1185,9 @@
     </w:p>
     <w:p>
       <w:r>
+        <w:rPr>
+          <w:noProof/>
+        </w:rPr>
         <w:drawing>
           <wp:inline distT="0" distB="0" distL="0" distR="0" wp14:anchorId="43265545" wp14:editId="30A20ED6">
             <wp:extent cx="4582164" cy="1219370"/>
@@ -1219,6 +1232,9 @@
     </w:p>
     <w:p>
       <w:r>
+        <w:rPr>
+          <w:noProof/>
+        </w:rPr>
         <w:drawing>
           <wp:inline distT="0" distB="0" distL="0" distR="0" wp14:anchorId="04E3CE60" wp14:editId="2F11626C">
             <wp:extent cx="3265200" cy="2196000"/>
@@ -1266,8 +1282,45 @@
       </w:r>
     </w:p>
     <w:p>
-      <w:r>
-        <w:t xml:space="preserve">asfreq() resamples the datetime sequence to specified frequency. Depending on the nature of the operations, when up sampling, use fill_value, method= “ffill” / “bfill” to fill the missing value. When downsampling, specify the aggregation method. </w:t>
+      <w:proofErr w:type="spellStart"/>
+      <w:r>
+        <w:t>asfreq</w:t>
+      </w:r>
+      <w:proofErr w:type="spellEnd"/>
+      <w:r>
+        <w:t xml:space="preserve">() resamples the datetime sequence to specified frequency. Depending on the nature of the operations, when up sampling, use </w:t>
+      </w:r>
+      <w:proofErr w:type="spellStart"/>
+      <w:r>
+        <w:t>fill_value</w:t>
+      </w:r>
+      <w:proofErr w:type="spellEnd"/>
+      <w:r>
+        <w:t>, method= “</w:t>
+      </w:r>
+      <w:proofErr w:type="spellStart"/>
+      <w:r>
+        <w:t>ffill</w:t>
+      </w:r>
+      <w:proofErr w:type="spellEnd"/>
+      <w:r>
+        <w:t>” / “</w:t>
+      </w:r>
+      <w:proofErr w:type="spellStart"/>
+      <w:r>
+        <w:t>bfill</w:t>
+      </w:r>
+      <w:proofErr w:type="spellEnd"/>
+      <w:r>
+        <w:t xml:space="preserve">” to fill the missing value. When </w:t>
+      </w:r>
+      <w:proofErr w:type="spellStart"/>
+      <w:r>
+        <w:t>downsampling</w:t>
+      </w:r>
+      <w:proofErr w:type="spellEnd"/>
+      <w:r>
+        <w:t xml:space="preserve">, specify the aggregation method. </w:t>
       </w:r>
     </w:p>
     <w:p>
@@ -1321,6 +1374,9 @@
     </w:p>
     <w:p>
       <w:r>
+        <w:rPr>
+          <w:noProof/>
+        </w:rPr>
         <w:drawing>
           <wp:inline distT="0" distB="0" distL="0" distR="0" wp14:anchorId="0ACC4E97" wp14:editId="3771D009">
             <wp:extent cx="3160800" cy="2408400"/>
@@ -1789,7 +1845,31 @@
         </w:numPr>
       </w:pPr>
       <w:r>
-        <w:t>.cumsum(), cumprod(), cumin() cummax()</w:t>
+        <w:t>.</w:t>
+      </w:r>
+      <w:proofErr w:type="spellStart"/>
+      <w:r>
+        <w:t>cumsum</w:t>
+      </w:r>
+      <w:proofErr w:type="spellEnd"/>
+      <w:r>
+        <w:t xml:space="preserve">(), </w:t>
+      </w:r>
+      <w:proofErr w:type="spellStart"/>
+      <w:r>
+        <w:t>cumprod</w:t>
+      </w:r>
+      <w:proofErr w:type="spellEnd"/>
+      <w:r>
+        <w:t xml:space="preserve">(), cumin() </w:t>
+      </w:r>
+      <w:proofErr w:type="spellStart"/>
+      <w:r>
+        <w:t>cummax</w:t>
+      </w:r>
+      <w:proofErr w:type="spellEnd"/>
+      <w:r>
+        <w:t>()</w:t>
       </w:r>
     </w:p>
     <w:p>
@@ -1812,13 +1892,7 @@
     </w:p>
     <w:p>
       <w:r>
-        <w:t>Rt = (Pt / Pt-1</w:t>
-      </w:r>
-      <w:r>
-        <w:t>)</w:t>
-      </w:r>
-      <w:r>
-        <w:t xml:space="preserve"> – 1</w:t>
+        <w:t>Rt = (Pt / Pt-1) – 1</w:t>
       </w:r>
     </w:p>
     <w:p>
@@ -1891,7 +1965,27 @@
           <w:sz w:val="21"/>
           <w:szCs w:val="21"/>
         </w:rPr>
-        <w:t> = data.pct_change()</w:t>
+        <w:t> = </w:t>
+      </w:r>
+      <w:proofErr w:type="spellStart"/>
+      <w:r>
+        <w:rPr>
+          <w:rFonts w:ascii="Consolas" w:eastAsia="Times New Roman" w:hAnsi="Consolas" w:cs="Times New Roman"/>
+          <w:color w:val="000000"/>
+          <w:sz w:val="21"/>
+          <w:szCs w:val="21"/>
+        </w:rPr>
+        <w:t>data.pct_change</w:t>
+      </w:r>
+      <w:proofErr w:type="spellEnd"/>
+      <w:r>
+        <w:rPr>
+          <w:rFonts w:ascii="Consolas" w:eastAsia="Times New Roman" w:hAnsi="Consolas" w:cs="Times New Roman"/>
+          <w:color w:val="000000"/>
+          <w:sz w:val="21"/>
+          <w:szCs w:val="21"/>
+        </w:rPr>
+        <w:t>()</w:t>
       </w:r>
     </w:p>
     <w:p>
@@ -1926,6 +2020,7 @@
           <w:szCs w:val="21"/>
         </w:rPr>
       </w:pPr>
+      <w:proofErr w:type="spellStart"/>
       <w:r>
         <w:rPr>
           <w:rFonts w:ascii="Consolas" w:eastAsia="Times New Roman" w:hAnsi="Consolas" w:cs="Times New Roman"/>
@@ -1935,6 +2030,7 @@
         </w:rPr>
         <w:t>returns_plus_one</w:t>
       </w:r>
+      <w:proofErr w:type="spellEnd"/>
       <w:r>
         <w:rPr>
           <w:rFonts w:ascii="Consolas" w:eastAsia="Times New Roman" w:hAnsi="Consolas" w:cs="Times New Roman"/>
@@ -1983,6 +2079,7 @@
           <w:szCs w:val="21"/>
         </w:rPr>
       </w:pPr>
+      <w:proofErr w:type="spellStart"/>
       <w:r>
         <w:rPr>
           <w:rFonts w:ascii="Consolas" w:eastAsia="Times New Roman" w:hAnsi="Consolas" w:cs="Times New Roman"/>
@@ -1992,6 +2089,7 @@
         </w:rPr>
         <w:t>cumulative_return</w:t>
       </w:r>
+      <w:proofErr w:type="spellEnd"/>
       <w:r>
         <w:rPr>
           <w:rFonts w:ascii="Consolas" w:eastAsia="Times New Roman" w:hAnsi="Consolas" w:cs="Times New Roman"/>
@@ -2001,6 +2099,7 @@
         </w:rPr>
         <w:t> = </w:t>
       </w:r>
+      <w:proofErr w:type="spellStart"/>
       <w:r>
         <w:rPr>
           <w:rFonts w:ascii="Consolas" w:eastAsia="Times New Roman" w:hAnsi="Consolas" w:cs="Times New Roman"/>
@@ -2017,7 +2116,17 @@
           <w:sz w:val="21"/>
           <w:szCs w:val="21"/>
         </w:rPr>
-        <w:t>.cumprod()</w:t>
+        <w:t>.cumprod</w:t>
+      </w:r>
+      <w:proofErr w:type="spellEnd"/>
+      <w:r>
+        <w:rPr>
+          <w:rFonts w:ascii="Consolas" w:eastAsia="Times New Roman" w:hAnsi="Consolas" w:cs="Times New Roman"/>
+          <w:color w:val="000000"/>
+          <w:sz w:val="21"/>
+          <w:szCs w:val="21"/>
+        </w:rPr>
+        <w:t>()</w:t>
       </w:r>
     </w:p>
     <w:p>
@@ -2081,6 +2190,7 @@
         </w:rPr>
         <w:t> </w:t>
       </w:r>
+      <w:proofErr w:type="spellStart"/>
       <w:r>
         <w:rPr>
           <w:rFonts w:ascii="Consolas" w:eastAsia="Times New Roman" w:hAnsi="Consolas" w:cs="Times New Roman"/>
@@ -2090,6 +2200,7 @@
         </w:rPr>
         <w:t>multi_period_return</w:t>
       </w:r>
+      <w:proofErr w:type="spellEnd"/>
       <w:r>
         <w:rPr>
           <w:rFonts w:ascii="Consolas" w:eastAsia="Times New Roman" w:hAnsi="Consolas" w:cs="Times New Roman"/>
@@ -2099,6 +2210,7 @@
         </w:rPr>
         <w:t>(</w:t>
       </w:r>
+      <w:proofErr w:type="spellStart"/>
       <w:r>
         <w:rPr>
           <w:rFonts w:ascii="Consolas" w:eastAsia="Times New Roman" w:hAnsi="Consolas" w:cs="Times New Roman"/>
@@ -2108,6 +2220,7 @@
         </w:rPr>
         <w:t>period_returns</w:t>
       </w:r>
+      <w:proofErr w:type="spellEnd"/>
       <w:r>
         <w:rPr>
           <w:rFonts w:ascii="Consolas" w:eastAsia="Times New Roman" w:hAnsi="Consolas" w:cs="Times New Roman"/>
@@ -2156,6 +2269,7 @@
         </w:rPr>
         <w:t> </w:t>
       </w:r>
+      <w:proofErr w:type="spellStart"/>
       <w:r>
         <w:rPr>
           <w:rFonts w:ascii="Consolas" w:eastAsia="Times New Roman" w:hAnsi="Consolas" w:cs="Times New Roman"/>
@@ -2183,6 +2297,7 @@
         </w:rPr>
         <w:t>prod</w:t>
       </w:r>
+      <w:proofErr w:type="spellEnd"/>
       <w:r>
         <w:rPr>
           <w:rFonts w:ascii="Consolas" w:eastAsia="Times New Roman" w:hAnsi="Consolas" w:cs="Times New Roman"/>
@@ -2192,6 +2307,7 @@
         </w:rPr>
         <w:t>(</w:t>
       </w:r>
+      <w:proofErr w:type="spellStart"/>
       <w:r>
         <w:rPr>
           <w:rFonts w:ascii="Consolas" w:eastAsia="Times New Roman" w:hAnsi="Consolas" w:cs="Times New Roman"/>
@@ -2201,6 +2317,7 @@
         </w:rPr>
         <w:t>period_returns</w:t>
       </w:r>
+      <w:proofErr w:type="spellEnd"/>
       <w:r>
         <w:rPr>
           <w:rFonts w:ascii="Consolas" w:eastAsia="Times New Roman" w:hAnsi="Consolas" w:cs="Times New Roman"/>
@@ -2325,6 +2442,9 @@
     <w:p/>
     <w:p>
       <w:r>
+        <w:rPr>
+          <w:noProof/>
+        </w:rPr>
         <w:drawing>
           <wp:inline distT="0" distB="0" distL="0" distR="0" wp14:anchorId="62550D04" wp14:editId="256B2EFD">
             <wp:extent cx="5083200" cy="3070800"/>
@@ -2418,6 +2538,7 @@
           <w:szCs w:val="21"/>
         </w:rPr>
       </w:pPr>
+      <w:proofErr w:type="spellStart"/>
       <w:r>
         <w:rPr>
           <w:rFonts w:ascii="Consolas" w:eastAsia="Times New Roman" w:hAnsi="Consolas" w:cs="Times New Roman"/>
@@ -2427,6 +2548,7 @@
         </w:rPr>
         <w:t>random_walk</w:t>
       </w:r>
+      <w:proofErr w:type="spellEnd"/>
       <w:r>
         <w:rPr>
           <w:rFonts w:ascii="Consolas" w:eastAsia="Times New Roman" w:hAnsi="Consolas" w:cs="Times New Roman"/>
@@ -2574,6 +2696,7 @@
           <w:szCs w:val="21"/>
         </w:rPr>
       </w:pPr>
+      <w:proofErr w:type="spellStart"/>
       <w:r>
         <w:rPr>
           <w:rFonts w:ascii="Consolas" w:eastAsia="Times New Roman" w:hAnsi="Consolas" w:cs="Times New Roman"/>
@@ -2583,6 +2706,7 @@
         </w:rPr>
         <w:t>random_prices</w:t>
       </w:r>
+      <w:proofErr w:type="spellEnd"/>
       <w:r>
         <w:rPr>
           <w:rFonts w:ascii="Consolas" w:eastAsia="Times New Roman" w:hAnsi="Consolas" w:cs="Times New Roman"/>
@@ -2592,6 +2716,7 @@
         </w:rPr>
         <w:t> = </w:t>
       </w:r>
+      <w:proofErr w:type="spellStart"/>
       <w:r>
         <w:rPr>
           <w:rFonts w:ascii="Consolas" w:eastAsia="Times New Roman" w:hAnsi="Consolas" w:cs="Times New Roman"/>
@@ -2619,6 +2744,7 @@
         </w:rPr>
         <w:t>add</w:t>
       </w:r>
+      <w:proofErr w:type="spellEnd"/>
       <w:r>
         <w:rPr>
           <w:rFonts w:ascii="Consolas" w:eastAsia="Times New Roman" w:hAnsi="Consolas" w:cs="Times New Roman"/>
@@ -2646,6 +2772,7 @@
         </w:rPr>
         <w:t>).</w:t>
       </w:r>
+      <w:proofErr w:type="spellStart"/>
       <w:r>
         <w:rPr>
           <w:rFonts w:ascii="Consolas" w:eastAsia="Times New Roman" w:hAnsi="Consolas" w:cs="Times New Roman"/>
@@ -2655,6 +2782,7 @@
         </w:rPr>
         <w:t>cumprod</w:t>
       </w:r>
+      <w:proofErr w:type="spellEnd"/>
       <w:r>
         <w:rPr>
           <w:rFonts w:ascii="Consolas" w:eastAsia="Times New Roman" w:hAnsi="Consolas" w:cs="Times New Roman"/>
@@ -2676,6 +2804,7 @@
           <w:szCs w:val="21"/>
         </w:rPr>
       </w:pPr>
+      <w:proofErr w:type="spellStart"/>
       <w:r>
         <w:rPr>
           <w:rFonts w:ascii="Consolas" w:eastAsia="Times New Roman" w:hAnsi="Consolas" w:cs="Times New Roman"/>
@@ -2703,6 +2832,7 @@
         </w:rPr>
         <w:t>mul</w:t>
       </w:r>
+      <w:proofErr w:type="spellEnd"/>
       <w:r>
         <w:rPr>
           <w:rFonts w:ascii="Consolas" w:eastAsia="Times New Roman" w:hAnsi="Consolas" w:cs="Times New Roman"/>
@@ -2768,6 +2898,9 @@
     </w:p>
     <w:p>
       <w:r>
+        <w:rPr>
+          <w:noProof/>
+        </w:rPr>
         <w:lastRenderedPageBreak/>
         <w:drawing>
           <wp:inline distT="0" distB="0" distL="0" distR="0" wp14:anchorId="62B1A46C" wp14:editId="33DD2F13">
@@ -2830,6 +2963,7 @@
           <w:szCs w:val="21"/>
         </w:rPr>
       </w:pPr>
+      <w:proofErr w:type="spellStart"/>
       <w:r>
         <w:rPr>
           <w:rFonts w:ascii="Consolas" w:eastAsia="Times New Roman" w:hAnsi="Consolas" w:cs="Times New Roman"/>
@@ -2839,14 +2973,55 @@
         </w:rPr>
         <w:t>daily_returns</w:t>
       </w:r>
-      <w:r>
-        <w:rPr>
-          <w:rFonts w:ascii="Consolas" w:eastAsia="Times New Roman" w:hAnsi="Consolas" w:cs="Times New Roman"/>
-          <w:color w:val="000000"/>
-          <w:sz w:val="21"/>
-          <w:szCs w:val="21"/>
-        </w:rPr>
-        <w:t> = fb.price.pct_change().dropna()</w:t>
+      <w:proofErr w:type="spellEnd"/>
+      <w:r>
+        <w:rPr>
+          <w:rFonts w:ascii="Consolas" w:eastAsia="Times New Roman" w:hAnsi="Consolas" w:cs="Times New Roman"/>
+          <w:color w:val="000000"/>
+          <w:sz w:val="21"/>
+          <w:szCs w:val="21"/>
+        </w:rPr>
+        <w:t> = </w:t>
+      </w:r>
+      <w:proofErr w:type="spellStart"/>
+      <w:r>
+        <w:rPr>
+          <w:rFonts w:ascii="Consolas" w:eastAsia="Times New Roman" w:hAnsi="Consolas" w:cs="Times New Roman"/>
+          <w:color w:val="000000"/>
+          <w:sz w:val="21"/>
+          <w:szCs w:val="21"/>
+        </w:rPr>
+        <w:t>fb.price.pct_change</w:t>
+      </w:r>
+      <w:proofErr w:type="spellEnd"/>
+      <w:r>
+        <w:rPr>
+          <w:rFonts w:ascii="Consolas" w:eastAsia="Times New Roman" w:hAnsi="Consolas" w:cs="Times New Roman"/>
+          <w:color w:val="000000"/>
+          <w:sz w:val="21"/>
+          <w:szCs w:val="21"/>
+        </w:rPr>
+        <w:t>().</w:t>
+      </w:r>
+      <w:proofErr w:type="spellStart"/>
+      <w:r>
+        <w:rPr>
+          <w:rFonts w:ascii="Consolas" w:eastAsia="Times New Roman" w:hAnsi="Consolas" w:cs="Times New Roman"/>
+          <w:color w:val="000000"/>
+          <w:sz w:val="21"/>
+          <w:szCs w:val="21"/>
+        </w:rPr>
+        <w:t>dropna</w:t>
+      </w:r>
+      <w:proofErr w:type="spellEnd"/>
+      <w:r>
+        <w:rPr>
+          <w:rFonts w:ascii="Consolas" w:eastAsia="Times New Roman" w:hAnsi="Consolas" w:cs="Times New Roman"/>
+          <w:color w:val="000000"/>
+          <w:sz w:val="21"/>
+          <w:szCs w:val="21"/>
+        </w:rPr>
+        <w:t>()</w:t>
       </w:r>
     </w:p>
     <w:p>
@@ -2860,6 +3035,7 @@
           <w:szCs w:val="21"/>
         </w:rPr>
       </w:pPr>
+      <w:proofErr w:type="spellStart"/>
       <w:r>
         <w:rPr>
           <w:rFonts w:ascii="Consolas" w:eastAsia="Times New Roman" w:hAnsi="Consolas" w:cs="Times New Roman"/>
@@ -2869,6 +3045,7 @@
         </w:rPr>
         <w:t>random_walk</w:t>
       </w:r>
+      <w:proofErr w:type="spellEnd"/>
       <w:r>
         <w:rPr>
           <w:rFonts w:ascii="Consolas" w:eastAsia="Times New Roman" w:hAnsi="Consolas" w:cs="Times New Roman"/>
@@ -2878,6 +3055,7 @@
         </w:rPr>
         <w:t> = </w:t>
       </w:r>
+      <w:proofErr w:type="spellStart"/>
       <w:r>
         <w:rPr>
           <w:rFonts w:ascii="Consolas" w:eastAsia="Times New Roman" w:hAnsi="Consolas" w:cs="Times New Roman"/>
@@ -2896,6 +3074,7 @@
         </w:rPr>
         <w:t>choice</w:t>
       </w:r>
+      <w:proofErr w:type="spellEnd"/>
       <w:r>
         <w:rPr>
           <w:rFonts w:ascii="Consolas" w:eastAsia="Times New Roman" w:hAnsi="Consolas" w:cs="Times New Roman"/>
@@ -2905,6 +3084,7 @@
         </w:rPr>
         <w:t>(</w:t>
       </w:r>
+      <w:proofErr w:type="spellStart"/>
       <w:r>
         <w:rPr>
           <w:rFonts w:ascii="Consolas" w:eastAsia="Times New Roman" w:hAnsi="Consolas" w:cs="Times New Roman"/>
@@ -2914,6 +3094,7 @@
         </w:rPr>
         <w:t>daily_returns</w:t>
       </w:r>
+      <w:proofErr w:type="spellEnd"/>
       <w:r>
         <w:rPr>
           <w:rFonts w:ascii="Consolas" w:eastAsia="Times New Roman" w:hAnsi="Consolas" w:cs="Times New Roman"/>
@@ -2923,6 +3104,7 @@
         </w:rPr>
         <w:t>, </w:t>
       </w:r>
+      <w:proofErr w:type="spellStart"/>
       <w:r>
         <w:rPr>
           <w:rFonts w:ascii="Consolas" w:eastAsia="Times New Roman" w:hAnsi="Consolas" w:cs="Times New Roman"/>
@@ -2932,6 +3114,7 @@
         </w:rPr>
         <w:t>n_obs</w:t>
       </w:r>
+      <w:proofErr w:type="spellEnd"/>
       <w:r>
         <w:rPr>
           <w:rFonts w:ascii="Consolas" w:eastAsia="Times New Roman" w:hAnsi="Consolas" w:cs="Times New Roman"/>
@@ -2981,7 +3164,27 @@
           <w:sz w:val="21"/>
           <w:szCs w:val="21"/>
         </w:rPr>
-        <w:t> = fb.price.first(</w:t>
+        <w:t> = </w:t>
+      </w:r>
+      <w:proofErr w:type="spellStart"/>
+      <w:r>
+        <w:rPr>
+          <w:rFonts w:ascii="Consolas" w:eastAsia="Times New Roman" w:hAnsi="Consolas" w:cs="Times New Roman"/>
+          <w:color w:val="000000"/>
+          <w:sz w:val="21"/>
+          <w:szCs w:val="21"/>
+        </w:rPr>
+        <w:t>fb.price.first</w:t>
+      </w:r>
+      <w:proofErr w:type="spellEnd"/>
+      <w:r>
+        <w:rPr>
+          <w:rFonts w:ascii="Consolas" w:eastAsia="Times New Roman" w:hAnsi="Consolas" w:cs="Times New Roman"/>
+          <w:color w:val="000000"/>
+          <w:sz w:val="21"/>
+          <w:szCs w:val="21"/>
+        </w:rPr>
+        <w:t>(</w:t>
       </w:r>
       <w:r>
         <w:rPr>
@@ -3013,6 +3216,7 @@
           <w:szCs w:val="21"/>
         </w:rPr>
       </w:pPr>
+      <w:proofErr w:type="spellStart"/>
       <w:r>
         <w:rPr>
           <w:rFonts w:ascii="Consolas" w:eastAsia="Times New Roman" w:hAnsi="Consolas" w:cs="Times New Roman"/>
@@ -3022,6 +3226,7 @@
         </w:rPr>
         <w:t>random_walk</w:t>
       </w:r>
+      <w:proofErr w:type="spellEnd"/>
       <w:r>
         <w:rPr>
           <w:rFonts w:ascii="Consolas" w:eastAsia="Times New Roman" w:hAnsi="Consolas" w:cs="Times New Roman"/>
@@ -3031,6 +3236,7 @@
         </w:rPr>
         <w:t> = </w:t>
       </w:r>
+      <w:proofErr w:type="spellStart"/>
       <w:r>
         <w:rPr>
           <w:rFonts w:ascii="Consolas" w:eastAsia="Times New Roman" w:hAnsi="Consolas" w:cs="Times New Roman"/>
@@ -3058,6 +3264,7 @@
         </w:rPr>
         <w:t>add</w:t>
       </w:r>
+      <w:proofErr w:type="spellEnd"/>
       <w:r>
         <w:rPr>
           <w:rFonts w:ascii="Consolas" w:eastAsia="Times New Roman" w:hAnsi="Consolas" w:cs="Times New Roman"/>
@@ -3097,6 +3304,7 @@
           <w:szCs w:val="21"/>
         </w:rPr>
       </w:pPr>
+      <w:proofErr w:type="spellStart"/>
       <w:r>
         <w:rPr>
           <w:rFonts w:ascii="Consolas" w:eastAsia="Times New Roman" w:hAnsi="Consolas" w:cs="Times New Roman"/>
@@ -3106,6 +3314,7 @@
         </w:rPr>
         <w:t>random_price</w:t>
       </w:r>
+      <w:proofErr w:type="spellEnd"/>
       <w:r>
         <w:rPr>
           <w:rFonts w:ascii="Consolas" w:eastAsia="Times New Roman" w:hAnsi="Consolas" w:cs="Times New Roman"/>
@@ -3115,6 +3324,7 @@
         </w:rPr>
         <w:t> = </w:t>
       </w:r>
+      <w:proofErr w:type="spellStart"/>
       <w:r>
         <w:rPr>
           <w:rFonts w:ascii="Consolas" w:eastAsia="Times New Roman" w:hAnsi="Consolas" w:cs="Times New Roman"/>
@@ -3131,8 +3341,19 @@
           <w:sz w:val="21"/>
           <w:szCs w:val="21"/>
         </w:rPr>
-        <w:t>.append(</w:t>
-      </w:r>
+        <w:t>.append</w:t>
+      </w:r>
+      <w:proofErr w:type="spellEnd"/>
+      <w:r>
+        <w:rPr>
+          <w:rFonts w:ascii="Consolas" w:eastAsia="Times New Roman" w:hAnsi="Consolas" w:cs="Times New Roman"/>
+          <w:color w:val="000000"/>
+          <w:sz w:val="21"/>
+          <w:szCs w:val="21"/>
+        </w:rPr>
+        <w:t>(</w:t>
+      </w:r>
+      <w:proofErr w:type="spellStart"/>
       <w:r>
         <w:rPr>
           <w:rFonts w:ascii="Consolas" w:eastAsia="Times New Roman" w:hAnsi="Consolas" w:cs="Times New Roman"/>
@@ -3142,6 +3363,7 @@
         </w:rPr>
         <w:t>random_walk</w:t>
       </w:r>
+      <w:proofErr w:type="spellEnd"/>
       <w:r>
         <w:rPr>
           <w:rFonts w:ascii="Consolas" w:eastAsia="Times New Roman" w:hAnsi="Consolas" w:cs="Times New Roman"/>
@@ -3163,6 +3385,7 @@
           <w:szCs w:val="21"/>
         </w:rPr>
       </w:pPr>
+      <w:proofErr w:type="spellStart"/>
       <w:r>
         <w:rPr>
           <w:rFonts w:ascii="Consolas" w:eastAsia="Times New Roman" w:hAnsi="Consolas" w:cs="Times New Roman"/>
@@ -3172,6 +3395,7 @@
         </w:rPr>
         <w:t>random_price</w:t>
       </w:r>
+      <w:proofErr w:type="spellEnd"/>
       <w:r>
         <w:rPr>
           <w:rFonts w:ascii="Consolas" w:eastAsia="Times New Roman" w:hAnsi="Consolas" w:cs="Times New Roman"/>
@@ -3181,6 +3405,7 @@
         </w:rPr>
         <w:t> = </w:t>
       </w:r>
+      <w:proofErr w:type="spellStart"/>
       <w:r>
         <w:rPr>
           <w:rFonts w:ascii="Consolas" w:eastAsia="Times New Roman" w:hAnsi="Consolas" w:cs="Times New Roman"/>
@@ -3197,7 +3422,17 @@
           <w:sz w:val="21"/>
           <w:szCs w:val="21"/>
         </w:rPr>
-        <w:t>.cumprod()</w:t>
+        <w:t>.cumprod</w:t>
+      </w:r>
+      <w:proofErr w:type="spellEnd"/>
+      <w:r>
+        <w:rPr>
+          <w:rFonts w:ascii="Consolas" w:eastAsia="Times New Roman" w:hAnsi="Consolas" w:cs="Times New Roman"/>
+          <w:color w:val="000000"/>
+          <w:sz w:val="21"/>
+          <w:szCs w:val="21"/>
+        </w:rPr>
+        <w:t>()</w:t>
       </w:r>
     </w:p>
     <w:p>
@@ -3219,6 +3454,9 @@
     </w:p>
     <w:p>
       <w:r>
+        <w:rPr>
+          <w:noProof/>
+        </w:rPr>
         <w:drawing>
           <wp:inline distT="0" distB="0" distL="0" distR="0" wp14:anchorId="3BC3EB9E" wp14:editId="6632D035">
             <wp:extent cx="5344271" cy="3648584"/>
@@ -3265,8 +3503,13 @@
       </w:r>
     </w:p>
     <w:p>
-      <w:r>
-        <w:t xml:space="preserve">Correaltions ought to be computed on returns, not on the price itself. As two rising stock prices will always have high correlation.  Use seaborn heatmap to visualize the correlation.  </w:t>
+      <w:proofErr w:type="spellStart"/>
+      <w:r>
+        <w:t>Correaltions</w:t>
+      </w:r>
+      <w:proofErr w:type="spellEnd"/>
+      <w:r>
+        <w:t xml:space="preserve"> ought to be computed on returns, not on the price itself. As two rising stock prices will always have high correlation.  Use seaborn heatmap to visualize the correlation.  </w:t>
       </w:r>
     </w:p>
     <w:p>
@@ -3280,6 +3523,7 @@
           <w:szCs w:val="21"/>
         </w:rPr>
       </w:pPr>
+      <w:proofErr w:type="spellStart"/>
       <w:r>
         <w:rPr>
           <w:rFonts w:ascii="Consolas" w:eastAsia="Times New Roman" w:hAnsi="Consolas" w:cs="Times New Roman"/>
@@ -3290,6 +3534,7 @@
         <w:lastRenderedPageBreak/>
         <w:t>annual_returns</w:t>
       </w:r>
+      <w:proofErr w:type="spellEnd"/>
       <w:r>
         <w:rPr>
           <w:rFonts w:ascii="Consolas" w:eastAsia="Times New Roman" w:hAnsi="Consolas" w:cs="Times New Roman"/>
@@ -3299,6 +3544,7 @@
         </w:rPr>
         <w:t> = </w:t>
       </w:r>
+      <w:proofErr w:type="spellStart"/>
       <w:r>
         <w:rPr>
           <w:rFonts w:ascii="Consolas" w:eastAsia="Times New Roman" w:hAnsi="Consolas" w:cs="Times New Roman"/>
@@ -3315,7 +3561,17 @@
           <w:sz w:val="21"/>
           <w:szCs w:val="21"/>
         </w:rPr>
-        <w:t>.pct_change()</w:t>
+        <w:t>.pct_change</w:t>
+      </w:r>
+      <w:proofErr w:type="spellEnd"/>
+      <w:r>
+        <w:rPr>
+          <w:rFonts w:ascii="Consolas" w:eastAsia="Times New Roman" w:hAnsi="Consolas" w:cs="Times New Roman"/>
+          <w:color w:val="000000"/>
+          <w:sz w:val="21"/>
+          <w:szCs w:val="21"/>
+        </w:rPr>
+        <w:t>()</w:t>
       </w:r>
     </w:p>
     <w:p>
@@ -3347,6 +3603,7 @@
         </w:rPr>
         <w:t> = </w:t>
       </w:r>
+      <w:proofErr w:type="spellStart"/>
       <w:r>
         <w:rPr>
           <w:rFonts w:ascii="Consolas" w:eastAsia="Times New Roman" w:hAnsi="Consolas" w:cs="Times New Roman"/>
@@ -3363,7 +3620,17 @@
           <w:sz w:val="21"/>
           <w:szCs w:val="21"/>
         </w:rPr>
-        <w:t>.corr()</w:t>
+        <w:t>.corr</w:t>
+      </w:r>
+      <w:proofErr w:type="spellEnd"/>
+      <w:r>
+        <w:rPr>
+          <w:rFonts w:ascii="Consolas" w:eastAsia="Times New Roman" w:hAnsi="Consolas" w:cs="Times New Roman"/>
+          <w:color w:val="000000"/>
+          <w:sz w:val="21"/>
+          <w:szCs w:val="21"/>
+        </w:rPr>
+        <w:t>()</w:t>
       </w:r>
     </w:p>
     <w:p>
@@ -3377,6 +3644,7 @@
           <w:szCs w:val="21"/>
         </w:rPr>
       </w:pPr>
+      <w:proofErr w:type="spellStart"/>
       <w:r>
         <w:rPr>
           <w:rFonts w:ascii="Consolas" w:eastAsia="Times New Roman" w:hAnsi="Consolas" w:cs="Times New Roman"/>
@@ -3404,6 +3672,7 @@
         </w:rPr>
         <w:t>heatmap</w:t>
       </w:r>
+      <w:proofErr w:type="spellEnd"/>
       <w:r>
         <w:rPr>
           <w:rFonts w:ascii="Consolas" w:eastAsia="Times New Roman" w:hAnsi="Consolas" w:cs="Times New Roman"/>
@@ -3431,6 +3700,7 @@
         </w:rPr>
         <w:t>, </w:t>
       </w:r>
+      <w:proofErr w:type="spellStart"/>
       <w:r>
         <w:rPr>
           <w:rFonts w:ascii="Consolas" w:eastAsia="Times New Roman" w:hAnsi="Consolas" w:cs="Times New Roman"/>
@@ -3440,6 +3710,7 @@
         </w:rPr>
         <w:t>annot</w:t>
       </w:r>
+      <w:proofErr w:type="spellEnd"/>
       <w:r>
         <w:rPr>
           <w:rFonts w:ascii="Consolas" w:eastAsia="Times New Roman" w:hAnsi="Consolas" w:cs="Times New Roman"/>
@@ -3716,6 +3987,9 @@
     </w:p>
     <w:p>
       <w:r>
+        <w:rPr>
+          <w:noProof/>
+        </w:rPr>
         <w:drawing>
           <wp:inline distT="0" distB="0" distL="0" distR="0" wp14:anchorId="2D1DF086" wp14:editId="0C4CD547">
             <wp:extent cx="4204800" cy="2815200"/>
@@ -3914,6 +4188,7 @@
           <w:szCs w:val="21"/>
         </w:rPr>
       </w:pPr>
+      <w:proofErr w:type="spellStart"/>
       <w:r>
         <w:rPr>
           <w:rFonts w:ascii="Consolas" w:eastAsia="Times New Roman" w:hAnsi="Consolas" w:cs="Times New Roman"/>
@@ -3923,6 +4198,7 @@
         </w:rPr>
         <w:t>market_cap</w:t>
       </w:r>
+      <w:proofErr w:type="spellEnd"/>
       <w:r>
         <w:rPr>
           <w:rFonts w:ascii="Consolas" w:eastAsia="Times New Roman" w:hAnsi="Consolas" w:cs="Times New Roman"/>
@@ -3932,6 +4208,7 @@
         </w:rPr>
         <w:t> = </w:t>
       </w:r>
+      <w:proofErr w:type="spellStart"/>
       <w:r>
         <w:rPr>
           <w:rFonts w:ascii="Consolas" w:eastAsia="Times New Roman" w:hAnsi="Consolas" w:cs="Times New Roman"/>
@@ -3959,6 +4236,7 @@
         </w:rPr>
         <w:t>mul</w:t>
       </w:r>
+      <w:proofErr w:type="spellEnd"/>
       <w:r>
         <w:rPr>
           <w:rFonts w:ascii="Consolas" w:eastAsia="Times New Roman" w:hAnsi="Consolas" w:cs="Times New Roman"/>
@@ -3968,6 +4246,7 @@
         </w:rPr>
         <w:t>(</w:t>
       </w:r>
+      <w:proofErr w:type="spellStart"/>
       <w:r>
         <w:rPr>
           <w:rFonts w:ascii="Consolas" w:eastAsia="Times New Roman" w:hAnsi="Consolas" w:cs="Times New Roman"/>
@@ -3977,6 +4256,7 @@
         </w:rPr>
         <w:t>no_shares</w:t>
       </w:r>
+      <w:proofErr w:type="spellEnd"/>
       <w:r>
         <w:rPr>
           <w:rFonts w:ascii="Consolas" w:eastAsia="Times New Roman" w:hAnsi="Consolas" w:cs="Times New Roman"/>
@@ -4022,6 +4302,7 @@
       <w:r>
         <w:rPr>
           <w:rFonts w:ascii="Consolas" w:eastAsia="Times New Roman" w:hAnsi="Consolas" w:cs="Times New Roman"/>
+          <w:noProof/>
           <w:color w:val="000000"/>
           <w:sz w:val="21"/>
           <w:szCs w:val="21"/>
@@ -4079,6 +4360,7 @@
           <w:szCs w:val="21"/>
         </w:rPr>
       </w:pPr>
+      <w:proofErr w:type="spellStart"/>
       <w:r>
         <w:rPr>
           <w:rFonts w:ascii="Consolas" w:eastAsia="Times New Roman" w:hAnsi="Consolas" w:cs="Times New Roman"/>
@@ -4088,6 +4370,7 @@
         </w:rPr>
         <w:t>raw_index</w:t>
       </w:r>
+      <w:proofErr w:type="spellEnd"/>
       <w:r>
         <w:rPr>
           <w:rFonts w:ascii="Consolas" w:eastAsia="Times New Roman" w:hAnsi="Consolas" w:cs="Times New Roman"/>
@@ -4097,6 +4380,7 @@
         </w:rPr>
         <w:t> = </w:t>
       </w:r>
+      <w:proofErr w:type="spellStart"/>
       <w:r>
         <w:rPr>
           <w:rFonts w:ascii="Consolas" w:eastAsia="Times New Roman" w:hAnsi="Consolas" w:cs="Times New Roman"/>
@@ -4113,7 +4397,17 @@
           <w:sz w:val="21"/>
           <w:szCs w:val="21"/>
         </w:rPr>
-        <w:t>.sum(</w:t>
+        <w:t>.sum</w:t>
+      </w:r>
+      <w:proofErr w:type="spellEnd"/>
+      <w:r>
+        <w:rPr>
+          <w:rFonts w:ascii="Consolas" w:eastAsia="Times New Roman" w:hAnsi="Consolas" w:cs="Times New Roman"/>
+          <w:color w:val="000000"/>
+          <w:sz w:val="21"/>
+          <w:szCs w:val="21"/>
+        </w:rPr>
+        <w:t>(</w:t>
       </w:r>
       <w:r>
         <w:rPr>
@@ -4198,6 +4492,7 @@
         </w:rPr>
         <w:t> = </w:t>
       </w:r>
+      <w:proofErr w:type="spellStart"/>
       <w:r>
         <w:rPr>
           <w:rFonts w:ascii="Consolas" w:eastAsia="Times New Roman" w:hAnsi="Consolas" w:cs="Times New Roman"/>
@@ -4214,8 +4509,19 @@
           <w:sz w:val="21"/>
           <w:szCs w:val="21"/>
         </w:rPr>
-        <w:t>.div(</w:t>
-      </w:r>
+        <w:t>.div</w:t>
+      </w:r>
+      <w:proofErr w:type="spellEnd"/>
+      <w:r>
+        <w:rPr>
+          <w:rFonts w:ascii="Consolas" w:eastAsia="Times New Roman" w:hAnsi="Consolas" w:cs="Times New Roman"/>
+          <w:color w:val="000000"/>
+          <w:sz w:val="21"/>
+          <w:szCs w:val="21"/>
+        </w:rPr>
+        <w:t>(</w:t>
+      </w:r>
+      <w:proofErr w:type="spellStart"/>
       <w:r>
         <w:rPr>
           <w:rFonts w:ascii="Consolas" w:eastAsia="Times New Roman" w:hAnsi="Consolas" w:cs="Times New Roman"/>
@@ -4232,7 +4538,17 @@
           <w:sz w:val="21"/>
           <w:szCs w:val="21"/>
         </w:rPr>
-        <w:t>.iloc[</w:t>
+        <w:t>.iloc</w:t>
+      </w:r>
+      <w:proofErr w:type="spellEnd"/>
+      <w:r>
+        <w:rPr>
+          <w:rFonts w:ascii="Consolas" w:eastAsia="Times New Roman" w:hAnsi="Consolas" w:cs="Times New Roman"/>
+          <w:color w:val="000000"/>
+          <w:sz w:val="21"/>
+          <w:szCs w:val="21"/>
+        </w:rPr>
+        <w:t>[</w:t>
       </w:r>
       <w:r>
         <w:rPr>
@@ -4250,7 +4566,27 @@
           <w:sz w:val="21"/>
           <w:szCs w:val="21"/>
         </w:rPr>
-        <w:t>]).mul(</w:t>
+        <w:t>]).</w:t>
+      </w:r>
+      <w:proofErr w:type="spellStart"/>
+      <w:r>
+        <w:rPr>
+          <w:rFonts w:ascii="Consolas" w:eastAsia="Times New Roman" w:hAnsi="Consolas" w:cs="Times New Roman"/>
+          <w:color w:val="000000"/>
+          <w:sz w:val="21"/>
+          <w:szCs w:val="21"/>
+        </w:rPr>
+        <w:t>mul</w:t>
+      </w:r>
+      <w:proofErr w:type="spellEnd"/>
+      <w:r>
+        <w:rPr>
+          <w:rFonts w:ascii="Consolas" w:eastAsia="Times New Roman" w:hAnsi="Consolas" w:cs="Times New Roman"/>
+          <w:color w:val="000000"/>
+          <w:sz w:val="21"/>
+          <w:szCs w:val="21"/>
+        </w:rPr>
+        <w:t>(</w:t>
       </w:r>
       <w:r>
         <w:rPr>
@@ -4428,10 +4764,1755 @@
     </w:p>
     <w:p>
       <w:pPr>
+        <w:pStyle w:val="Heading3"/>
+      </w:pPr>
+      <w:r>
+        <w:t xml:space="preserve">Correlation of Two Time Series </w:t>
+      </w:r>
+    </w:p>
+    <w:p>
+      <w:r>
+        <w:t xml:space="preserve">The correlation coefficient is a measure of how much two series vary together. </w:t>
+      </w:r>
+    </w:p>
+    <w:p>
+      <w:r>
+        <w:t xml:space="preserve">A common mistake is to measure correlation coefficient of the price of two stocks. If both stocks are trending up, they </w:t>
+      </w:r>
+      <w:r>
+        <w:t xml:space="preserve">tend to </w:t>
+      </w:r>
+      <w:r>
+        <w:t xml:space="preserve">have high correlations. </w:t>
+      </w:r>
+      <w:r>
+        <w:rPr>
+          <w:b/>
+          <w:bCs/>
+        </w:rPr>
+        <w:t>Instead</w:t>
+      </w:r>
+      <w:r>
+        <w:t>, we should look at the correlation of the “</w:t>
+      </w:r>
+      <w:r>
+        <w:rPr>
+          <w:b/>
+          <w:bCs/>
+        </w:rPr>
+        <w:t>returns</w:t>
+      </w:r>
+      <w:r>
+        <w:t xml:space="preserve">” of the two stocks. </w:t>
+      </w:r>
+    </w:p>
+    <w:p>
+      <w:pPr>
+        <w:pStyle w:val="Heading3"/>
+      </w:pPr>
+      <w:r>
+        <w:t xml:space="preserve">Simple Linear Regression </w:t>
+      </w:r>
+    </w:p>
+    <w:p>
+      <w:r>
+        <w:t xml:space="preserve">OLS from statsmodel performs linear regression. </w:t>
+      </w:r>
+    </w:p>
+    <w:p>
+      <w:pPr>
+        <w:shd w:val="clear" w:color="auto" w:fill="E7E6E6" w:themeFill="background2"/>
+        <w:spacing w:after="0" w:line="240" w:lineRule="auto"/>
+        <w:rPr>
+          <w:rFonts w:ascii="Consolas" w:eastAsia="JetBrainsMono-Regular" w:hAnsi="Consolas" w:cs="JetBrainsMono-Regular"/>
+          <w:color w:val="05192D"/>
+          <w:sz w:val="20"/>
+          <w:szCs w:val="20"/>
+        </w:rPr>
+      </w:pPr>
+      <w:r>
+        <w:rPr>
+          <w:rFonts w:ascii="Consolas" w:eastAsia="JetBrainsMono-Regular" w:hAnsi="Consolas" w:cs="JetBrainsMono-Regular"/>
+          <w:color w:val="05192D"/>
+          <w:sz w:val="20"/>
+          <w:szCs w:val="20"/>
+        </w:rPr>
+        <w:t xml:space="preserve">results = </w:t>
+      </w:r>
+      <w:proofErr w:type="spellStart"/>
+      <w:r>
+        <w:rPr>
+          <w:rFonts w:ascii="Consolas" w:eastAsia="JetBrainsMono-Regular" w:hAnsi="Consolas" w:cs="JetBrainsMono-Regular"/>
+          <w:color w:val="05192D"/>
+          <w:sz w:val="20"/>
+          <w:szCs w:val="20"/>
+        </w:rPr>
+        <w:t>sm.OLS</w:t>
+      </w:r>
+      <w:proofErr w:type="spellEnd"/>
+      <w:r>
+        <w:rPr>
+          <w:rFonts w:ascii="Consolas" w:eastAsia="JetBrainsMono-Regular" w:hAnsi="Consolas" w:cs="JetBrainsMono-Regular"/>
+          <w:color w:val="05192D"/>
+          <w:sz w:val="20"/>
+          <w:szCs w:val="20"/>
+        </w:rPr>
+        <w:t>(df[</w:t>
+      </w:r>
+      <w:r>
+        <w:rPr>
+          <w:rFonts w:ascii="Consolas" w:eastAsia="JetBrainsMono-Regular" w:hAnsi="Consolas" w:cs="JetBrainsMono-Regular"/>
+          <w:color w:val="C03072"/>
+          <w:sz w:val="20"/>
+          <w:szCs w:val="20"/>
+        </w:rPr>
+        <w:t>'R2000_Ret'</w:t>
+      </w:r>
+      <w:r>
+        <w:rPr>
+          <w:rFonts w:ascii="Consolas" w:eastAsia="JetBrainsMono-Regular" w:hAnsi="Consolas" w:cs="JetBrainsMono-Regular"/>
+          <w:color w:val="05192D"/>
+          <w:sz w:val="20"/>
+          <w:szCs w:val="20"/>
+        </w:rPr>
+        <w:t>],</w:t>
+      </w:r>
+      <w:r>
+        <w:rPr>
+          <w:rFonts w:ascii="Consolas" w:eastAsia="JetBrainsMono-Regular" w:hAnsi="Consolas" w:cs="JetBrainsMono-Regular"/>
+          <w:color w:val="05192D"/>
+          <w:sz w:val="20"/>
+          <w:szCs w:val="20"/>
+        </w:rPr>
+        <w:t xml:space="preserve"> </w:t>
+      </w:r>
+      <w:r>
+        <w:rPr>
+          <w:rFonts w:ascii="Consolas" w:eastAsia="JetBrainsMono-Regular" w:hAnsi="Consolas" w:cs="JetBrainsMono-Regular"/>
+          <w:color w:val="05192D"/>
+          <w:sz w:val="20"/>
+          <w:szCs w:val="20"/>
+        </w:rPr>
+        <w:t>df[[</w:t>
+      </w:r>
+      <w:r>
+        <w:rPr>
+          <w:rFonts w:ascii="Consolas" w:eastAsia="JetBrainsMono-Regular" w:hAnsi="Consolas" w:cs="JetBrainsMono-Regular"/>
+          <w:color w:val="C03072"/>
+          <w:sz w:val="20"/>
+          <w:szCs w:val="20"/>
+        </w:rPr>
+        <w:t>'const'</w:t>
+      </w:r>
+      <w:r>
+        <w:rPr>
+          <w:rFonts w:ascii="Consolas" w:eastAsia="JetBrainsMono-Regular" w:hAnsi="Consolas" w:cs="JetBrainsMono-Regular"/>
+          <w:color w:val="05192D"/>
+          <w:sz w:val="20"/>
+          <w:szCs w:val="20"/>
+        </w:rPr>
+        <w:t>,</w:t>
+      </w:r>
+      <w:r>
+        <w:rPr>
+          <w:rFonts w:ascii="Consolas" w:eastAsia="JetBrainsMono-Regular" w:hAnsi="Consolas" w:cs="JetBrainsMono-Regular"/>
+          <w:color w:val="C03072"/>
+          <w:sz w:val="20"/>
+          <w:szCs w:val="20"/>
+        </w:rPr>
+        <w:t>'</w:t>
+      </w:r>
+      <w:proofErr w:type="spellStart"/>
+      <w:r>
+        <w:rPr>
+          <w:rFonts w:ascii="Consolas" w:eastAsia="JetBrainsMono-Regular" w:hAnsi="Consolas" w:cs="JetBrainsMono-Regular"/>
+          <w:color w:val="C03072"/>
+          <w:sz w:val="20"/>
+          <w:szCs w:val="20"/>
+        </w:rPr>
+        <w:t>SPX_Ret</w:t>
+      </w:r>
+      <w:proofErr w:type="spellEnd"/>
+      <w:r>
+        <w:rPr>
+          <w:rFonts w:ascii="Consolas" w:eastAsia="JetBrainsMono-Regular" w:hAnsi="Consolas" w:cs="JetBrainsMono-Regular"/>
+          <w:color w:val="C03072"/>
+          <w:sz w:val="20"/>
+          <w:szCs w:val="20"/>
+        </w:rPr>
+        <w:t>'</w:t>
+      </w:r>
+      <w:r>
+        <w:rPr>
+          <w:rFonts w:ascii="Consolas" w:eastAsia="JetBrainsMono-Regular" w:hAnsi="Consolas" w:cs="JetBrainsMono-Regular"/>
+          <w:color w:val="05192D"/>
+          <w:sz w:val="20"/>
+          <w:szCs w:val="20"/>
+        </w:rPr>
+        <w:t>]]).fit()</w:t>
+      </w:r>
+    </w:p>
+    <w:p>
+      <w:pPr>
+        <w:shd w:val="clear" w:color="auto" w:fill="E7E6E6" w:themeFill="background2"/>
+        <w:spacing w:after="0" w:line="240" w:lineRule="auto"/>
+        <w:rPr>
+          <w:rFonts w:ascii="Consolas" w:hAnsi="Consolas"/>
+          <w:sz w:val="20"/>
+          <w:szCs w:val="20"/>
+        </w:rPr>
+      </w:pPr>
+    </w:p>
+    <w:p>
+      <w:r>
+        <w:rPr>
+          <w:rFonts w:ascii="Consolas" w:eastAsia="JetBrainsMono-Regular" w:hAnsi="Consolas" w:cs="JetBrainsMono-Regular"/>
+          <w:color w:val="05192D"/>
+          <w:sz w:val="20"/>
+          <w:szCs w:val="20"/>
+        </w:rPr>
+        <w:t>df[</w:t>
+      </w:r>
+      <w:r>
+        <w:rPr>
+          <w:rFonts w:ascii="Consolas" w:eastAsia="JetBrainsMono-Regular" w:hAnsi="Consolas" w:cs="JetBrainsMono-Regular"/>
+          <w:color w:val="C03072"/>
+          <w:sz w:val="20"/>
+          <w:szCs w:val="20"/>
+        </w:rPr>
+        <w:t>'R2000_Ret'</w:t>
+      </w:r>
+      <w:r>
+        <w:rPr>
+          <w:rFonts w:ascii="Consolas" w:eastAsia="JetBrainsMono-Regular" w:hAnsi="Consolas" w:cs="JetBrainsMono-Regular"/>
+          <w:color w:val="05192D"/>
+          <w:sz w:val="20"/>
+          <w:szCs w:val="20"/>
+        </w:rPr>
+        <w:t>]</w:t>
+      </w:r>
+      <w:r>
+        <w:rPr>
+          <w:rFonts w:ascii="Consolas" w:eastAsia="JetBrainsMono-Regular" w:hAnsi="Consolas" w:cs="JetBrainsMono-Regular"/>
+          <w:color w:val="05192D"/>
+          <w:sz w:val="20"/>
+          <w:szCs w:val="20"/>
+        </w:rPr>
+        <w:t xml:space="preserve"> </w:t>
+      </w:r>
+      <w:r>
+        <w:t xml:space="preserve">is the </w:t>
+      </w:r>
+      <w:r>
+        <w:t xml:space="preserve">dependent variable y </w:t>
+      </w:r>
+    </w:p>
+    <w:p>
+      <w:r>
+        <w:rPr>
+          <w:rFonts w:ascii="Consolas" w:eastAsia="JetBrainsMono-Regular" w:hAnsi="Consolas" w:cs="JetBrainsMono-Regular"/>
+          <w:color w:val="05192D"/>
+          <w:sz w:val="20"/>
+          <w:szCs w:val="20"/>
+        </w:rPr>
+        <w:t>df[[</w:t>
+      </w:r>
+      <w:r>
+        <w:rPr>
+          <w:rFonts w:ascii="Consolas" w:eastAsia="JetBrainsMono-Regular" w:hAnsi="Consolas" w:cs="JetBrainsMono-Regular"/>
+          <w:color w:val="C03072"/>
+          <w:sz w:val="20"/>
+          <w:szCs w:val="20"/>
+        </w:rPr>
+        <w:t>'const'</w:t>
+      </w:r>
+      <w:r>
+        <w:rPr>
+          <w:rFonts w:ascii="Consolas" w:eastAsia="JetBrainsMono-Regular" w:hAnsi="Consolas" w:cs="JetBrainsMono-Regular"/>
+          <w:color w:val="05192D"/>
+          <w:sz w:val="20"/>
+          <w:szCs w:val="20"/>
+        </w:rPr>
+        <w:t>,</w:t>
+      </w:r>
+      <w:r>
+        <w:rPr>
+          <w:rFonts w:ascii="Consolas" w:eastAsia="JetBrainsMono-Regular" w:hAnsi="Consolas" w:cs="JetBrainsMono-Regular"/>
+          <w:color w:val="C03072"/>
+          <w:sz w:val="20"/>
+          <w:szCs w:val="20"/>
+        </w:rPr>
+        <w:t>'</w:t>
+      </w:r>
+      <w:proofErr w:type="spellStart"/>
+      <w:r>
+        <w:rPr>
+          <w:rFonts w:ascii="Consolas" w:eastAsia="JetBrainsMono-Regular" w:hAnsi="Consolas" w:cs="JetBrainsMono-Regular"/>
+          <w:color w:val="C03072"/>
+          <w:sz w:val="20"/>
+          <w:szCs w:val="20"/>
+        </w:rPr>
+        <w:t>SPX_Ret</w:t>
+      </w:r>
+      <w:proofErr w:type="spellEnd"/>
+      <w:r>
+        <w:rPr>
+          <w:rFonts w:ascii="Consolas" w:eastAsia="JetBrainsMono-Regular" w:hAnsi="Consolas" w:cs="JetBrainsMono-Regular"/>
+          <w:color w:val="C03072"/>
+          <w:sz w:val="20"/>
+          <w:szCs w:val="20"/>
+        </w:rPr>
+        <w:t>'</w:t>
+      </w:r>
+      <w:r>
+        <w:rPr>
+          <w:rFonts w:ascii="Consolas" w:eastAsia="JetBrainsMono-Regular" w:hAnsi="Consolas" w:cs="JetBrainsMono-Regular"/>
+          <w:color w:val="05192D"/>
+          <w:sz w:val="20"/>
+          <w:szCs w:val="20"/>
+        </w:rPr>
+        <w:t>]]</w:t>
+      </w:r>
+      <w:r>
+        <w:rPr>
+          <w:rFonts w:ascii="Consolas" w:eastAsia="JetBrainsMono-Regular" w:hAnsi="Consolas" w:cs="JetBrainsMono-Regular"/>
+          <w:color w:val="05192D"/>
+          <w:sz w:val="20"/>
+          <w:szCs w:val="20"/>
+        </w:rPr>
+        <w:t xml:space="preserve"> </w:t>
+      </w:r>
+      <w:r>
+        <w:t xml:space="preserve">is the independent variable X, along with a constant so that OLS can </w:t>
+      </w:r>
+      <w:r>
+        <w:t xml:space="preserve">regress with an intercept </w:t>
+      </w:r>
+    </w:p>
+    <w:p>
+      <w:pPr>
+        <w:pStyle w:val="Heading4"/>
+      </w:pPr>
+      <w:r>
+        <w:t xml:space="preserve">Relationship between r-squared and correlation </w:t>
+      </w:r>
+    </w:p>
+    <w:p>
+      <w:r>
+        <w:t xml:space="preserve">R-squared is the magnitude of the correlation </w:t>
+      </w:r>
+    </w:p>
+    <w:p>
+      <w:r>
+        <w:t xml:space="preserve"> </w:t>
+      </w:r>
+      <w:r>
+        <w:drawing>
+          <wp:inline distT="0" distB="0" distL="0" distR="0" wp14:anchorId="7741DD83" wp14:editId="564BFD5A">
+            <wp:extent cx="2116800" cy="255600"/>
+            <wp:effectExtent l="0" t="0" r="0" b="0"/>
+            <wp:docPr id="6" name="Picture 6"/>
+            <wp:cNvGraphicFramePr>
+              <a:graphicFrameLocks xmlns:a="http://schemas.openxmlformats.org/drawingml/2006/main" noChangeAspect="1"/>
+            </wp:cNvGraphicFramePr>
+            <a:graphic xmlns:a="http://schemas.openxmlformats.org/drawingml/2006/main">
+              <a:graphicData uri="http://schemas.openxmlformats.org/drawingml/2006/picture">
+                <pic:pic xmlns:pic="http://schemas.openxmlformats.org/drawingml/2006/picture">
+                  <pic:nvPicPr>
+                    <pic:cNvPr id="1" name=""/>
+                    <pic:cNvPicPr/>
+                  </pic:nvPicPr>
+                  <pic:blipFill>
+                    <a:blip r:embed="rId18"/>
+                    <a:stretch>
+                      <a:fillRect/>
+                    </a:stretch>
+                  </pic:blipFill>
+                  <pic:spPr>
+                    <a:xfrm>
+                      <a:off x="0" y="0"/>
+                      <a:ext cx="2116800" cy="255600"/>
+                    </a:xfrm>
+                    <a:prstGeom prst="rect">
+                      <a:avLst/>
+                    </a:prstGeom>
+                  </pic:spPr>
+                </pic:pic>
+              </a:graphicData>
+            </a:graphic>
+          </wp:inline>
+        </w:drawing>
+      </w:r>
+      <w:r>
+        <w:t xml:space="preserve"> </w:t>
+      </w:r>
+    </w:p>
+    <w:p/>
+    <w:p>
+      <w:pPr>
+        <w:pStyle w:val="Heading3"/>
+      </w:pPr>
+      <w:r>
+        <w:t xml:space="preserve">Autocorrelation </w:t>
+      </w:r>
+    </w:p>
+    <w:p>
+      <w:r>
+        <w:t xml:space="preserve">Autocorrelation is the correlation of a time series with a lagged copy of itself </w:t>
+      </w:r>
+    </w:p>
+    <w:p>
+      <w:r>
+        <w:drawing>
+          <wp:inline distT="0" distB="0" distL="0" distR="0" wp14:anchorId="470685B1" wp14:editId="64082432">
+            <wp:extent cx="1616400" cy="1130400"/>
+            <wp:effectExtent l="0" t="0" r="3175" b="0"/>
+            <wp:docPr id="13" name="Picture 13"/>
+            <wp:cNvGraphicFramePr>
+              <a:graphicFrameLocks xmlns:a="http://schemas.openxmlformats.org/drawingml/2006/main" noChangeAspect="1"/>
+            </wp:cNvGraphicFramePr>
+            <a:graphic xmlns:a="http://schemas.openxmlformats.org/drawingml/2006/main">
+              <a:graphicData uri="http://schemas.openxmlformats.org/drawingml/2006/picture">
+                <pic:pic xmlns:pic="http://schemas.openxmlformats.org/drawingml/2006/picture">
+                  <pic:nvPicPr>
+                    <pic:cNvPr id="1" name=""/>
+                    <pic:cNvPicPr/>
+                  </pic:nvPicPr>
+                  <pic:blipFill>
+                    <a:blip r:embed="rId19"/>
+                    <a:stretch>
+                      <a:fillRect/>
+                    </a:stretch>
+                  </pic:blipFill>
+                  <pic:spPr>
+                    <a:xfrm>
+                      <a:off x="0" y="0"/>
+                      <a:ext cx="1616400" cy="1130400"/>
+                    </a:xfrm>
+                    <a:prstGeom prst="rect">
+                      <a:avLst/>
+                    </a:prstGeom>
+                  </pic:spPr>
+                </pic:pic>
+              </a:graphicData>
+            </a:graphic>
+          </wp:inline>
+        </w:drawing>
+      </w:r>
+      <w:r>
+        <w:t xml:space="preserve"> </w:t>
+      </w:r>
+    </w:p>
+    <w:p>
+      <w:r>
+        <w:t xml:space="preserve">Positive autocorrelation indicates a series is trending. Negative autocorrelation indicates </w:t>
+      </w:r>
+      <w:r>
+        <w:t xml:space="preserve">the series is mean-reverting </w:t>
+      </w:r>
+    </w:p>
+    <w:p>
+      <w:r>
+        <w:drawing>
+          <wp:inline distT="0" distB="0" distL="0" distR="0" wp14:anchorId="22D3CF64" wp14:editId="0E01EE41">
+            <wp:extent cx="3589200" cy="2718000"/>
+            <wp:effectExtent l="0" t="0" r="0" b="6350"/>
+            <wp:docPr id="14" name="Picture 14"/>
+            <wp:cNvGraphicFramePr>
+              <a:graphicFrameLocks xmlns:a="http://schemas.openxmlformats.org/drawingml/2006/main" noChangeAspect="1"/>
+            </wp:cNvGraphicFramePr>
+            <a:graphic xmlns:a="http://schemas.openxmlformats.org/drawingml/2006/main">
+              <a:graphicData uri="http://schemas.openxmlformats.org/drawingml/2006/picture">
+                <pic:pic xmlns:pic="http://schemas.openxmlformats.org/drawingml/2006/picture">
+                  <pic:nvPicPr>
+                    <pic:cNvPr id="1" name=""/>
+                    <pic:cNvPicPr/>
+                  </pic:nvPicPr>
+                  <pic:blipFill>
+                    <a:blip r:embed="rId20"/>
+                    <a:stretch>
+                      <a:fillRect/>
+                    </a:stretch>
+                  </pic:blipFill>
+                  <pic:spPr>
+                    <a:xfrm>
+                      <a:off x="0" y="0"/>
+                      <a:ext cx="3589200" cy="2718000"/>
+                    </a:xfrm>
+                    <a:prstGeom prst="rect">
+                      <a:avLst/>
+                    </a:prstGeom>
+                  </pic:spPr>
+                </pic:pic>
+              </a:graphicData>
+            </a:graphic>
+          </wp:inline>
+        </w:drawing>
+      </w:r>
+      <w:r>
+        <w:t xml:space="preserve"> </w:t>
+      </w:r>
+    </w:p>
+    <w:p>
+      <w:pPr>
+        <w:pStyle w:val="Heading4"/>
+      </w:pPr>
+      <w:r>
+        <w:t xml:space="preserve">Resampling frequency and n-lagged meta parameter </w:t>
+      </w:r>
+    </w:p>
+    <w:p>
+      <w:r>
+        <w:t xml:space="preserve">When looking at MSFT, both weekly and monthly data produce negative autocorrelation. On the yearly basis, we finally get a strong positive autocorrelation, however, we can no longer see that between year 2015 and 2016, the price is consolidating and has a mean reverting nature. </w:t>
+      </w:r>
+    </w:p>
+    <w:p>
+      <w:r>
+        <w:lastRenderedPageBreak/>
+        <w:drawing>
+          <wp:inline distT="0" distB="0" distL="0" distR="0" wp14:anchorId="439A7E41" wp14:editId="5922CD55">
+            <wp:extent cx="4406400" cy="3358800"/>
+            <wp:effectExtent l="0" t="0" r="0" b="0"/>
+            <wp:docPr id="15" name="Picture 15"/>
+            <wp:cNvGraphicFramePr>
+              <a:graphicFrameLocks xmlns:a="http://schemas.openxmlformats.org/drawingml/2006/main" noChangeAspect="1"/>
+            </wp:cNvGraphicFramePr>
+            <a:graphic xmlns:a="http://schemas.openxmlformats.org/drawingml/2006/main">
+              <a:graphicData uri="http://schemas.openxmlformats.org/drawingml/2006/picture">
+                <pic:pic xmlns:pic="http://schemas.openxmlformats.org/drawingml/2006/picture">
+                  <pic:nvPicPr>
+                    <pic:cNvPr id="1" name=""/>
+                    <pic:cNvPicPr/>
+                  </pic:nvPicPr>
+                  <pic:blipFill>
+                    <a:blip r:embed="rId21"/>
+                    <a:stretch>
+                      <a:fillRect/>
+                    </a:stretch>
+                  </pic:blipFill>
+                  <pic:spPr>
+                    <a:xfrm>
+                      <a:off x="0" y="0"/>
+                      <a:ext cx="4406400" cy="3358800"/>
+                    </a:xfrm>
+                    <a:prstGeom prst="rect">
+                      <a:avLst/>
+                    </a:prstGeom>
+                  </pic:spPr>
+                </pic:pic>
+              </a:graphicData>
+            </a:graphic>
+          </wp:inline>
+        </w:drawing>
+      </w:r>
+      <w:r>
+        <w:t xml:space="preserve"> </w:t>
+      </w:r>
+    </w:p>
+    <w:p>
+      <w:pPr>
         <w:pStyle w:val="Heading2"/>
       </w:pPr>
       <w:r>
         <w:t xml:space="preserve">Some Simple Time Series </w:t>
+      </w:r>
+    </w:p>
+    <w:p>
+      <w:pPr>
+        <w:pStyle w:val="Heading3"/>
+      </w:pPr>
+      <w:r>
+        <w:t xml:space="preserve">Autocorrelation Function </w:t>
+      </w:r>
+    </w:p>
+    <w:p>
+      <w:r>
+        <w:t xml:space="preserve">Autocorrelation Function or </w:t>
+      </w:r>
+      <w:r>
+        <w:rPr>
+          <w:b/>
+          <w:bCs/>
+        </w:rPr>
+        <w:t>ACF</w:t>
+      </w:r>
+      <w:r>
+        <w:t xml:space="preserve">, shows not only the lag-one autocorrelation, but the entire autocorrelation function for different lags. Any significant non-zero autocorrelations implies that the series can be forecast from the past. </w:t>
+      </w:r>
+    </w:p>
+    <w:p>
+      <w:pPr>
+        <w:shd w:val="clear" w:color="auto" w:fill="E7E6E6" w:themeFill="background2"/>
+        <w:spacing w:after="0" w:line="240" w:lineRule="auto"/>
+        <w:rPr>
+          <w:rFonts w:ascii="Consolas" w:eastAsia="Times New Roman" w:hAnsi="Consolas" w:cs="Times New Roman"/>
+          <w:color w:val="000000"/>
+          <w:sz w:val="21"/>
+          <w:szCs w:val="21"/>
+        </w:rPr>
+      </w:pPr>
+      <w:r>
+        <w:rPr>
+          <w:rFonts w:ascii="Consolas" w:eastAsia="Times New Roman" w:hAnsi="Consolas" w:cs="Times New Roman"/>
+          <w:color w:val="AF00DB"/>
+          <w:sz w:val="21"/>
+          <w:szCs w:val="21"/>
+        </w:rPr>
+        <w:t>from</w:t>
+      </w:r>
+      <w:r>
+        <w:rPr>
+          <w:rFonts w:ascii="Consolas" w:eastAsia="Times New Roman" w:hAnsi="Consolas" w:cs="Times New Roman"/>
+          <w:color w:val="000000"/>
+          <w:sz w:val="21"/>
+          <w:szCs w:val="21"/>
+        </w:rPr>
+        <w:t> </w:t>
+      </w:r>
+      <w:proofErr w:type="spellStart"/>
+      <w:r>
+        <w:rPr>
+          <w:rFonts w:ascii="Consolas" w:eastAsia="Times New Roman" w:hAnsi="Consolas" w:cs="Times New Roman"/>
+          <w:color w:val="267F99"/>
+          <w:sz w:val="21"/>
+          <w:szCs w:val="21"/>
+        </w:rPr>
+        <w:t>statsmodels</w:t>
+      </w:r>
+      <w:r>
+        <w:rPr>
+          <w:rFonts w:ascii="Consolas" w:eastAsia="Times New Roman" w:hAnsi="Consolas" w:cs="Times New Roman"/>
+          <w:color w:val="000000"/>
+          <w:sz w:val="21"/>
+          <w:szCs w:val="21"/>
+        </w:rPr>
+        <w:t>.</w:t>
+      </w:r>
+      <w:r>
+        <w:rPr>
+          <w:rFonts w:ascii="Consolas" w:eastAsia="Times New Roman" w:hAnsi="Consolas" w:cs="Times New Roman"/>
+          <w:color w:val="267F99"/>
+          <w:sz w:val="21"/>
+          <w:szCs w:val="21"/>
+        </w:rPr>
+        <w:t>tsa</w:t>
+      </w:r>
+      <w:r>
+        <w:rPr>
+          <w:rFonts w:ascii="Consolas" w:eastAsia="Times New Roman" w:hAnsi="Consolas" w:cs="Times New Roman"/>
+          <w:color w:val="000000"/>
+          <w:sz w:val="21"/>
+          <w:szCs w:val="21"/>
+        </w:rPr>
+        <w:t>.</w:t>
+      </w:r>
+      <w:r>
+        <w:rPr>
+          <w:rFonts w:ascii="Consolas" w:eastAsia="Times New Roman" w:hAnsi="Consolas" w:cs="Times New Roman"/>
+          <w:color w:val="267F99"/>
+          <w:sz w:val="21"/>
+          <w:szCs w:val="21"/>
+        </w:rPr>
+        <w:t>stattools</w:t>
+      </w:r>
+      <w:proofErr w:type="spellEnd"/>
+      <w:r>
+        <w:rPr>
+          <w:rFonts w:ascii="Consolas" w:eastAsia="Times New Roman" w:hAnsi="Consolas" w:cs="Times New Roman"/>
+          <w:color w:val="000000"/>
+          <w:sz w:val="21"/>
+          <w:szCs w:val="21"/>
+        </w:rPr>
+        <w:t> </w:t>
+      </w:r>
+      <w:r>
+        <w:rPr>
+          <w:rFonts w:ascii="Consolas" w:eastAsia="Times New Roman" w:hAnsi="Consolas" w:cs="Times New Roman"/>
+          <w:color w:val="AF00DB"/>
+          <w:sz w:val="21"/>
+          <w:szCs w:val="21"/>
+        </w:rPr>
+        <w:t>import</w:t>
+      </w:r>
+      <w:r>
+        <w:rPr>
+          <w:rFonts w:ascii="Consolas" w:eastAsia="Times New Roman" w:hAnsi="Consolas" w:cs="Times New Roman"/>
+          <w:color w:val="000000"/>
+          <w:sz w:val="21"/>
+          <w:szCs w:val="21"/>
+        </w:rPr>
+        <w:t> </w:t>
+      </w:r>
+      <w:proofErr w:type="spellStart"/>
+      <w:r>
+        <w:rPr>
+          <w:rFonts w:ascii="Consolas" w:eastAsia="Times New Roman" w:hAnsi="Consolas" w:cs="Times New Roman"/>
+          <w:color w:val="795E26"/>
+          <w:sz w:val="21"/>
+          <w:szCs w:val="21"/>
+        </w:rPr>
+        <w:t>acf</w:t>
+      </w:r>
+      <w:proofErr w:type="spellEnd"/>
+    </w:p>
+    <w:p>
+      <w:pPr>
+        <w:shd w:val="clear" w:color="auto" w:fill="E7E6E6" w:themeFill="background2"/>
+        <w:spacing w:after="0" w:line="240" w:lineRule="auto"/>
+        <w:rPr>
+          <w:rFonts w:ascii="Consolas" w:eastAsia="Times New Roman" w:hAnsi="Consolas" w:cs="Times New Roman"/>
+          <w:color w:val="000000"/>
+          <w:sz w:val="21"/>
+          <w:szCs w:val="21"/>
+        </w:rPr>
+      </w:pPr>
+      <w:proofErr w:type="spellStart"/>
+      <w:r>
+        <w:rPr>
+          <w:rFonts w:ascii="Consolas" w:eastAsia="Times New Roman" w:hAnsi="Consolas" w:cs="Times New Roman"/>
+          <w:color w:val="795E26"/>
+          <w:sz w:val="21"/>
+          <w:szCs w:val="21"/>
+        </w:rPr>
+        <w:t>plot_acf</w:t>
+      </w:r>
+      <w:proofErr w:type="spellEnd"/>
+      <w:r>
+        <w:rPr>
+          <w:rFonts w:ascii="Consolas" w:eastAsia="Times New Roman" w:hAnsi="Consolas" w:cs="Times New Roman"/>
+          <w:color w:val="000000"/>
+          <w:sz w:val="21"/>
+          <w:szCs w:val="21"/>
+        </w:rPr>
+        <w:t>(</w:t>
+      </w:r>
+      <w:r>
+        <w:rPr>
+          <w:rFonts w:ascii="Consolas" w:eastAsia="Times New Roman" w:hAnsi="Consolas" w:cs="Times New Roman"/>
+          <w:color w:val="0070C1"/>
+          <w:sz w:val="21"/>
+          <w:szCs w:val="21"/>
+        </w:rPr>
+        <w:t>HRB</w:t>
+      </w:r>
+      <w:r>
+        <w:rPr>
+          <w:rFonts w:ascii="Consolas" w:eastAsia="Times New Roman" w:hAnsi="Consolas" w:cs="Times New Roman"/>
+          <w:color w:val="000000"/>
+          <w:sz w:val="21"/>
+          <w:szCs w:val="21"/>
+        </w:rPr>
+        <w:t>, </w:t>
+      </w:r>
+      <w:r>
+        <w:rPr>
+          <w:rFonts w:ascii="Consolas" w:eastAsia="Times New Roman" w:hAnsi="Consolas" w:cs="Times New Roman"/>
+          <w:color w:val="001080"/>
+          <w:sz w:val="21"/>
+          <w:szCs w:val="21"/>
+        </w:rPr>
+        <w:t>lags</w:t>
+      </w:r>
+      <w:r>
+        <w:rPr>
+          <w:rFonts w:ascii="Consolas" w:eastAsia="Times New Roman" w:hAnsi="Consolas" w:cs="Times New Roman"/>
+          <w:color w:val="000000"/>
+          <w:sz w:val="21"/>
+          <w:szCs w:val="21"/>
+        </w:rPr>
+        <w:t>=</w:t>
+      </w:r>
+      <w:r>
+        <w:rPr>
+          <w:rFonts w:ascii="Consolas" w:eastAsia="Times New Roman" w:hAnsi="Consolas" w:cs="Times New Roman"/>
+          <w:color w:val="098658"/>
+          <w:sz w:val="21"/>
+          <w:szCs w:val="21"/>
+        </w:rPr>
+        <w:t>20</w:t>
+      </w:r>
+      <w:r>
+        <w:rPr>
+          <w:rFonts w:ascii="Consolas" w:eastAsia="Times New Roman" w:hAnsi="Consolas" w:cs="Times New Roman"/>
+          <w:color w:val="000000"/>
+          <w:sz w:val="21"/>
+          <w:szCs w:val="21"/>
+        </w:rPr>
+        <w:t>, </w:t>
+      </w:r>
+      <w:r>
+        <w:rPr>
+          <w:rFonts w:ascii="Consolas" w:eastAsia="Times New Roman" w:hAnsi="Consolas" w:cs="Times New Roman"/>
+          <w:color w:val="001080"/>
+          <w:sz w:val="21"/>
+          <w:szCs w:val="21"/>
+        </w:rPr>
+        <w:t>alpha</w:t>
+      </w:r>
+      <w:r>
+        <w:rPr>
+          <w:rFonts w:ascii="Consolas" w:eastAsia="Times New Roman" w:hAnsi="Consolas" w:cs="Times New Roman"/>
+          <w:color w:val="000000"/>
+          <w:sz w:val="21"/>
+          <w:szCs w:val="21"/>
+        </w:rPr>
+        <w:t>=</w:t>
+      </w:r>
+      <w:r>
+        <w:rPr>
+          <w:rFonts w:ascii="Consolas" w:eastAsia="Times New Roman" w:hAnsi="Consolas" w:cs="Times New Roman"/>
+          <w:color w:val="098658"/>
+          <w:sz w:val="21"/>
+          <w:szCs w:val="21"/>
+        </w:rPr>
+        <w:t>0.05</w:t>
+      </w:r>
+      <w:r>
+        <w:rPr>
+          <w:rFonts w:ascii="Consolas" w:eastAsia="Times New Roman" w:hAnsi="Consolas" w:cs="Times New Roman"/>
+          <w:color w:val="000000"/>
+          <w:sz w:val="21"/>
+          <w:szCs w:val="21"/>
+        </w:rPr>
+        <w:t>)</w:t>
+      </w:r>
+    </w:p>
+    <w:p>
+      <w:pPr>
+        <w:shd w:val="clear" w:color="auto" w:fill="E7E6E6" w:themeFill="background2"/>
+        <w:spacing w:after="0" w:line="240" w:lineRule="auto"/>
+        <w:rPr>
+          <w:rFonts w:ascii="Consolas" w:eastAsia="Times New Roman" w:hAnsi="Consolas" w:cs="Times New Roman"/>
+          <w:color w:val="000000"/>
+          <w:sz w:val="21"/>
+          <w:szCs w:val="21"/>
+        </w:rPr>
+      </w:pPr>
+    </w:p>
+    <w:p>
+      <w:r>
+        <w:t xml:space="preserve">alpha is the confidence interval if the true auto correlation is 0. Alpha = 0.05 means that if the true autocorrelation is zero, there is a less than 95% chance that the observed autocorrelation value will fall out of the blue band. </w:t>
+      </w:r>
+    </w:p>
+    <w:p>
+      <w:r>
+        <w:t xml:space="preserve">We can see from the graph that at lag = 4, the autocorrelation is out of the band, it is significant enough that there is a true positive autocorrelation of the series, the observed value is not happening by random chance. </w:t>
+      </w:r>
+    </w:p>
+    <w:p>
+      <w:r>
+        <w:drawing>
+          <wp:inline distT="0" distB="0" distL="0" distR="0" wp14:anchorId="4602EBA7" wp14:editId="1505E415">
+            <wp:extent cx="3513600" cy="2502000"/>
+            <wp:effectExtent l="0" t="0" r="0" b="0"/>
+            <wp:docPr id="16" name="Picture 16"/>
+            <wp:cNvGraphicFramePr>
+              <a:graphicFrameLocks xmlns:a="http://schemas.openxmlformats.org/drawingml/2006/main" noChangeAspect="1"/>
+            </wp:cNvGraphicFramePr>
+            <a:graphic xmlns:a="http://schemas.openxmlformats.org/drawingml/2006/main">
+              <a:graphicData uri="http://schemas.openxmlformats.org/drawingml/2006/picture">
+                <pic:pic xmlns:pic="http://schemas.openxmlformats.org/drawingml/2006/picture">
+                  <pic:nvPicPr>
+                    <pic:cNvPr id="1" name=""/>
+                    <pic:cNvPicPr/>
+                  </pic:nvPicPr>
+                  <pic:blipFill>
+                    <a:blip r:embed="rId22"/>
+                    <a:stretch>
+                      <a:fillRect/>
+                    </a:stretch>
+                  </pic:blipFill>
+                  <pic:spPr>
+                    <a:xfrm>
+                      <a:off x="0" y="0"/>
+                      <a:ext cx="3513600" cy="2502000"/>
+                    </a:xfrm>
+                    <a:prstGeom prst="rect">
+                      <a:avLst/>
+                    </a:prstGeom>
+                  </pic:spPr>
+                </pic:pic>
+              </a:graphicData>
+            </a:graphic>
+          </wp:inline>
+        </w:drawing>
+      </w:r>
+    </w:p>
+    <w:p>
+      <w:r>
+        <w:t xml:space="preserve"> </w:t>
+      </w:r>
+    </w:p>
+    <w:p/>
+    <w:p>
+      <w:pPr>
+        <w:pStyle w:val="Heading3"/>
+      </w:pPr>
+      <w:r>
+        <w:t>White Noise</w:t>
+      </w:r>
+    </w:p>
+    <w:p>
+      <w:r>
+        <w:t>Definition of white noise</w:t>
+      </w:r>
+    </w:p>
+    <w:p>
+      <w:pPr>
+        <w:pStyle w:val="ListParagraph"/>
+        <w:numPr>
+          <w:ilvl w:val="0"/>
+          <w:numId w:val="2"/>
+        </w:numPr>
+      </w:pPr>
+      <w:r>
+        <w:t>Constant mean with time</w:t>
+      </w:r>
+    </w:p>
+    <w:p>
+      <w:pPr>
+        <w:pStyle w:val="ListParagraph"/>
+        <w:numPr>
+          <w:ilvl w:val="0"/>
+          <w:numId w:val="2"/>
+        </w:numPr>
+      </w:pPr>
+      <w:r>
+        <w:lastRenderedPageBreak/>
+        <w:t xml:space="preserve">Constant variance with time </w:t>
+      </w:r>
+    </w:p>
+    <w:p>
+      <w:pPr>
+        <w:pStyle w:val="ListParagraph"/>
+        <w:numPr>
+          <w:ilvl w:val="0"/>
+          <w:numId w:val="2"/>
+        </w:numPr>
+      </w:pPr>
+      <w:r>
+        <w:t xml:space="preserve">Zero autocorrelation at all lags </w:t>
+      </w:r>
+    </w:p>
+    <w:p>
+      <w:r>
+        <w:t xml:space="preserve">The return of the stock market can be modeled by a white noise. </w:t>
+      </w:r>
+    </w:p>
+    <w:p>
+      <w:pPr>
+        <w:pStyle w:val="Heading3"/>
+      </w:pPr>
+      <w:r>
+        <w:t xml:space="preserve">Random Walk </w:t>
+      </w:r>
+    </w:p>
+    <w:p>
+      <w:pPr>
+        <w:pStyle w:val="Heading5"/>
+      </w:pPr>
+      <w:r>
+        <w:t>In a random walk</w:t>
+      </w:r>
+    </w:p>
+    <w:p>
+      <w:pPr>
+        <w:pStyle w:val="ListParagraph"/>
+        <w:numPr>
+          <w:ilvl w:val="0"/>
+          <w:numId w:val="2"/>
+        </w:numPr>
+      </w:pPr>
+      <w:r>
+        <w:t>T</w:t>
+      </w:r>
+      <w:r>
+        <w:t xml:space="preserve">oday’s price is equal to yesterday’s price plus some noise. </w:t>
+      </w:r>
+      <w:proofErr w:type="spellStart"/>
+      <w:r>
+        <w:rPr>
+          <w:rFonts w:cstheme="minorHAnsi"/>
+        </w:rPr>
+        <w:t>ε</w:t>
+      </w:r>
+      <w:r>
+        <w:rPr>
+          <w:vertAlign w:val="subscript"/>
+        </w:rPr>
+        <w:t>t</w:t>
+      </w:r>
+      <w:proofErr w:type="spellEnd"/>
+      <w:r>
+        <w:t xml:space="preserve"> is the white noise</w:t>
+      </w:r>
+      <w:r>
+        <w:br/>
+      </w:r>
+      <w:r>
+        <w:drawing>
+          <wp:inline distT="0" distB="0" distL="0" distR="0" wp14:anchorId="5E1472ED" wp14:editId="209C4555">
+            <wp:extent cx="2098800" cy="248400"/>
+            <wp:effectExtent l="0" t="0" r="0" b="0"/>
+            <wp:docPr id="19" name="Picture 19"/>
+            <wp:cNvGraphicFramePr>
+              <a:graphicFrameLocks xmlns:a="http://schemas.openxmlformats.org/drawingml/2006/main" noChangeAspect="1"/>
+            </wp:cNvGraphicFramePr>
+            <a:graphic xmlns:a="http://schemas.openxmlformats.org/drawingml/2006/main">
+              <a:graphicData uri="http://schemas.openxmlformats.org/drawingml/2006/picture">
+                <pic:pic xmlns:pic="http://schemas.openxmlformats.org/drawingml/2006/picture">
+                  <pic:nvPicPr>
+                    <pic:cNvPr id="1" name=""/>
+                    <pic:cNvPicPr/>
+                  </pic:nvPicPr>
+                  <pic:blipFill>
+                    <a:blip r:embed="rId23"/>
+                    <a:stretch>
+                      <a:fillRect/>
+                    </a:stretch>
+                  </pic:blipFill>
+                  <pic:spPr>
+                    <a:xfrm>
+                      <a:off x="0" y="0"/>
+                      <a:ext cx="2098800" cy="248400"/>
+                    </a:xfrm>
+                    <a:prstGeom prst="rect">
+                      <a:avLst/>
+                    </a:prstGeom>
+                  </pic:spPr>
+                </pic:pic>
+              </a:graphicData>
+            </a:graphic>
+          </wp:inline>
+        </w:drawing>
+      </w:r>
+    </w:p>
+    <w:p>
+      <w:pPr>
+        <w:pStyle w:val="ListParagraph"/>
+        <w:numPr>
+          <w:ilvl w:val="0"/>
+          <w:numId w:val="2"/>
+        </w:numPr>
+        <w:rPr>
+          <w:rFonts w:cstheme="minorHAnsi"/>
+        </w:rPr>
+      </w:pPr>
+      <w:r>
+        <w:rPr>
+          <w:rFonts w:cstheme="minorHAnsi"/>
+        </w:rPr>
+        <w:t>Then the chan</w:t>
+      </w:r>
+      <w:r>
+        <w:rPr>
+          <w:rFonts w:cstheme="minorHAnsi"/>
+        </w:rPr>
+        <w:t>ge</w:t>
+      </w:r>
+      <w:r>
+        <w:rPr>
+          <w:rFonts w:cstheme="minorHAnsi"/>
+        </w:rPr>
+        <w:t xml:space="preserve"> in price is white noise </w:t>
+      </w:r>
+      <w:r>
+        <w:rPr>
+          <w:rFonts w:cstheme="minorHAnsi"/>
+        </w:rPr>
+        <w:br/>
+      </w:r>
+      <w:r>
+        <w:rPr>
+          <w:rFonts w:cstheme="minorHAnsi"/>
+        </w:rPr>
+        <w:drawing>
+          <wp:inline distT="0" distB="0" distL="0" distR="0" wp14:anchorId="612505E5" wp14:editId="5442CED3">
+            <wp:extent cx="1868400" cy="252000"/>
+            <wp:effectExtent l="0" t="0" r="0" b="0"/>
+            <wp:docPr id="20" name="Picture 20"/>
+            <wp:cNvGraphicFramePr>
+              <a:graphicFrameLocks xmlns:a="http://schemas.openxmlformats.org/drawingml/2006/main" noChangeAspect="1"/>
+            </wp:cNvGraphicFramePr>
+            <a:graphic xmlns:a="http://schemas.openxmlformats.org/drawingml/2006/main">
+              <a:graphicData uri="http://schemas.openxmlformats.org/drawingml/2006/picture">
+                <pic:pic xmlns:pic="http://schemas.openxmlformats.org/drawingml/2006/picture">
+                  <pic:nvPicPr>
+                    <pic:cNvPr id="1" name=""/>
+                    <pic:cNvPicPr/>
+                  </pic:nvPicPr>
+                  <pic:blipFill>
+                    <a:blip r:embed="rId24"/>
+                    <a:stretch>
+                      <a:fillRect/>
+                    </a:stretch>
+                  </pic:blipFill>
+                  <pic:spPr>
+                    <a:xfrm>
+                      <a:off x="0" y="0"/>
+                      <a:ext cx="1868400" cy="252000"/>
+                    </a:xfrm>
+                    <a:prstGeom prst="rect">
+                      <a:avLst/>
+                    </a:prstGeom>
+                  </pic:spPr>
+                </pic:pic>
+              </a:graphicData>
+            </a:graphic>
+          </wp:inline>
+        </w:drawing>
+      </w:r>
+      <w:r>
+        <w:rPr>
+          <w:rFonts w:cstheme="minorHAnsi"/>
+        </w:rPr>
+        <w:br/>
+      </w:r>
+      <w:r>
+        <w:t>If stocks prices follow a random walk, then the returns are white noise</w:t>
+      </w:r>
+    </w:p>
+    <w:p>
+      <w:pPr>
+        <w:pStyle w:val="ListParagraph"/>
+        <w:numPr>
+          <w:ilvl w:val="0"/>
+          <w:numId w:val="2"/>
+        </w:numPr>
+        <w:rPr>
+          <w:rFonts w:cstheme="minorHAnsi"/>
+        </w:rPr>
+      </w:pPr>
+      <w:r>
+        <w:t>Random walk with drift</w:t>
+      </w:r>
+      <w:r>
+        <w:t xml:space="preserve">, </w:t>
+      </w:r>
+      <w:r>
+        <w:rPr>
+          <w:rFonts w:cstheme="minorHAnsi"/>
+        </w:rPr>
+        <w:t>µ</w:t>
+      </w:r>
+      <w:r>
+        <w:t xml:space="preserve"> is the drift. </w:t>
+      </w:r>
+      <w:r>
+        <w:t xml:space="preserve"> </w:t>
+      </w:r>
+      <w:r>
+        <w:br/>
+      </w:r>
+      <w:r>
+        <w:rPr>
+          <w:rFonts w:cstheme="minorHAnsi"/>
+        </w:rPr>
+        <w:drawing>
+          <wp:inline distT="0" distB="0" distL="0" distR="0" wp14:anchorId="2C91F3FD" wp14:editId="2E1695AD">
+            <wp:extent cx="2502000" cy="266400"/>
+            <wp:effectExtent l="0" t="0" r="0" b="635"/>
+            <wp:docPr id="21" name="Picture 21"/>
+            <wp:cNvGraphicFramePr>
+              <a:graphicFrameLocks xmlns:a="http://schemas.openxmlformats.org/drawingml/2006/main" noChangeAspect="1"/>
+            </wp:cNvGraphicFramePr>
+            <a:graphic xmlns:a="http://schemas.openxmlformats.org/drawingml/2006/main">
+              <a:graphicData uri="http://schemas.openxmlformats.org/drawingml/2006/picture">
+                <pic:pic xmlns:pic="http://schemas.openxmlformats.org/drawingml/2006/picture">
+                  <pic:nvPicPr>
+                    <pic:cNvPr id="1" name=""/>
+                    <pic:cNvPicPr/>
+                  </pic:nvPicPr>
+                  <pic:blipFill>
+                    <a:blip r:embed="rId25"/>
+                    <a:stretch>
+                      <a:fillRect/>
+                    </a:stretch>
+                  </pic:blipFill>
+                  <pic:spPr>
+                    <a:xfrm>
+                      <a:off x="0" y="0"/>
+                      <a:ext cx="2502000" cy="266400"/>
+                    </a:xfrm>
+                    <a:prstGeom prst="rect">
+                      <a:avLst/>
+                    </a:prstGeom>
+                  </pic:spPr>
+                </pic:pic>
+              </a:graphicData>
+            </a:graphic>
+          </wp:inline>
+        </w:drawing>
+      </w:r>
+      <w:r>
+        <w:t xml:space="preserve"> </w:t>
+      </w:r>
+    </w:p>
+    <w:p>
+      <w:pPr>
+        <w:pStyle w:val="ListParagraph"/>
+        <w:numPr>
+          <w:ilvl w:val="0"/>
+          <w:numId w:val="2"/>
+        </w:numPr>
+        <w:rPr>
+          <w:rFonts w:cstheme="minorHAnsi"/>
+        </w:rPr>
+      </w:pPr>
+      <w:r>
+        <w:rPr>
+          <w:rFonts w:cstheme="minorHAnsi"/>
+        </w:rPr>
+        <w:t>Change in price</w:t>
+      </w:r>
+      <w:r>
+        <w:rPr>
+          <w:rFonts w:cstheme="minorHAnsi"/>
+        </w:rPr>
+        <w:t xml:space="preserve"> is white noise with non-zero mean: </w:t>
+      </w:r>
+      <w:r>
+        <w:rPr>
+          <w:rFonts w:cstheme="minorHAnsi"/>
+        </w:rPr>
+        <w:br/>
+      </w:r>
+      <w:r>
+        <w:rPr>
+          <w:rFonts w:cstheme="minorHAnsi"/>
+        </w:rPr>
+        <w:drawing>
+          <wp:inline distT="0" distB="0" distL="0" distR="0" wp14:anchorId="04952429" wp14:editId="4AFEE939">
+            <wp:extent cx="1929600" cy="262800"/>
+            <wp:effectExtent l="0" t="0" r="0" b="4445"/>
+            <wp:docPr id="22" name="Picture 22"/>
+            <wp:cNvGraphicFramePr>
+              <a:graphicFrameLocks xmlns:a="http://schemas.openxmlformats.org/drawingml/2006/main" noChangeAspect="1"/>
+            </wp:cNvGraphicFramePr>
+            <a:graphic xmlns:a="http://schemas.openxmlformats.org/drawingml/2006/main">
+              <a:graphicData uri="http://schemas.openxmlformats.org/drawingml/2006/picture">
+                <pic:pic xmlns:pic="http://schemas.openxmlformats.org/drawingml/2006/picture">
+                  <pic:nvPicPr>
+                    <pic:cNvPr id="1" name=""/>
+                    <pic:cNvPicPr/>
+                  </pic:nvPicPr>
+                  <pic:blipFill>
+                    <a:blip r:embed="rId26"/>
+                    <a:stretch>
+                      <a:fillRect/>
+                    </a:stretch>
+                  </pic:blipFill>
+                  <pic:spPr>
+                    <a:xfrm>
+                      <a:off x="0" y="0"/>
+                      <a:ext cx="1929600" cy="262800"/>
+                    </a:xfrm>
+                    <a:prstGeom prst="rect">
+                      <a:avLst/>
+                    </a:prstGeom>
+                  </pic:spPr>
+                </pic:pic>
+              </a:graphicData>
+            </a:graphic>
+          </wp:inline>
+        </w:drawing>
+      </w:r>
+      <w:r>
+        <w:rPr>
+          <w:rFonts w:cstheme="minorHAnsi"/>
+        </w:rPr>
+        <w:t xml:space="preserve"> </w:t>
+      </w:r>
+    </w:p>
+    <w:p>
+      <w:pPr>
+        <w:pStyle w:val="Heading4"/>
+      </w:pPr>
+      <w:r>
+        <w:t xml:space="preserve">Statistical Test for Random Walk </w:t>
+      </w:r>
+    </w:p>
+    <w:p>
+      <w:r>
+        <w:t xml:space="preserve">We can do a regression test for random walk </w:t>
+      </w:r>
+    </w:p>
+    <w:p>
+      <w:pPr>
+        <w:rPr>
+          <w:rFonts w:cstheme="minorHAnsi"/>
+        </w:rPr>
+      </w:pPr>
+      <w:r>
+        <w:rPr>
+          <w:rFonts w:cstheme="minorHAnsi"/>
+        </w:rPr>
+        <w:drawing>
+          <wp:inline distT="0" distB="0" distL="0" distR="0" wp14:anchorId="7045EDA1" wp14:editId="0FC9B186">
+            <wp:extent cx="2473200" cy="259200"/>
+            <wp:effectExtent l="0" t="0" r="3810" b="7620"/>
+            <wp:docPr id="23" name="Picture 23"/>
+            <wp:cNvGraphicFramePr>
+              <a:graphicFrameLocks xmlns:a="http://schemas.openxmlformats.org/drawingml/2006/main" noChangeAspect="1"/>
+            </wp:cNvGraphicFramePr>
+            <a:graphic xmlns:a="http://schemas.openxmlformats.org/drawingml/2006/main">
+              <a:graphicData uri="http://schemas.openxmlformats.org/drawingml/2006/picture">
+                <pic:pic xmlns:pic="http://schemas.openxmlformats.org/drawingml/2006/picture">
+                  <pic:nvPicPr>
+                    <pic:cNvPr id="1" name=""/>
+                    <pic:cNvPicPr/>
+                  </pic:nvPicPr>
+                  <pic:blipFill>
+                    <a:blip r:embed="rId27"/>
+                    <a:stretch>
+                      <a:fillRect/>
+                    </a:stretch>
+                  </pic:blipFill>
+                  <pic:spPr>
+                    <a:xfrm>
+                      <a:off x="0" y="0"/>
+                      <a:ext cx="2473200" cy="259200"/>
+                    </a:xfrm>
+                    <a:prstGeom prst="rect">
+                      <a:avLst/>
+                    </a:prstGeom>
+                  </pic:spPr>
+                </pic:pic>
+              </a:graphicData>
+            </a:graphic>
+          </wp:inline>
+        </w:drawing>
+      </w:r>
+      <w:r>
+        <w:rPr>
+          <w:rFonts w:cstheme="minorHAnsi"/>
+        </w:rPr>
+        <w:t xml:space="preserve"> </w:t>
+      </w:r>
+    </w:p>
+    <w:p>
+      <w:pPr>
+        <w:rPr>
+          <w:rFonts w:cstheme="minorHAnsi"/>
+        </w:rPr>
+      </w:pPr>
+      <w:r>
+        <w:rPr>
+          <w:rFonts w:cstheme="minorHAnsi"/>
+        </w:rPr>
+        <w:t>Null hypothesis, the price is a random walk / beta equals to 1</w:t>
+      </w:r>
+    </w:p>
+    <w:p>
+      <w:pPr>
+        <w:rPr>
+          <w:rFonts w:cstheme="minorHAnsi"/>
+        </w:rPr>
+      </w:pPr>
+      <w:r>
+        <w:rPr>
+          <w:rFonts w:cstheme="minorHAnsi"/>
+        </w:rPr>
+        <w:t>H</w:t>
+      </w:r>
+      <w:r>
+        <w:rPr>
+          <w:rFonts w:cstheme="minorHAnsi"/>
+          <w:vertAlign w:val="subscript"/>
+        </w:rPr>
+        <w:t>0</w:t>
+      </w:r>
+      <w:r>
+        <w:rPr>
+          <w:rFonts w:cstheme="minorHAnsi"/>
+        </w:rPr>
+        <w:t xml:space="preserve">: </w:t>
+      </w:r>
+      <w:r>
+        <w:rPr>
+          <w:rFonts w:cstheme="minorHAnsi"/>
+        </w:rPr>
+        <w:t>β</w:t>
+      </w:r>
+      <w:r>
+        <w:rPr>
+          <w:rFonts w:cstheme="minorHAnsi"/>
+        </w:rPr>
+        <w:t xml:space="preserve"> = 1 (random walk)</w:t>
+      </w:r>
+    </w:p>
+    <w:p>
+      <w:pPr>
+        <w:rPr>
+          <w:rFonts w:cstheme="minorHAnsi"/>
+        </w:rPr>
+      </w:pPr>
+      <w:r>
+        <w:rPr>
+          <w:rFonts w:cstheme="minorHAnsi"/>
+        </w:rPr>
+        <w:t xml:space="preserve">If the slope coefficient, beta, is not significantly different from 1, then we cannot reject the null hypothesis. </w:t>
+      </w:r>
+    </w:p>
+    <w:p>
+      <w:pPr>
+        <w:rPr>
+          <w:rFonts w:cstheme="minorHAnsi"/>
+        </w:rPr>
+      </w:pPr>
+      <w:r>
+        <w:rPr>
+          <w:rFonts w:cstheme="minorHAnsi"/>
+        </w:rPr>
+        <w:t xml:space="preserve">If the slope coefficient is significantly different from 1,  </w:t>
+      </w:r>
+      <w:r>
+        <w:rPr>
+          <w:rFonts w:cstheme="minorHAnsi"/>
+        </w:rPr>
+        <w:t>H</w:t>
+      </w:r>
+      <w:r>
+        <w:rPr>
+          <w:rFonts w:cstheme="minorHAnsi"/>
+          <w:vertAlign w:val="subscript"/>
+        </w:rPr>
+        <w:t>1</w:t>
+      </w:r>
+      <w:r>
+        <w:rPr>
+          <w:rFonts w:cstheme="minorHAnsi"/>
+        </w:rPr>
+        <w:t xml:space="preserve">: </w:t>
+      </w:r>
+      <w:r>
+        <w:rPr>
+          <w:rFonts w:cstheme="minorHAnsi"/>
+        </w:rPr>
+        <w:t>β</w:t>
+      </w:r>
+      <w:r>
+        <w:rPr>
+          <w:rFonts w:cstheme="minorHAnsi"/>
+        </w:rPr>
+        <w:t xml:space="preserve"> &lt;&gt; 1</w:t>
+      </w:r>
+      <w:r>
+        <w:rPr>
+          <w:rFonts w:cstheme="minorHAnsi"/>
+        </w:rPr>
+        <w:t xml:space="preserve">, then we can reject the null hypothesis that the series is a random walk. </w:t>
+      </w:r>
+    </w:p>
+    <w:p>
+      <w:pPr>
+        <w:pStyle w:val="Heading4"/>
+      </w:pPr>
+      <w:r>
+        <w:t xml:space="preserve">Statistical Test for Random Walk </w:t>
+      </w:r>
+      <w:r>
+        <w:t>– Augmented Dickey-Fuller test</w:t>
+      </w:r>
+    </w:p>
+    <w:p>
+      <w:r>
+        <w:t xml:space="preserve">An equivalent of the above test is to test regression on lagged price and set the null hypothesis that </w:t>
+      </w:r>
+      <w:r>
+        <w:rPr>
+          <w:rFonts w:cstheme="minorHAnsi"/>
+        </w:rPr>
+        <w:t xml:space="preserve">β = </w:t>
+      </w:r>
+      <w:r>
+        <w:rPr>
+          <w:rFonts w:cstheme="minorHAnsi"/>
+        </w:rPr>
+        <w:t>0</w:t>
+      </w:r>
+    </w:p>
+    <w:p>
+      <w:r>
+        <w:drawing>
+          <wp:inline distT="0" distB="0" distL="0" distR="0" wp14:anchorId="6041E3E3" wp14:editId="38E7DB20">
+            <wp:extent cx="2624400" cy="252000"/>
+            <wp:effectExtent l="0" t="0" r="0" b="0"/>
+            <wp:docPr id="17" name="Picture 17"/>
+            <wp:cNvGraphicFramePr>
+              <a:graphicFrameLocks xmlns:a="http://schemas.openxmlformats.org/drawingml/2006/main" noChangeAspect="1"/>
+            </wp:cNvGraphicFramePr>
+            <a:graphic xmlns:a="http://schemas.openxmlformats.org/drawingml/2006/main">
+              <a:graphicData uri="http://schemas.openxmlformats.org/drawingml/2006/picture">
+                <pic:pic xmlns:pic="http://schemas.openxmlformats.org/drawingml/2006/picture">
+                  <pic:nvPicPr>
+                    <pic:cNvPr id="1" name=""/>
+                    <pic:cNvPicPr/>
+                  </pic:nvPicPr>
+                  <pic:blipFill>
+                    <a:blip r:embed="rId28"/>
+                    <a:stretch>
+                      <a:fillRect/>
+                    </a:stretch>
+                  </pic:blipFill>
+                  <pic:spPr>
+                    <a:xfrm>
+                      <a:off x="0" y="0"/>
+                      <a:ext cx="2624400" cy="252000"/>
+                    </a:xfrm>
+                    <a:prstGeom prst="rect">
+                      <a:avLst/>
+                    </a:prstGeom>
+                  </pic:spPr>
+                </pic:pic>
+              </a:graphicData>
+            </a:graphic>
+          </wp:inline>
+        </w:drawing>
+      </w:r>
+    </w:p>
+    <w:p>
+      <w:pPr>
+        <w:rPr>
+          <w:rFonts w:cstheme="minorHAnsi"/>
+        </w:rPr>
+      </w:pPr>
+      <w:r>
+        <w:t xml:space="preserve">Test: </w:t>
+      </w:r>
+      <w:r>
+        <w:rPr>
+          <w:rFonts w:cstheme="minorHAnsi"/>
+        </w:rPr>
+        <w:t>H</w:t>
+      </w:r>
+      <w:r>
+        <w:rPr>
+          <w:rFonts w:cstheme="minorHAnsi"/>
+          <w:vertAlign w:val="subscript"/>
+        </w:rPr>
+        <w:t>0</w:t>
+      </w:r>
+      <w:r>
+        <w:rPr>
+          <w:rFonts w:cstheme="minorHAnsi"/>
+        </w:rPr>
+        <w:t xml:space="preserve">: β = </w:t>
+      </w:r>
+      <w:r>
+        <w:rPr>
+          <w:rFonts w:cstheme="minorHAnsi"/>
+        </w:rPr>
+        <w:t>0</w:t>
+      </w:r>
+      <w:r>
+        <w:rPr>
+          <w:rFonts w:cstheme="minorHAnsi"/>
+        </w:rPr>
+        <w:t xml:space="preserve"> (random walk)</w:t>
+      </w:r>
+      <w:r>
+        <w:rPr>
+          <w:rFonts w:cstheme="minorHAnsi"/>
+        </w:rPr>
+        <w:t xml:space="preserve">, </w:t>
+      </w:r>
+      <w:r>
+        <w:rPr>
+          <w:rFonts w:cstheme="minorHAnsi"/>
+        </w:rPr>
+        <w:t>H</w:t>
+      </w:r>
+      <w:r>
+        <w:rPr>
+          <w:rFonts w:cstheme="minorHAnsi"/>
+          <w:vertAlign w:val="subscript"/>
+        </w:rPr>
+        <w:t>1</w:t>
+      </w:r>
+      <w:r>
+        <w:rPr>
+          <w:rFonts w:cstheme="minorHAnsi"/>
+        </w:rPr>
+        <w:t xml:space="preserve">: β &lt; </w:t>
+      </w:r>
+      <w:r>
+        <w:rPr>
+          <w:rFonts w:cstheme="minorHAnsi"/>
+        </w:rPr>
+        <w:t xml:space="preserve">0 (not random walk) </w:t>
+      </w:r>
+    </w:p>
+    <w:p>
+      <w:r>
+        <w:t>If you add more lagged changes on the right</w:t>
+      </w:r>
+      <w:r>
+        <w:t>-</w:t>
+      </w:r>
+      <w:r>
+        <w:t xml:space="preserve">hand side, it’s the </w:t>
+      </w:r>
+      <w:r>
+        <w:rPr>
+          <w:b/>
+          <w:bCs/>
+        </w:rPr>
+        <w:t>Augmented Dickey-Fuller</w:t>
+      </w:r>
+      <w:r>
+        <w:t xml:space="preserve"> test, ADF</w:t>
+      </w:r>
+    </w:p>
+    <w:p>
+      <w:pPr>
+        <w:pStyle w:val="Heading3"/>
+      </w:pPr>
+      <w:r>
+        <w:t xml:space="preserve">Stationarity </w:t>
+      </w:r>
+    </w:p>
+    <w:p>
+      <w:pPr>
+        <w:pStyle w:val="Heading4"/>
+      </w:pPr>
+      <w:r>
+        <w:t xml:space="preserve">Definition of stationarity </w:t>
+      </w:r>
+    </w:p>
+    <w:p>
+      <w:pPr>
+        <w:pStyle w:val="ListParagraph"/>
+        <w:numPr>
+          <w:ilvl w:val="0"/>
+          <w:numId w:val="2"/>
+        </w:numPr>
+      </w:pPr>
+      <w:r>
+        <w:rPr>
+          <w:b/>
+          <w:bCs/>
+        </w:rPr>
+        <w:t>Strong stationarity</w:t>
+      </w:r>
+      <w:r>
+        <w:t xml:space="preserve">: entire distribution of data is time-invariant </w:t>
+      </w:r>
+    </w:p>
+    <w:p>
+      <w:pPr>
+        <w:pStyle w:val="ListParagraph"/>
+        <w:numPr>
+          <w:ilvl w:val="0"/>
+          <w:numId w:val="2"/>
+        </w:numPr>
+      </w:pPr>
+      <w:r>
+        <w:rPr>
+          <w:b/>
+          <w:bCs/>
+        </w:rPr>
+        <w:t>Weak stationarity</w:t>
+      </w:r>
+      <w:r>
+        <w:t xml:space="preserve">: mean, variance and autocorrelation are time-invariant. (i.e.,   for autocorrelation, </w:t>
+      </w:r>
+      <w:r>
+        <w:br/>
+      </w:r>
+      <w:proofErr w:type="spellStart"/>
+      <w:r>
+        <w:t>corr</w:t>
+      </w:r>
+      <w:proofErr w:type="spellEnd"/>
+      <w:r>
+        <w:t>(</w:t>
+      </w:r>
+      <w:proofErr w:type="spellStart"/>
+      <w:r>
+        <w:t>Xt</w:t>
+      </w:r>
+      <w:proofErr w:type="spellEnd"/>
+      <w:r>
+        <w:t xml:space="preserve">, </w:t>
+      </w:r>
+      <w:proofErr w:type="spellStart"/>
+      <w:r>
+        <w:t>Xt</w:t>
+      </w:r>
+      <w:proofErr w:type="spellEnd"/>
+      <w:r>
+        <w:t>-</w:t>
+      </w:r>
+      <w:r>
+        <w:rPr>
+          <w:rFonts w:cstheme="minorHAnsi"/>
+        </w:rPr>
+        <w:t>τ</w:t>
+      </w:r>
+      <w:r>
+        <w:t xml:space="preserve">), is only a function of </w:t>
+      </w:r>
+      <w:r>
+        <w:rPr>
+          <w:rFonts w:cstheme="minorHAnsi"/>
+        </w:rPr>
+        <w:t>τ</w:t>
+      </w:r>
+    </w:p>
+    <w:p>
+      <w:pPr>
+        <w:pStyle w:val="Heading4"/>
+      </w:pPr>
+      <w:r>
+        <w:t xml:space="preserve">Why do we care? </w:t>
+      </w:r>
+    </w:p>
+    <w:p>
+      <w:r>
+        <w:t xml:space="preserve">If a process is not stationary, then it becomes difficult to model. Modeling involves estimating a set of parameters, and if a process is not stationary, and the parameters are different at each point in time, then there are too many parameters to estimate. </w:t>
+      </w:r>
+    </w:p>
+    <w:p>
+      <w:pPr>
+        <w:pStyle w:val="Heading4"/>
+      </w:pPr>
+      <w:r>
+        <w:t xml:space="preserve">Examples of nonstationary series </w:t>
+      </w:r>
+    </w:p>
+    <w:p>
+      <w:r>
+        <w:t xml:space="preserve">A random walk is a common type of non-stationary series. The variance grows with time. </w:t>
+      </w:r>
+    </w:p>
+    <w:p>
+      <w:r>
+        <w:t xml:space="preserve">Seasonal series are also non-stationary. The mean varies with the time of the year. </w:t>
+      </w:r>
+    </w:p>
+    <w:p>
+      <w:r>
+        <w:t xml:space="preserve">A white noise is a stationary process. </w:t>
+      </w:r>
+    </w:p>
+    <w:p>
+      <w:pPr>
+        <w:pStyle w:val="Heading4"/>
+      </w:pPr>
+      <w:r>
+        <w:lastRenderedPageBreak/>
+        <w:t xml:space="preserve">Transforming nonstationary series into stationary series </w:t>
+      </w:r>
+    </w:p>
+    <w:p>
+      <w:r>
+        <w:t xml:space="preserve">SP500 prices is a non-stationary random walk. If you compute fist difference on the right, it becomes a stationary white noise. </w:t>
+      </w:r>
+    </w:p>
+    <w:p>
+      <w:r>
+        <w:t xml:space="preserve">H&amp;R Block’s quarterly earnings are seasonal. If we take the difference with lag of 4, the transformed series looks stationary. </w:t>
       </w:r>
     </w:p>
     <w:p>
@@ -5305,10 +7386,29 @@
       <w:color w:val="2F5496" w:themeColor="accent1" w:themeShade="BF"/>
     </w:rPr>
   </w:style>
+  <w:style w:type="paragraph" w:styleId="Heading5">
+    <w:name w:val="heading 5"/>
+    <w:basedOn w:val="Normal"/>
+    <w:next w:val="Normal"/>
+    <w:link w:val="Heading5Char"/>
+    <w:uiPriority w:val="9"/>
+    <w:unhideWhenUsed/>
+    <w:qFormat/>
+    <w:rsid w:val="0059311C"/>
+    <w:pPr>
+      <w:keepNext/>
+      <w:keepLines/>
+      <w:spacing w:before="40" w:after="0"/>
+      <w:outlineLvl w:val="4"/>
+    </w:pPr>
+    <w:rPr>
+      <w:rFonts w:asciiTheme="majorHAnsi" w:eastAsiaTheme="majorEastAsia" w:hAnsiTheme="majorHAnsi" w:cstheme="majorBidi"/>
+      <w:color w:val="2F5496" w:themeColor="accent1" w:themeShade="BF"/>
+    </w:rPr>
+  </w:style>
   <w:style w:type="character" w:default="1" w:styleId="DefaultParagraphFont">
     <w:name w:val="Default Paragraph Font"/>
     <w:uiPriority w:val="1"/>
-    <w:semiHidden/>
     <w:unhideWhenUsed/>
   </w:style>
   <w:style w:type="table" w:default="1" w:styleId="TableNormal">
@@ -5513,6 +7613,27 @@
       <w:ind w:left="720"/>
       <w:contextualSpacing/>
     </w:pPr>
+  </w:style>
+  <w:style w:type="character" w:styleId="PlaceholderText">
+    <w:name w:val="Placeholder Text"/>
+    <w:basedOn w:val="DefaultParagraphFont"/>
+    <w:uiPriority w:val="99"/>
+    <w:semiHidden/>
+    <w:rsid w:val="0059311C"/>
+    <w:rPr>
+      <w:color w:val="808080"/>
+    </w:rPr>
+  </w:style>
+  <w:style w:type="character" w:customStyle="1" w:styleId="Heading5Char">
+    <w:name w:val="Heading 5 Char"/>
+    <w:basedOn w:val="DefaultParagraphFont"/>
+    <w:link w:val="Heading5"/>
+    <w:uiPriority w:val="9"/>
+    <w:rsid w:val="0059311C"/>
+    <w:rPr>
+      <w:rFonts w:asciiTheme="majorHAnsi" w:eastAsiaTheme="majorEastAsia" w:hAnsiTheme="majorHAnsi" w:cstheme="majorBidi"/>
+      <w:color w:val="2F5496" w:themeColor="accent1" w:themeShade="BF"/>
+    </w:rPr>
   </w:style>
 </w:styles>
 </file>

</xml_diff>

<commit_message>
finish course: arima models in python
</commit_message>
<xml_diff>
--- a/datacamp/data_camp_python.docx
+++ b/datacamp/data_camp_python.docx
@@ -8501,11 +8501,13 @@
         <w:pStyle w:val="Heading1"/>
         <w:rPr>
           <w:noProof/>
-        </w:rPr>
-      </w:pPr>
-      <w:r>
-        <w:rPr>
-          <w:noProof/>
+          <w:lang w:val="sv-SE"/>
+        </w:rPr>
+      </w:pPr>
+      <w:r>
+        <w:rPr>
+          <w:noProof/>
+          <w:lang w:val="sv-SE"/>
         </w:rPr>
         <w:t xml:space="preserve">ARIMA Models in Python </w:t>
       </w:r>
@@ -8515,11 +8517,13 @@
         <w:pStyle w:val="Heading2"/>
         <w:rPr>
           <w:noProof/>
-        </w:rPr>
-      </w:pPr>
-      <w:r>
-        <w:rPr>
-          <w:noProof/>
+          <w:lang w:val="sv-SE"/>
+        </w:rPr>
+      </w:pPr>
+      <w:r>
+        <w:rPr>
+          <w:noProof/>
+          <w:lang w:val="sv-SE"/>
         </w:rPr>
         <w:t xml:space="preserve">ARMA Models </w:t>
       </w:r>
@@ -8743,11 +8747,13 @@
         <w:pStyle w:val="Heading3"/>
         <w:rPr>
           <w:noProof/>
-        </w:rPr>
-      </w:pPr>
-      <w:r>
-        <w:rPr>
-          <w:noProof/>
+          <w:lang w:val="sv-SE"/>
+        </w:rPr>
+      </w:pPr>
+      <w:r>
+        <w:rPr>
+          <w:noProof/>
+          <w:lang w:val="sv-SE"/>
         </w:rPr>
         <w:t xml:space="preserve">ARMA Models </w:t>
       </w:r>
@@ -8756,11 +8762,13 @@
       <w:pPr>
         <w:rPr>
           <w:noProof/>
-        </w:rPr>
-      </w:pPr>
-      <w:r>
-        <w:rPr>
-          <w:noProof/>
+          <w:lang w:val="sv-SE"/>
+        </w:rPr>
+      </w:pPr>
+      <w:r>
+        <w:rPr>
+          <w:noProof/>
+          <w:lang w:val="sv-SE"/>
         </w:rPr>
         <w:t xml:space="preserve">AR model, MA model and ARMA model </w:t>
       </w:r>
@@ -8802,6 +8810,9 @@
     </w:p>
     <w:p>
       <w:r>
+        <w:rPr>
+          <w:noProof/>
+        </w:rPr>
         <w:drawing>
           <wp:inline distT="0" distB="0" distL="0" distR="0" wp14:anchorId="4E1D241D" wp14:editId="71D792AB">
             <wp:extent cx="1962000" cy="219600"/>
@@ -8852,6 +8863,9 @@
     </w:p>
     <w:p>
       <w:r>
+        <w:rPr>
+          <w:noProof/>
+        </w:rPr>
         <w:drawing>
           <wp:inline distT="0" distB="0" distL="0" distR="0" wp14:anchorId="349A2867" wp14:editId="3297EF2C">
             <wp:extent cx="2430000" cy="194400"/>
@@ -8891,15 +8905,7 @@
     </w:p>
     <w:p>
       <w:r>
-        <w:t xml:space="preserve">X1 is the coefficient that models that linear dependency between the external variable z and the dependent variable </w:t>
-      </w:r>
-      <w:proofErr w:type="spellStart"/>
-      <w:r>
-        <w:t>Yt</w:t>
-      </w:r>
-      <w:proofErr w:type="spellEnd"/>
-      <w:r>
-        <w:t xml:space="preserve">. </w:t>
+        <w:t xml:space="preserve">X1 is the coefficient that models that linear dependency between the external variable z and the dependent variable Yt. </w:t>
       </w:r>
     </w:p>
     <w:p>
@@ -8913,31 +8919,24 @@
         <w:rPr>
           <w:lang w:val="sv-SE"/>
         </w:rPr>
-        <w:t xml:space="preserve">ARMAX(p, q, b) </w:t>
-      </w:r>
-      <w:proofErr w:type="spellStart"/>
+        <w:t>ARMAX(p, q, b) model</w:t>
+      </w:r>
       <w:r>
         <w:rPr>
           <w:lang w:val="sv-SE"/>
         </w:rPr>
-        <w:t>model</w:t>
-      </w:r>
-      <w:proofErr w:type="spellEnd"/>
-      <w:r>
+        <w:t xml:space="preserve"> </w:t>
+      </w:r>
+    </w:p>
+    <w:p>
+      <w:pPr>
         <w:rPr>
           <w:lang w:val="sv-SE"/>
         </w:rPr>
-        <w:t xml:space="preserve"> </w:t>
-      </w:r>
-    </w:p>
-    <w:p>
-      <w:pPr>
-        <w:rPr>
-          <w:lang w:val="sv-SE"/>
-        </w:rPr>
-      </w:pPr>
-      <w:r>
-        <w:rPr>
+      </w:pPr>
+      <w:r>
+        <w:rPr>
+          <w:noProof/>
           <w:lang w:val="sv-SE"/>
         </w:rPr>
         <w:drawing>
@@ -8980,37 +8979,9 @@
     <w:p>
       <w:pPr>
         <w:pStyle w:val="Heading3"/>
-        <w:rPr>
-          <w:lang w:val="sv-SE"/>
-        </w:rPr>
-      </w:pPr>
-      <w:proofErr w:type="spellStart"/>
-      <w:r>
-        <w:rPr>
-          <w:lang w:val="sv-SE"/>
-        </w:rPr>
-        <w:t>Predicting</w:t>
-      </w:r>
-      <w:proofErr w:type="spellEnd"/>
-      <w:r>
-        <w:rPr>
-          <w:lang w:val="sv-SE"/>
-        </w:rPr>
-        <w:t xml:space="preserve"> the </w:t>
-      </w:r>
-      <w:proofErr w:type="spellStart"/>
-      <w:r>
-        <w:rPr>
-          <w:lang w:val="sv-SE"/>
-        </w:rPr>
-        <w:t>future</w:t>
-      </w:r>
-      <w:proofErr w:type="spellEnd"/>
-      <w:r>
-        <w:rPr>
-          <w:lang w:val="sv-SE"/>
-        </w:rPr>
-        <w:t xml:space="preserve"> </w:t>
+      </w:pPr>
+      <w:r>
+        <w:t xml:space="preserve">Predicting the future </w:t>
       </w:r>
     </w:p>
     <w:p>
@@ -9050,19 +9021,14 @@
         <w:t>One-step-ahead</w:t>
       </w:r>
       <w:r>
-        <w:t xml:space="preserve"> predictions, it takes an observed value </w:t>
-      </w:r>
-      <w:proofErr w:type="spellStart"/>
-      <w:r>
-        <w:t>Xt</w:t>
-      </w:r>
-      <w:proofErr w:type="spellEnd"/>
-      <w:r>
-        <w:t xml:space="preserve">, from the sample and make a prediction for the next interval Xt+1. Then it takes the observed value Xt+1 and predicts Xt+2. </w:t>
-      </w:r>
-    </w:p>
-    <w:p>
-      <w:r>
+        <w:t xml:space="preserve"> predictions, it takes an observed value Xt, from the sample and make a prediction for the next interval Xt+1. Then it takes the observed value Xt+1 and predicts Xt+2. </w:t>
+      </w:r>
+    </w:p>
+    <w:p>
+      <w:r>
+        <w:rPr>
+          <w:noProof/>
+        </w:rPr>
         <w:lastRenderedPageBreak/>
         <w:drawing>
           <wp:inline distT="0" distB="0" distL="0" distR="0" wp14:anchorId="41523C0B" wp14:editId="45B03004">
@@ -9122,6 +9088,9 @@
         <w:t xml:space="preserve"> </w:t>
       </w:r>
       <w:r>
+        <w:rPr>
+          <w:noProof/>
+        </w:rPr>
         <w:drawing>
           <wp:inline distT="0" distB="0" distL="0" distR="0" wp14:anchorId="4B8850BD" wp14:editId="4EA51FBF">
             <wp:extent cx="5752800" cy="3416400"/>
@@ -9169,15 +9138,7 @@
     </w:p>
     <w:p>
       <w:r>
-        <w:t xml:space="preserve">If a time series is non-stationary, we can take the first difference and it might become stationary. They we fit it to an ARMA model and predict the difference. Use </w:t>
-      </w:r>
-      <w:proofErr w:type="spellStart"/>
-      <w:r>
-        <w:t>cumsum</w:t>
-      </w:r>
-      <w:proofErr w:type="spellEnd"/>
-      <w:r>
-        <w:t xml:space="preserve">() to reconstruct the value from the difference. </w:t>
+        <w:t xml:space="preserve">If a time series is non-stationary, we can take the first difference and it might become stationary. They we fit it to an ARMA model and predict the difference. Use cumsum() to reconstruct the value from the difference. </w:t>
       </w:r>
     </w:p>
     <w:p>
@@ -9188,18 +9149,15 @@
           <w:color w:val="000000"/>
         </w:rPr>
       </w:pPr>
-      <w:proofErr w:type="spellStart"/>
       <w:r>
         <w:t>amazon_diff</w:t>
       </w:r>
-      <w:proofErr w:type="spellEnd"/>
       <w:r>
         <w:rPr>
           <w:color w:val="000000"/>
         </w:rPr>
         <w:t> = </w:t>
       </w:r>
-      <w:proofErr w:type="spellStart"/>
       <w:r>
         <w:t>amazon</w:t>
       </w:r>
@@ -9215,21 +9173,18 @@
         </w:rPr>
         <w:t>diff</w:t>
       </w:r>
-      <w:proofErr w:type="spellEnd"/>
       <w:r>
         <w:rPr>
           <w:color w:val="000000"/>
         </w:rPr>
         <w:t>().</w:t>
       </w:r>
-      <w:proofErr w:type="spellStart"/>
       <w:r>
         <w:rPr>
           <w:color w:val="795E26"/>
         </w:rPr>
         <w:t>dropna</w:t>
       </w:r>
-      <w:proofErr w:type="spellEnd"/>
       <w:r>
         <w:rPr>
           <w:color w:val="000000"/>
@@ -9245,11 +9200,9 @@
           <w:color w:val="000000"/>
         </w:rPr>
       </w:pPr>
-      <w:proofErr w:type="spellStart"/>
       <w:r>
         <w:t>arma</w:t>
       </w:r>
-      <w:proofErr w:type="spellEnd"/>
       <w:r>
         <w:rPr>
           <w:color w:val="000000"/>
@@ -9268,11 +9221,9 @@
         </w:rPr>
         <w:t>(</w:t>
       </w:r>
-      <w:proofErr w:type="spellStart"/>
       <w:r>
         <w:t>amazon_diff</w:t>
       </w:r>
-      <w:proofErr w:type="spellEnd"/>
       <w:r>
         <w:rPr>
           <w:color w:val="000000"/>
@@ -9333,18 +9284,15 @@
           <w:color w:val="000000"/>
         </w:rPr>
       </w:pPr>
-      <w:proofErr w:type="spellStart"/>
       <w:r>
         <w:t>arma_results</w:t>
       </w:r>
-      <w:proofErr w:type="spellEnd"/>
       <w:r>
         <w:rPr>
           <w:color w:val="000000"/>
         </w:rPr>
         <w:t> = </w:t>
       </w:r>
-      <w:proofErr w:type="spellStart"/>
       <w:r>
         <w:t>arma</w:t>
       </w:r>
@@ -9360,7 +9308,6 @@
         </w:rPr>
         <w:t>fit</w:t>
       </w:r>
-      <w:proofErr w:type="spellEnd"/>
       <w:r>
         <w:rPr>
           <w:color w:val="000000"/>
@@ -9424,18 +9371,15 @@
           <w:color w:val="000000"/>
         </w:rPr>
       </w:pPr>
-      <w:proofErr w:type="spellStart"/>
       <w:r>
         <w:t>arma_int_forecast</w:t>
       </w:r>
-      <w:proofErr w:type="spellEnd"/>
       <w:r>
         <w:rPr>
           <w:color w:val="000000"/>
         </w:rPr>
         <w:t> = </w:t>
       </w:r>
-      <w:proofErr w:type="spellStart"/>
       <w:r>
         <w:rPr>
           <w:color w:val="267F99"/>
@@ -9454,18 +9398,15 @@
         </w:rPr>
         <w:t>cumsum</w:t>
       </w:r>
-      <w:proofErr w:type="spellEnd"/>
       <w:r>
         <w:rPr>
           <w:color w:val="000000"/>
         </w:rPr>
         <w:t>(</w:t>
       </w:r>
-      <w:proofErr w:type="spellStart"/>
       <w:r>
         <w:t>arma_diff_forecast</w:t>
       </w:r>
-      <w:proofErr w:type="spellEnd"/>
       <w:r>
         <w:rPr>
           <w:color w:val="000000"/>
@@ -9481,29 +9422,24 @@
           <w:color w:val="000000"/>
         </w:rPr>
       </w:pPr>
-      <w:proofErr w:type="spellStart"/>
       <w:r>
         <w:t>arma_value_forecast</w:t>
       </w:r>
-      <w:proofErr w:type="spellEnd"/>
       <w:r>
         <w:rPr>
           <w:color w:val="000000"/>
         </w:rPr>
         <w:t> = </w:t>
       </w:r>
-      <w:proofErr w:type="spellStart"/>
       <w:r>
         <w:t>arma_int_forecast</w:t>
       </w:r>
-      <w:proofErr w:type="spellEnd"/>
       <w:r>
         <w:rPr>
           <w:color w:val="000000"/>
         </w:rPr>
         <w:t> + </w:t>
       </w:r>
-      <w:proofErr w:type="spellStart"/>
       <w:r>
         <w:t>amazon</w:t>
       </w:r>
@@ -9511,14 +9447,7 @@
         <w:rPr>
           <w:color w:val="000000"/>
         </w:rPr>
-        <w:t>.iloc</w:t>
-      </w:r>
-      <w:proofErr w:type="spellEnd"/>
-      <w:r>
-        <w:rPr>
-          <w:color w:val="000000"/>
-        </w:rPr>
-        <w:t>[-</w:t>
+        <w:t>.iloc[-</w:t>
       </w:r>
       <w:r>
         <w:rPr>
@@ -9614,6 +9543,9 @@
     </w:p>
     <w:p>
       <w:r>
+        <w:rPr>
+          <w:noProof/>
+        </w:rPr>
         <w:drawing>
           <wp:inline distT="0" distB="0" distL="0" distR="0" wp14:anchorId="105E1148" wp14:editId="5C5413BF">
             <wp:extent cx="2858400" cy="2840400"/>
@@ -9661,6 +9593,9 @@
     </w:p>
     <w:p>
       <w:r>
+        <w:rPr>
+          <w:noProof/>
+        </w:rPr>
         <w:drawing>
           <wp:inline distT="0" distB="0" distL="0" distR="0" wp14:anchorId="535C881A" wp14:editId="2812C507">
             <wp:extent cx="3693600" cy="3556800"/>
@@ -9708,6 +9643,9 @@
     </w:p>
     <w:p>
       <w:r>
+        <w:rPr>
+          <w:noProof/>
+        </w:rPr>
         <w:drawing>
           <wp:inline distT="0" distB="0" distL="0" distR="0" wp14:anchorId="7E53A505" wp14:editId="11861FA5">
             <wp:extent cx="4258800" cy="1000800"/>
@@ -9764,6 +9702,9 @@
     </w:p>
     <w:p>
       <w:r>
+        <w:rPr>
+          <w:noProof/>
+        </w:rPr>
         <w:drawing>
           <wp:inline distT="0" distB="0" distL="0" distR="0" wp14:anchorId="34C633DB" wp14:editId="139F161E">
             <wp:extent cx="3816000" cy="2638800"/>
@@ -9811,6 +9752,9 @@
     </w:p>
     <w:p>
       <w:r>
+        <w:rPr>
+          <w:noProof/>
+        </w:rPr>
         <w:drawing>
           <wp:inline distT="0" distB="0" distL="0" distR="0" wp14:anchorId="611793EE" wp14:editId="1388AE81">
             <wp:extent cx="4096800" cy="2851200"/>
@@ -9878,6 +9822,114 @@
       </w:r>
     </w:p>
     <w:p>
+      <w:r>
+        <w:t xml:space="preserve">How good is our model? </w:t>
+      </w:r>
+    </w:p>
+    <w:p>
+      <w:r>
+        <w:t>We use residual the measure the performance of the model. Residual is the difference between the one</w:t>
+      </w:r>
+      <w:r>
+        <w:t>-</w:t>
+      </w:r>
+      <w:r>
+        <w:t xml:space="preserve">step-head prediction and the observed value. </w:t>
+      </w:r>
+    </w:p>
+    <w:p>
+      <w:r>
+        <w:t xml:space="preserve">If the model fits well, the residuals will be white Gaussian noise. </w:t>
+      </w:r>
+    </w:p>
+    <w:p>
+      <w:pPr>
+        <w:pStyle w:val="Heading4"/>
+      </w:pPr>
+      <w:r>
+        <w:t xml:space="preserve">SARIMAXResults.plot_diagnostics() </w:t>
+      </w:r>
+    </w:p>
+    <w:p>
+      <w:r>
+        <w:t xml:space="preserve">Produces 4 plots </w:t>
+      </w:r>
+    </w:p>
+    <w:p>
+      <w:pPr>
+        <w:pStyle w:val="ListParagraph"/>
+        <w:numPr>
+          <w:ilvl w:val="0"/>
+          <w:numId w:val="2"/>
+        </w:numPr>
+      </w:pPr>
+      <w:r>
+        <w:t xml:space="preserve">Standardized residuals over time </w:t>
+      </w:r>
+    </w:p>
+    <w:p>
+      <w:pPr>
+        <w:pStyle w:val="ListParagraph"/>
+        <w:numPr>
+          <w:ilvl w:val="0"/>
+          <w:numId w:val="2"/>
+        </w:numPr>
+      </w:pPr>
+      <w:r>
+        <w:t xml:space="preserve">Histogram plus estimated density of standardized residuals, along with a Normal(0, 1) densitry for reference </w:t>
+      </w:r>
+    </w:p>
+    <w:p>
+      <w:pPr>
+        <w:pStyle w:val="ListParagraph"/>
+        <w:numPr>
+          <w:ilvl w:val="0"/>
+          <w:numId w:val="2"/>
+        </w:numPr>
+      </w:pPr>
+      <w:r>
+        <w:lastRenderedPageBreak/>
+        <w:t xml:space="preserve">Normal Q-Q plot, with normal reference line. </w:t>
+      </w:r>
+    </w:p>
+    <w:p>
+      <w:pPr>
+        <w:pStyle w:val="ListParagraph"/>
+        <w:numPr>
+          <w:ilvl w:val="0"/>
+          <w:numId w:val="2"/>
+        </w:numPr>
+      </w:pPr>
+      <w:r>
+        <w:t xml:space="preserve">Correlogram, ACF plot of the residual </w:t>
+      </w:r>
+    </w:p>
+    <w:p>
+      <w:pPr>
+        <w:pStyle w:val="Heading4"/>
+      </w:pPr>
+      <w:r>
+        <w:t>SARIMAXResults.</w:t>
+      </w:r>
+      <w:r>
+        <w:t xml:space="preserve">summary() </w:t>
+      </w:r>
+      <w:r>
+        <w:t xml:space="preserve"> </w:t>
+      </w:r>
+    </w:p>
+    <w:p>
+      <w:r>
+        <w:t xml:space="preserve">Prob(Q) – p-value for null hypothesis that residuals are uncorrelated </w:t>
+      </w:r>
+    </w:p>
+    <w:p>
+      <w:r>
+        <w:t xml:space="preserve">Prob(JB) – p-value for null hypothesis that residuals are normally distributed. </w:t>
+      </w:r>
+    </w:p>
+    <w:p/>
+    <w:p>
       <w:pPr>
         <w:pStyle w:val="Heading3"/>
       </w:pPr>
@@ -9885,7 +9937,29 @@
         <w:t xml:space="preserve">Box-Jenkins method </w:t>
       </w:r>
     </w:p>
-    <w:p/>
+    <w:p>
+      <w:r>
+        <w:t>Box-Jenkins method defines a set of steps to applying ARIMA models to a time series.</w:t>
+      </w:r>
+      <w:r>
+        <w:t xml:space="preserve"> The steps are: id</w:t>
+      </w:r>
+      <w:r>
+        <w:t xml:space="preserve">entification, </w:t>
+      </w:r>
+      <w:r>
+        <w:t>e</w:t>
+      </w:r>
+      <w:r>
+        <w:t xml:space="preserve">stimation and </w:t>
+      </w:r>
+      <w:r>
+        <w:t>v</w:t>
+      </w:r>
+      <w:r>
+        <w:t xml:space="preserve">alidation. </w:t>
+      </w:r>
+    </w:p>
     <w:p>
       <w:pPr>
         <w:pStyle w:val="Heading2"/>
@@ -9902,6 +9976,626 @@
     </w:p>
     <w:p>
       <w:pPr>
+        <w:pStyle w:val="Heading3"/>
+      </w:pPr>
+      <w:r>
+        <w:t xml:space="preserve">Seasonal time Series </w:t>
+      </w:r>
+    </w:p>
+    <w:p>
+      <w:r>
+        <w:t xml:space="preserve">We can identify the interval of the seasonality by subtracting the data from an moving average and then plot the ACF </w:t>
+      </w:r>
+    </w:p>
+    <w:p>
+      <w:r>
+        <w:t xml:space="preserve">The left figure shows the ACF of the original time series. Lag 3, 5, 6, 9, and 12 are all significantly different from zero, thus making estimating of the seasonal period difficult. </w:t>
+      </w:r>
+    </w:p>
+    <w:p>
+      <w:pPr>
+        <w:spacing w:line="285" w:lineRule="atLeast"/>
+      </w:pPr>
+      <w:r>
+        <w:t xml:space="preserve">After taking the difference of an rolling mean (with an arbitrary window) </w:t>
+      </w:r>
+    </w:p>
+    <w:p>
+      <w:pPr>
+        <w:pStyle w:val="Code"/>
+        <w:shd w:val="clear" w:color="auto" w:fill="E7E6E6" w:themeFill="background2"/>
+        <w:rPr>
+          <w:sz w:val="20"/>
+          <w:szCs w:val="20"/>
+        </w:rPr>
+      </w:pPr>
+      <w:r>
+        <w:rPr>
+          <w:color w:val="001080"/>
+          <w:sz w:val="20"/>
+          <w:szCs w:val="20"/>
+        </w:rPr>
+        <w:t>water_2</w:t>
+      </w:r>
+      <w:r>
+        <w:rPr>
+          <w:sz w:val="20"/>
+          <w:szCs w:val="20"/>
+        </w:rPr>
+        <w:t> = </w:t>
+      </w:r>
+      <w:r>
+        <w:rPr>
+          <w:color w:val="001080"/>
+          <w:sz w:val="20"/>
+          <w:szCs w:val="20"/>
+        </w:rPr>
+        <w:t>water</w:t>
+      </w:r>
+      <w:r>
+        <w:rPr>
+          <w:sz w:val="20"/>
+          <w:szCs w:val="20"/>
+        </w:rPr>
+        <w:t> - </w:t>
+      </w:r>
+      <w:r>
+        <w:rPr>
+          <w:color w:val="001080"/>
+          <w:sz w:val="20"/>
+          <w:szCs w:val="20"/>
+        </w:rPr>
+        <w:t>water</w:t>
+      </w:r>
+      <w:r>
+        <w:rPr>
+          <w:sz w:val="20"/>
+          <w:szCs w:val="20"/>
+        </w:rPr>
+        <w:t>.rolling(</w:t>
+      </w:r>
+      <w:r>
+        <w:rPr>
+          <w:color w:val="098658"/>
+          <w:sz w:val="20"/>
+          <w:szCs w:val="20"/>
+        </w:rPr>
+        <w:t>15</w:t>
+      </w:r>
+      <w:r>
+        <w:rPr>
+          <w:sz w:val="20"/>
+          <w:szCs w:val="20"/>
+        </w:rPr>
+        <w:t>).mean()</w:t>
+      </w:r>
+      <w:r>
+        <w:rPr>
+          <w:sz w:val="20"/>
+          <w:szCs w:val="20"/>
+        </w:rPr>
+        <w:br/>
+      </w:r>
+    </w:p>
+    <w:p>
+      <w:r>
+        <w:t xml:space="preserve">THe ACF clearly shows that the period is 12 </w:t>
+      </w:r>
+    </w:p>
+    <w:p>
+      <w:r>
+        <w:drawing>
+          <wp:inline distT="0" distB="0" distL="0" distR="0" wp14:anchorId="57B43C3C" wp14:editId="0957C271">
+            <wp:extent cx="2970000" cy="2340000"/>
+            <wp:effectExtent l="0" t="0" r="1905" b="3175"/>
+            <wp:docPr id="40" name="Picture 40"/>
+            <wp:cNvGraphicFramePr>
+              <a:graphicFrameLocks xmlns:a="http://schemas.openxmlformats.org/drawingml/2006/main" noChangeAspect="1"/>
+            </wp:cNvGraphicFramePr>
+            <a:graphic xmlns:a="http://schemas.openxmlformats.org/drawingml/2006/main">
+              <a:graphicData uri="http://schemas.openxmlformats.org/drawingml/2006/picture">
+                <pic:pic xmlns:pic="http://schemas.openxmlformats.org/drawingml/2006/picture">
+                  <pic:nvPicPr>
+                    <pic:cNvPr id="1" name=""/>
+                    <pic:cNvPicPr/>
+                  </pic:nvPicPr>
+                  <pic:blipFill>
+                    <a:blip r:embed="rId46"/>
+                    <a:stretch>
+                      <a:fillRect/>
+                    </a:stretch>
+                  </pic:blipFill>
+                  <pic:spPr>
+                    <a:xfrm>
+                      <a:off x="0" y="0"/>
+                      <a:ext cx="2970000" cy="2340000"/>
+                    </a:xfrm>
+                    <a:prstGeom prst="rect">
+                      <a:avLst/>
+                    </a:prstGeom>
+                  </pic:spPr>
+                </pic:pic>
+              </a:graphicData>
+            </a:graphic>
+          </wp:inline>
+        </w:drawing>
+      </w:r>
+      <w:r>
+        <w:rPr>
+          <w:noProof/>
+        </w:rPr>
+        <w:t xml:space="preserve"> </w:t>
+      </w:r>
+      <w:r>
+        <w:rPr>
+          <w:noProof/>
+        </w:rPr>
+        <w:t xml:space="preserve"> </w:t>
+      </w:r>
+      <w:r>
+        <w:drawing>
+          <wp:inline distT="0" distB="0" distL="0" distR="0" wp14:anchorId="3631F545" wp14:editId="06CB21A0">
+            <wp:extent cx="3034800" cy="2318400"/>
+            <wp:effectExtent l="0" t="0" r="0" b="5715"/>
+            <wp:docPr id="41" name="Picture 41"/>
+            <wp:cNvGraphicFramePr>
+              <a:graphicFrameLocks xmlns:a="http://schemas.openxmlformats.org/drawingml/2006/main" noChangeAspect="1"/>
+            </wp:cNvGraphicFramePr>
+            <a:graphic xmlns:a="http://schemas.openxmlformats.org/drawingml/2006/main">
+              <a:graphicData uri="http://schemas.openxmlformats.org/drawingml/2006/picture">
+                <pic:pic xmlns:pic="http://schemas.openxmlformats.org/drawingml/2006/picture">
+                  <pic:nvPicPr>
+                    <pic:cNvPr id="1" name=""/>
+                    <pic:cNvPicPr/>
+                  </pic:nvPicPr>
+                  <pic:blipFill>
+                    <a:blip r:embed="rId47"/>
+                    <a:stretch>
+                      <a:fillRect/>
+                    </a:stretch>
+                  </pic:blipFill>
+                  <pic:spPr>
+                    <a:xfrm>
+                      <a:off x="0" y="0"/>
+                      <a:ext cx="3034800" cy="2318400"/>
+                    </a:xfrm>
+                    <a:prstGeom prst="rect">
+                      <a:avLst/>
+                    </a:prstGeom>
+                  </pic:spPr>
+                </pic:pic>
+              </a:graphicData>
+            </a:graphic>
+          </wp:inline>
+        </w:drawing>
+      </w:r>
+      <w:r>
+        <w:rPr>
+          <w:noProof/>
+        </w:rPr>
+        <w:t xml:space="preserve"> </w:t>
+      </w:r>
+    </w:p>
+    <w:p>
+      <w:pPr>
+        <w:pStyle w:val="Heading3"/>
+      </w:pPr>
+      <w:r>
+        <w:t xml:space="preserve">SARIMA models </w:t>
+      </w:r>
+    </w:p>
+    <w:p>
+      <w:r>
+        <w:t xml:space="preserve">SARIMA stands for </w:t>
+      </w:r>
+      <w:r>
+        <w:rPr>
+          <w:b/>
+          <w:bCs/>
+        </w:rPr>
+        <w:t>Seasonal ARIMA</w:t>
+      </w:r>
+      <w:r>
+        <w:t xml:space="preserve"> model </w:t>
+      </w:r>
+    </w:p>
+    <w:p>
+      <w:pPr>
+        <w:rPr>
+          <w:vertAlign w:val="subscript"/>
+        </w:rPr>
+      </w:pPr>
+      <w:r>
+        <w:t xml:space="preserve">It is written as SARIMA (p, d, q) (P, D, Q) </w:t>
+      </w:r>
+      <w:r>
+        <w:rPr>
+          <w:vertAlign w:val="subscript"/>
+        </w:rPr>
+        <w:t>s</w:t>
+      </w:r>
+      <w:r>
+        <w:rPr>
+          <w:vertAlign w:val="subscript"/>
+        </w:rPr>
+        <w:t xml:space="preserve"> </w:t>
+      </w:r>
+    </w:p>
+    <w:p>
+      <w:r>
+        <w:t xml:space="preserve">p, d, q are non-seasonal orders and P, D, Q are seasonal orders. S is the number of time steps per cycle </w:t>
+      </w:r>
+    </w:p>
+    <w:p>
+      <w:r>
+        <w:t xml:space="preserve">ARIMA(2, 0, 1) model </w:t>
+      </w:r>
+    </w:p>
+    <w:p>
+      <w:r>
+        <w:drawing>
+          <wp:inline distT="0" distB="0" distL="0" distR="0" wp14:anchorId="20A6C020" wp14:editId="4B4F02EC">
+            <wp:extent cx="3650400" cy="306000"/>
+            <wp:effectExtent l="0" t="0" r="0" b="0"/>
+            <wp:docPr id="42" name="Picture 42"/>
+            <wp:cNvGraphicFramePr>
+              <a:graphicFrameLocks xmlns:a="http://schemas.openxmlformats.org/drawingml/2006/main" noChangeAspect="1"/>
+            </wp:cNvGraphicFramePr>
+            <a:graphic xmlns:a="http://schemas.openxmlformats.org/drawingml/2006/main">
+              <a:graphicData uri="http://schemas.openxmlformats.org/drawingml/2006/picture">
+                <pic:pic xmlns:pic="http://schemas.openxmlformats.org/drawingml/2006/picture">
+                  <pic:nvPicPr>
+                    <pic:cNvPr id="1" name=""/>
+                    <pic:cNvPicPr/>
+                  </pic:nvPicPr>
+                  <pic:blipFill>
+                    <a:blip r:embed="rId48"/>
+                    <a:stretch>
+                      <a:fillRect/>
+                    </a:stretch>
+                  </pic:blipFill>
+                  <pic:spPr>
+                    <a:xfrm>
+                      <a:off x="0" y="0"/>
+                      <a:ext cx="3650400" cy="306000"/>
+                    </a:xfrm>
+                    <a:prstGeom prst="rect">
+                      <a:avLst/>
+                    </a:prstGeom>
+                  </pic:spPr>
+                </pic:pic>
+              </a:graphicData>
+            </a:graphic>
+          </wp:inline>
+        </w:drawing>
+      </w:r>
+      <w:r>
+        <w:t xml:space="preserve"> </w:t>
+      </w:r>
+    </w:p>
+    <w:p>
+      <w:r>
+        <w:t>SARIMA(0, 0, 0)(2,, 0, 1)</w:t>
+      </w:r>
+      <w:r>
+        <w:rPr>
+          <w:vertAlign w:val="subscript"/>
+        </w:rPr>
+        <w:t>7</w:t>
+      </w:r>
+      <w:r>
+        <w:t xml:space="preserve"> model </w:t>
+      </w:r>
+    </w:p>
+    <w:p>
+      <w:r>
+        <w:drawing>
+          <wp:inline distT="0" distB="0" distL="0" distR="0" wp14:anchorId="7AF5BE5E" wp14:editId="31300355">
+            <wp:extent cx="3819600" cy="270000"/>
+            <wp:effectExtent l="0" t="0" r="0" b="0"/>
+            <wp:docPr id="43" name="Picture 43"/>
+            <wp:cNvGraphicFramePr>
+              <a:graphicFrameLocks xmlns:a="http://schemas.openxmlformats.org/drawingml/2006/main" noChangeAspect="1"/>
+            </wp:cNvGraphicFramePr>
+            <a:graphic xmlns:a="http://schemas.openxmlformats.org/drawingml/2006/main">
+              <a:graphicData uri="http://schemas.openxmlformats.org/drawingml/2006/picture">
+                <pic:pic xmlns:pic="http://schemas.openxmlformats.org/drawingml/2006/picture">
+                  <pic:nvPicPr>
+                    <pic:cNvPr id="1" name=""/>
+                    <pic:cNvPicPr/>
+                  </pic:nvPicPr>
+                  <pic:blipFill>
+                    <a:blip r:embed="rId49"/>
+                    <a:stretch>
+                      <a:fillRect/>
+                    </a:stretch>
+                  </pic:blipFill>
+                  <pic:spPr>
+                    <a:xfrm>
+                      <a:off x="0" y="0"/>
+                      <a:ext cx="3819600" cy="270000"/>
+                    </a:xfrm>
+                    <a:prstGeom prst="rect">
+                      <a:avLst/>
+                    </a:prstGeom>
+                  </pic:spPr>
+                </pic:pic>
+              </a:graphicData>
+            </a:graphic>
+          </wp:inline>
+        </w:drawing>
+      </w:r>
+    </w:p>
+    <w:p>
+      <w:r>
+        <w:t xml:space="preserve">If the time series shows a trend, then we take the normal difference. </w:t>
+      </w:r>
+    </w:p>
+    <w:p>
+      <w:r>
+        <w:t xml:space="preserve">If there is a strong seasonal cycle, then we will also take the seasonal difference. </w:t>
+      </w:r>
+    </w:p>
+    <w:p>
+      <w:r>
+        <w:lastRenderedPageBreak/>
+        <w:t xml:space="preserve">Once we have found the two order of differencing, and made the time series  stationary, we need to find  the other model orders. </w:t>
+      </w:r>
+    </w:p>
+    <w:p>
+      <w:pPr>
+        <w:pStyle w:val="Heading3"/>
+      </w:pPr>
+      <w:r>
+        <w:t xml:space="preserve">Automation and Saving </w:t>
+      </w:r>
+    </w:p>
+    <w:p>
+      <w:r>
+        <w:t xml:space="preserve">Pyramid-arima is a library that automates the process of finding the best p and q parameters for non-seasonal and seasonal portion of the model.  </w:t>
+      </w:r>
+    </w:p>
+    <w:p>
+      <w:pPr>
+        <w:pStyle w:val="Heading3"/>
+      </w:pPr>
+      <w:r>
+        <w:t>SARIMA and Box-Jenkins</w:t>
+      </w:r>
+      <w:r>
+        <w:t xml:space="preserve"> </w:t>
+      </w:r>
+    </w:p>
+    <w:p>
+      <w:r>
+        <w:t xml:space="preserve">The Box-Jenkins method applies to SARIMA models as well. Then only difference between the SARIMA model and the ARIMA model is in the identification step. </w:t>
+      </w:r>
+      <w:r>
+        <w:t xml:space="preserve">We need to </w:t>
+      </w:r>
+    </w:p>
+    <w:p>
+      <w:pPr>
+        <w:pStyle w:val="ListParagraph"/>
+        <w:numPr>
+          <w:ilvl w:val="0"/>
+          <w:numId w:val="2"/>
+        </w:numPr>
+      </w:pPr>
+      <w:r>
+        <w:t xml:space="preserve">Find seasonal period </w:t>
+      </w:r>
+    </w:p>
+    <w:p>
+      <w:pPr>
+        <w:pStyle w:val="ListParagraph"/>
+        <w:numPr>
+          <w:ilvl w:val="0"/>
+          <w:numId w:val="2"/>
+        </w:numPr>
+      </w:pPr>
+      <w:r>
+        <w:t xml:space="preserve">Find transforms to make data stationary </w:t>
+      </w:r>
+    </w:p>
+    <w:p>
+      <w:pPr>
+        <w:pStyle w:val="ListParagraph"/>
+        <w:numPr>
+          <w:ilvl w:val="1"/>
+          <w:numId w:val="2"/>
+        </w:numPr>
+        <w:ind w:left="709"/>
+      </w:pPr>
+      <w:r>
+        <w:t xml:space="preserve">Seasonal and non-seasonal differencing </w:t>
+      </w:r>
+    </w:p>
+    <w:p>
+      <w:pPr>
+        <w:pStyle w:val="ListParagraph"/>
+        <w:numPr>
+          <w:ilvl w:val="1"/>
+          <w:numId w:val="2"/>
+        </w:numPr>
+        <w:ind w:left="709"/>
+      </w:pPr>
+      <w:r>
+        <w:t xml:space="preserve">Other transforms </w:t>
+      </w:r>
+    </w:p>
+    <w:p>
+      <w:pPr>
+        <w:pStyle w:val="Heading4"/>
+      </w:pPr>
+      <w:r>
+        <w:t xml:space="preserve">Principles on differencing </w:t>
+      </w:r>
+    </w:p>
+    <w:p>
+      <w:pPr>
+        <w:pStyle w:val="ListParagraph"/>
+        <w:numPr>
+          <w:ilvl w:val="0"/>
+          <w:numId w:val="2"/>
+        </w:numPr>
+      </w:pPr>
+      <w:r>
+        <w:t xml:space="preserve">Seasonal differencing D should only be 0 or 1 </w:t>
+      </w:r>
+    </w:p>
+    <w:p>
+      <w:pPr>
+        <w:pStyle w:val="ListParagraph"/>
+        <w:numPr>
+          <w:ilvl w:val="0"/>
+          <w:numId w:val="2"/>
+        </w:numPr>
+      </w:pPr>
+      <w:r>
+        <w:t xml:space="preserve">Non-seasonal and seasonal differencing sums up to 2 at most. d + D should be [0, 2] </w:t>
+      </w:r>
+    </w:p>
+    <w:p>
+      <w:r>
+        <w:t xml:space="preserve">For time series with weak seasonal patterns, we only use seasonal differencing </w:t>
+      </w:r>
+      <w:r>
+        <w:rPr>
+          <w:b/>
+          <w:bCs/>
+        </w:rPr>
+        <w:t>if necessary</w:t>
+      </w:r>
+      <w:r>
+        <w:t xml:space="preserve"> </w:t>
+      </w:r>
+    </w:p>
+    <w:p>
+      <w:r>
+        <w:drawing>
+          <wp:inline distT="0" distB="0" distL="0" distR="0" wp14:anchorId="288AA857" wp14:editId="638D9424">
+            <wp:extent cx="3610800" cy="2376000"/>
+            <wp:effectExtent l="0" t="0" r="8890" b="5715"/>
+            <wp:docPr id="45" name="Picture 45"/>
+            <wp:cNvGraphicFramePr>
+              <a:graphicFrameLocks xmlns:a="http://schemas.openxmlformats.org/drawingml/2006/main" noChangeAspect="1"/>
+            </wp:cNvGraphicFramePr>
+            <a:graphic xmlns:a="http://schemas.openxmlformats.org/drawingml/2006/main">
+              <a:graphicData uri="http://schemas.openxmlformats.org/drawingml/2006/picture">
+                <pic:pic xmlns:pic="http://schemas.openxmlformats.org/drawingml/2006/picture">
+                  <pic:nvPicPr>
+                    <pic:cNvPr id="1" name=""/>
+                    <pic:cNvPicPr/>
+                  </pic:nvPicPr>
+                  <pic:blipFill>
+                    <a:blip r:embed="rId50"/>
+                    <a:stretch>
+                      <a:fillRect/>
+                    </a:stretch>
+                  </pic:blipFill>
+                  <pic:spPr>
+                    <a:xfrm>
+                      <a:off x="0" y="0"/>
+                      <a:ext cx="3610800" cy="2376000"/>
+                    </a:xfrm>
+                    <a:prstGeom prst="rect">
+                      <a:avLst/>
+                    </a:prstGeom>
+                  </pic:spPr>
+                </pic:pic>
+              </a:graphicData>
+            </a:graphic>
+          </wp:inline>
+        </w:drawing>
+      </w:r>
+      <w:r>
+        <w:t xml:space="preserve"> </w:t>
+      </w:r>
+    </w:p>
+    <w:p>
+      <w:r>
+        <w:t xml:space="preserve">For time series with strong seasonal pattern, </w:t>
+      </w:r>
+      <w:r>
+        <w:rPr>
+          <w:b/>
+          <w:bCs/>
+        </w:rPr>
+        <w:t>always</w:t>
+      </w:r>
+      <w:r>
+        <w:t xml:space="preserve"> use seasonal differencing. </w:t>
+      </w:r>
+    </w:p>
+    <w:p>
+      <w:r>
+        <w:drawing>
+          <wp:inline distT="0" distB="0" distL="0" distR="0" wp14:anchorId="1814DD21" wp14:editId="3523C8E8">
+            <wp:extent cx="3574800" cy="2379600"/>
+            <wp:effectExtent l="0" t="0" r="6985" b="1905"/>
+            <wp:docPr id="46" name="Picture 46"/>
+            <wp:cNvGraphicFramePr>
+              <a:graphicFrameLocks xmlns:a="http://schemas.openxmlformats.org/drawingml/2006/main" noChangeAspect="1"/>
+            </wp:cNvGraphicFramePr>
+            <a:graphic xmlns:a="http://schemas.openxmlformats.org/drawingml/2006/main">
+              <a:graphicData uri="http://schemas.openxmlformats.org/drawingml/2006/picture">
+                <pic:pic xmlns:pic="http://schemas.openxmlformats.org/drawingml/2006/picture">
+                  <pic:nvPicPr>
+                    <pic:cNvPr id="1" name=""/>
+                    <pic:cNvPicPr/>
+                  </pic:nvPicPr>
+                  <pic:blipFill>
+                    <a:blip r:embed="rId51"/>
+                    <a:stretch>
+                      <a:fillRect/>
+                    </a:stretch>
+                  </pic:blipFill>
+                  <pic:spPr>
+                    <a:xfrm>
+                      <a:off x="0" y="0"/>
+                      <a:ext cx="3574800" cy="2379600"/>
+                    </a:xfrm>
+                    <a:prstGeom prst="rect">
+                      <a:avLst/>
+                    </a:prstGeom>
+                  </pic:spPr>
+                </pic:pic>
+              </a:graphicData>
+            </a:graphic>
+          </wp:inline>
+        </w:drawing>
+      </w:r>
+      <w:r>
+        <w:t xml:space="preserve"> </w:t>
+      </w:r>
+    </w:p>
+    <w:p>
+      <w:pPr>
+        <w:pStyle w:val="Heading4"/>
+      </w:pPr>
+      <w:r>
+        <w:t xml:space="preserve">Additive vs multiplicative seasonality </w:t>
+      </w:r>
+    </w:p>
+    <w:p>
+      <w:r>
+        <w:t xml:space="preserve">Additives series = trend + season. We proceed as usual with differencing </w:t>
+      </w:r>
+    </w:p>
+    <w:p>
+      <w:r>
+        <w:t xml:space="preserve">Multiplicative series = trend x season. We Apply log transform first </w:t>
+      </w:r>
+    </w:p>
+    <w:p>
+      <w:r>
+        <w:lastRenderedPageBreak/>
+        <w:br w:type="page"/>
+      </w:r>
+    </w:p>
+    <w:p>
+      <w:pPr>
         <w:pStyle w:val="Heading1"/>
         <w:rPr>
           <w:noProof/>
@@ -9911,6 +10605,7 @@
         <w:rPr>
           <w:noProof/>
         </w:rPr>
+        <w:lastRenderedPageBreak/>
         <w:t xml:space="preserve">Machine Learning for Time Series Data in Python </w:t>
       </w:r>
     </w:p>

</xml_diff>

<commit_message>
course: machine learning for time series data in python
</commit_message>
<xml_diff>
--- a/datacamp/data_camp_python.docx
+++ b/datacamp/data_camp_python.docx
@@ -8804,8 +8804,13 @@
       <w:pPr>
         <w:pStyle w:val="Heading4"/>
       </w:pPr>
-      <w:r>
-        <w:t xml:space="preserve">ARMA(1, 1) model </w:t>
+      <w:proofErr w:type="gramStart"/>
+      <w:r>
+        <w:t>ARMA(</w:t>
+      </w:r>
+      <w:proofErr w:type="gramEnd"/>
+      <w:r>
+        <w:t xml:space="preserve">1, 1) model </w:t>
       </w:r>
     </w:p>
     <w:p>
@@ -8857,8 +8862,13 @@
       <w:pPr>
         <w:pStyle w:val="Heading4"/>
       </w:pPr>
-      <w:r>
-        <w:t xml:space="preserve">ARMAX(1, 1) model </w:t>
+      <w:proofErr w:type="gramStart"/>
+      <w:r>
+        <w:t>ARMAX(</w:t>
+      </w:r>
+      <w:proofErr w:type="gramEnd"/>
+      <w:r>
+        <w:t xml:space="preserve">1, 1) model </w:t>
       </w:r>
     </w:p>
     <w:p>
@@ -8905,7 +8915,15 @@
     </w:p>
     <w:p>
       <w:r>
-        <w:t xml:space="preserve">X1 is the coefficient that models that linear dependency between the external variable z and the dependent variable Yt. </w:t>
+        <w:t xml:space="preserve">X1 is the coefficient that models that linear dependency between the external variable z and the dependent variable </w:t>
+      </w:r>
+      <w:proofErr w:type="spellStart"/>
+      <w:r>
+        <w:t>Yt</w:t>
+      </w:r>
+      <w:proofErr w:type="spellEnd"/>
+      <w:r>
+        <w:t xml:space="preserve">. </w:t>
       </w:r>
     </w:p>
     <w:p>
@@ -8915,12 +8933,28 @@
           <w:lang w:val="sv-SE"/>
         </w:rPr>
       </w:pPr>
+      <w:proofErr w:type="gramStart"/>
       <w:r>
         <w:rPr>
           <w:lang w:val="sv-SE"/>
         </w:rPr>
-        <w:t>ARMAX(p, q, b) model</w:t>
-      </w:r>
+        <w:t>ARMAX(</w:t>
+      </w:r>
+      <w:proofErr w:type="gramEnd"/>
+      <w:r>
+        <w:rPr>
+          <w:lang w:val="sv-SE"/>
+        </w:rPr>
+        <w:t xml:space="preserve">p, q, b) </w:t>
+      </w:r>
+      <w:proofErr w:type="spellStart"/>
+      <w:r>
+        <w:rPr>
+          <w:lang w:val="sv-SE"/>
+        </w:rPr>
+        <w:t>model</w:t>
+      </w:r>
+      <w:proofErr w:type="spellEnd"/>
       <w:r>
         <w:rPr>
           <w:lang w:val="sv-SE"/>
@@ -9021,7 +9055,15 @@
         <w:t>One-step-ahead</w:t>
       </w:r>
       <w:r>
-        <w:t xml:space="preserve"> predictions, it takes an observed value Xt, from the sample and make a prediction for the next interval Xt+1. Then it takes the observed value Xt+1 and predicts Xt+2. </w:t>
+        <w:t xml:space="preserve"> predictions, it takes an observed value </w:t>
+      </w:r>
+      <w:proofErr w:type="spellStart"/>
+      <w:r>
+        <w:t>Xt</w:t>
+      </w:r>
+      <w:proofErr w:type="spellEnd"/>
+      <w:r>
+        <w:t xml:space="preserve">, from the sample and make a prediction for the next interval Xt+1. Then it takes the observed value Xt+1 and predicts Xt+2. </w:t>
       </w:r>
     </w:p>
     <w:p>
@@ -9138,7 +9180,20 @@
     </w:p>
     <w:p>
       <w:r>
-        <w:t xml:space="preserve">If a time series is non-stationary, we can take the first difference and it might become stationary. They we fit it to an ARMA model and predict the difference. Use cumsum() to reconstruct the value from the difference. </w:t>
+        <w:t xml:space="preserve">If a time series is non-stationary, we can take the first difference and it might become stationary. They we fit it to an ARMA model and predict the difference. Use </w:t>
+      </w:r>
+      <w:proofErr w:type="spellStart"/>
+      <w:proofErr w:type="gramStart"/>
+      <w:r>
+        <w:t>cumsum</w:t>
+      </w:r>
+      <w:proofErr w:type="spellEnd"/>
+      <w:r>
+        <w:t>(</w:t>
+      </w:r>
+      <w:proofErr w:type="gramEnd"/>
+      <w:r>
+        <w:t xml:space="preserve">) to reconstruct the value from the difference. </w:t>
       </w:r>
     </w:p>
     <w:p>
@@ -9638,7 +9693,15 @@
     </w:p>
     <w:p>
       <w:r>
-        <w:t xml:space="preserve">If both ACF and PACF tails off, then it is an ARMA(p, q) model, with unknown value of p and q </w:t>
+        <w:t xml:space="preserve">If both ACF and PACF tails off, then it is an </w:t>
+      </w:r>
+      <w:proofErr w:type="gramStart"/>
+      <w:r>
+        <w:t>ARMA(</w:t>
+      </w:r>
+      <w:proofErr w:type="gramEnd"/>
+      <w:r>
+        <w:t xml:space="preserve">p, q) model, with unknown value of p and q </w:t>
       </w:r>
     </w:p>
     <w:p>
@@ -9846,8 +9909,21 @@
       <w:pPr>
         <w:pStyle w:val="Heading4"/>
       </w:pPr>
-      <w:r>
-        <w:t xml:space="preserve">SARIMAXResults.plot_diagnostics() </w:t>
+      <w:proofErr w:type="spellStart"/>
+      <w:r>
+        <w:t>SARIMAXResults.plot_</w:t>
+      </w:r>
+      <w:proofErr w:type="gramStart"/>
+      <w:r>
+        <w:t>diagnostics</w:t>
+      </w:r>
+      <w:proofErr w:type="spellEnd"/>
+      <w:r>
+        <w:t>(</w:t>
+      </w:r>
+      <w:proofErr w:type="gramEnd"/>
+      <w:r>
+        <w:t xml:space="preserve">) </w:t>
       </w:r>
     </w:p>
     <w:p>
@@ -9876,7 +9952,23 @@
         </w:numPr>
       </w:pPr>
       <w:r>
-        <w:t xml:space="preserve">Histogram plus estimated density of standardized residuals, along with a Normal(0, 1) densitry for reference </w:t>
+        <w:t xml:space="preserve">Histogram plus estimated density of standardized residuals, along with a </w:t>
+      </w:r>
+      <w:proofErr w:type="gramStart"/>
+      <w:r>
+        <w:t>Normal(</w:t>
+      </w:r>
+      <w:proofErr w:type="gramEnd"/>
+      <w:r>
+        <w:t xml:space="preserve">0, 1) </w:t>
+      </w:r>
+      <w:proofErr w:type="spellStart"/>
+      <w:r>
+        <w:t>densitry</w:t>
+      </w:r>
+      <w:proofErr w:type="spellEnd"/>
+      <w:r>
+        <w:t xml:space="preserve"> for reference </w:t>
       </w:r>
     </w:p>
     <w:p>
@@ -9908,14 +10000,13 @@
       <w:pPr>
         <w:pStyle w:val="Heading4"/>
       </w:pPr>
-      <w:r>
-        <w:t>SARIMAXResults.</w:t>
-      </w:r>
-      <w:r>
-        <w:t xml:space="preserve">summary() </w:t>
-      </w:r>
-      <w:r>
-        <w:t xml:space="preserve"> </w:t>
+      <w:proofErr w:type="spellStart"/>
+      <w:r>
+        <w:t>SARIMAXResults.summary</w:t>
+      </w:r>
+      <w:proofErr w:type="spellEnd"/>
+      <w:r>
+        <w:t xml:space="preserve">()  </w:t>
       </w:r>
     </w:p>
     <w:p>
@@ -9924,8 +10015,13 @@
       </w:r>
     </w:p>
     <w:p>
-      <w:r>
-        <w:t xml:space="preserve">Prob(JB) – p-value for null hypothesis that residuals are normally distributed. </w:t>
+      <w:proofErr w:type="gramStart"/>
+      <w:r>
+        <w:t>Prob(</w:t>
+      </w:r>
+      <w:proofErr w:type="gramEnd"/>
+      <w:r>
+        <w:t xml:space="preserve">JB) – p-value for null hypothesis that residuals are normally distributed. </w:t>
       </w:r>
     </w:p>
     <w:p/>
@@ -9934,12 +10030,28 @@
         <w:pStyle w:val="Heading3"/>
       </w:pPr>
       <w:r>
-        <w:t xml:space="preserve">Box-Jenkins method </w:t>
-      </w:r>
-    </w:p>
-    <w:p>
-      <w:r>
-        <w:t>Box-Jenkins method defines a set of steps to applying ARIMA models to a time series.</w:t>
+        <w:t>Box-</w:t>
+      </w:r>
+      <w:proofErr w:type="gramStart"/>
+      <w:r>
+        <w:t>Jenkins</w:t>
+      </w:r>
+      <w:proofErr w:type="gramEnd"/>
+      <w:r>
+        <w:t xml:space="preserve"> method </w:t>
+      </w:r>
+    </w:p>
+    <w:p>
+      <w:r>
+        <w:t>Box-</w:t>
+      </w:r>
+      <w:proofErr w:type="gramStart"/>
+      <w:r>
+        <w:t>Jenkins</w:t>
+      </w:r>
+      <w:proofErr w:type="gramEnd"/>
+      <w:r>
+        <w:t xml:space="preserve"> method defines a set of steps to applying ARIMA models to a time series.</w:t>
       </w:r>
       <w:r>
         <w:t xml:space="preserve"> The steps are: id</w:t>
@@ -9984,7 +10096,15 @@
     </w:p>
     <w:p>
       <w:r>
-        <w:t xml:space="preserve">We can identify the interval of the seasonality by subtracting the data from an moving average and then plot the ACF </w:t>
+        <w:t xml:space="preserve">We can identify the interval of the seasonality by subtracting the data from </w:t>
+      </w:r>
+      <w:proofErr w:type="gramStart"/>
+      <w:r>
+        <w:t>an</w:t>
+      </w:r>
+      <w:proofErr w:type="gramEnd"/>
+      <w:r>
+        <w:t xml:space="preserve"> moving average and then plot the ACF </w:t>
       </w:r>
     </w:p>
     <w:p>
@@ -9997,7 +10117,15 @@
         <w:spacing w:line="285" w:lineRule="atLeast"/>
       </w:pPr>
       <w:r>
-        <w:t xml:space="preserve">After taking the difference of an rolling mean (with an arbitrary window) </w:t>
+        <w:t xml:space="preserve">After taking the difference of </w:t>
+      </w:r>
+      <w:proofErr w:type="gramStart"/>
+      <w:r>
+        <w:t>an</w:t>
+      </w:r>
+      <w:proofErr w:type="gramEnd"/>
+      <w:r>
+        <w:t xml:space="preserve"> rolling mean (with an arbitrary window) </w:t>
       </w:r>
     </w:p>
     <w:p>
@@ -10078,12 +10206,20 @@
       </w:r>
     </w:p>
     <w:p>
-      <w:r>
-        <w:t xml:space="preserve">THe ACF clearly shows that the period is 12 </w:t>
-      </w:r>
-    </w:p>
-    <w:p>
-      <w:r>
+      <w:proofErr w:type="spellStart"/>
+      <w:r>
+        <w:t>THe</w:t>
+      </w:r>
+      <w:proofErr w:type="spellEnd"/>
+      <w:r>
+        <w:t xml:space="preserve"> ACF clearly shows that the period is 12 </w:t>
+      </w:r>
+    </w:p>
+    <w:p>
+      <w:r>
+        <w:rPr>
+          <w:noProof/>
+        </w:rPr>
         <w:drawing>
           <wp:inline distT="0" distB="0" distL="0" distR="0" wp14:anchorId="57B43C3C" wp14:editId="0957C271">
             <wp:extent cx="2970000" cy="2340000"/>
@@ -10133,6 +10269,9 @@
         <w:t xml:space="preserve"> </w:t>
       </w:r>
       <w:r>
+        <w:rPr>
+          <w:noProof/>
+        </w:rPr>
         <w:drawing>
           <wp:inline distT="0" distB="0" distL="0" distR="0" wp14:anchorId="3631F545" wp14:editId="06CB21A0">
             <wp:extent cx="3034800" cy="2318400"/>
@@ -10227,12 +10366,20 @@
       </w:r>
     </w:p>
     <w:p>
-      <w:r>
-        <w:t xml:space="preserve">ARIMA(2, 0, 1) model </w:t>
-      </w:r>
-    </w:p>
-    <w:p>
-      <w:r>
+      <w:proofErr w:type="gramStart"/>
+      <w:r>
+        <w:t>ARIMA(</w:t>
+      </w:r>
+      <w:proofErr w:type="gramEnd"/>
+      <w:r>
+        <w:t xml:space="preserve">2, 0, 1) model </w:t>
+      </w:r>
+    </w:p>
+    <w:p>
+      <w:r>
+        <w:rPr>
+          <w:noProof/>
+        </w:rPr>
         <w:drawing>
           <wp:inline distT="0" distB="0" distL="0" distR="0" wp14:anchorId="20A6C020" wp14:editId="4B4F02EC">
             <wp:extent cx="3650400" cy="306000"/>
@@ -10274,8 +10421,13 @@
       </w:r>
     </w:p>
     <w:p>
-      <w:r>
-        <w:t>SARIMA(0, 0, 0)(2,, 0, 1)</w:t>
+      <w:proofErr w:type="gramStart"/>
+      <w:r>
+        <w:t>SARIMA(</w:t>
+      </w:r>
+      <w:proofErr w:type="gramEnd"/>
+      <w:r>
+        <w:t>0, 0, 0)(2,, 0, 1)</w:t>
       </w:r>
       <w:r>
         <w:rPr>
@@ -10289,6 +10441,9 @@
     </w:p>
     <w:p>
       <w:r>
+        <w:rPr>
+          <w:noProof/>
+        </w:rPr>
         <w:drawing>
           <wp:inline distT="0" distB="0" distL="0" distR="0" wp14:anchorId="7AF5BE5E" wp14:editId="31300355">
             <wp:extent cx="3819600" cy="270000"/>
@@ -10339,7 +10494,15 @@
     <w:p>
       <w:r>
         <w:lastRenderedPageBreak/>
-        <w:t xml:space="preserve">Once we have found the two order of differencing, and made the time series  stationary, we need to find  the other model orders. </w:t>
+        <w:t xml:space="preserve">Once we have found the two order of differencing, and made the time </w:t>
+      </w:r>
+      <w:proofErr w:type="gramStart"/>
+      <w:r>
+        <w:t>series  stationary</w:t>
+      </w:r>
+      <w:proofErr w:type="gramEnd"/>
+      <w:r>
+        <w:t xml:space="preserve">, we need to find  the other model orders. </w:t>
       </w:r>
     </w:p>
     <w:p>
@@ -10352,7 +10515,15 @@
     </w:p>
     <w:p>
       <w:r>
-        <w:t xml:space="preserve">Pyramid-arima is a library that automates the process of finding the best p and q parameters for non-seasonal and seasonal portion of the model.  </w:t>
+        <w:t>Pyramid-</w:t>
+      </w:r>
+      <w:proofErr w:type="spellStart"/>
+      <w:r>
+        <w:t>arima</w:t>
+      </w:r>
+      <w:proofErr w:type="spellEnd"/>
+      <w:r>
+        <w:t xml:space="preserve"> is a library that automates the process of finding the best p and q parameters for non-seasonal and seasonal portion of the model.  </w:t>
       </w:r>
     </w:p>
     <w:p>
@@ -10473,6 +10644,9 @@
     </w:p>
     <w:p>
       <w:r>
+        <w:rPr>
+          <w:noProof/>
+        </w:rPr>
         <w:drawing>
           <wp:inline distT="0" distB="0" distL="0" distR="0" wp14:anchorId="288AA857" wp14:editId="638D9424">
             <wp:extent cx="3610800" cy="2376000"/>
@@ -10530,6 +10704,9 @@
     </w:p>
     <w:p>
       <w:r>
+        <w:rPr>
+          <w:noProof/>
+        </w:rPr>
         <w:drawing>
           <wp:inline distT="0" distB="0" distL="0" distR="0" wp14:anchorId="1814DD21" wp14:editId="3523C8E8">
             <wp:extent cx="3574800" cy="2379600"/>
@@ -10579,8 +10756,13 @@
       </w:r>
     </w:p>
     <w:p>
-      <w:r>
-        <w:t xml:space="preserve">Additives series = trend + season. We proceed as usual with differencing </w:t>
+      <w:proofErr w:type="gramStart"/>
+      <w:r>
+        <w:t>Additives</w:t>
+      </w:r>
+      <w:proofErr w:type="gramEnd"/>
+      <w:r>
+        <w:t xml:space="preserve"> series = trend + season. We proceed as usual with differencing </w:t>
       </w:r>
     </w:p>
     <w:p>
@@ -10611,10 +10793,563 @@
     </w:p>
     <w:p>
       <w:pPr>
-        <w:rPr>
-          <w:noProof/>
-        </w:rPr>
-      </w:pPr>
+        <w:pStyle w:val="Heading2"/>
+        <w:rPr>
+          <w:noProof/>
+        </w:rPr>
+      </w:pPr>
+      <w:r>
+        <w:rPr>
+          <w:noProof/>
+        </w:rPr>
+        <w:t xml:space="preserve">Time Series annd Machine Learning Primer </w:t>
+      </w:r>
+    </w:p>
+    <w:p>
+      <w:pPr>
+        <w:pStyle w:val="Heading2"/>
+        <w:rPr>
+          <w:noProof/>
+        </w:rPr>
+      </w:pPr>
+      <w:r>
+        <w:rPr>
+          <w:noProof/>
+        </w:rPr>
+        <w:t xml:space="preserve">Timer Series as Inputs to a Model </w:t>
+      </w:r>
+    </w:p>
+    <w:p>
+      <w:pPr>
+        <w:pStyle w:val="Heading3"/>
+      </w:pPr>
+      <w:r>
+        <w:t xml:space="preserve">The auditory envelope </w:t>
+      </w:r>
+    </w:p>
+    <w:p>
+      <w:r>
+        <w:t xml:space="preserve">The auditory envelope captures the general shape of the audio waveform. It relates to the total amount of audio energy present at each moment of time. </w:t>
+      </w:r>
+    </w:p>
+    <w:p>
+      <w:pPr>
+        <w:pStyle w:val="Code"/>
+        <w:shd w:val="clear" w:color="auto" w:fill="E7E6E6" w:themeFill="background2"/>
+        <w:rPr>
+          <w:color w:val="000000"/>
+        </w:rPr>
+      </w:pPr>
+      <w:r>
+        <w:t>audio_rectified</w:t>
+      </w:r>
+      <w:r>
+        <w:rPr>
+          <w:color w:val="000000"/>
+        </w:rPr>
+        <w:t> = </w:t>
+      </w:r>
+      <w:r>
+        <w:t>audio</w:t>
+      </w:r>
+      <w:r>
+        <w:rPr>
+          <w:color w:val="000000"/>
+        </w:rPr>
+        <w:t>.apply(</w:t>
+      </w:r>
+      <w:r>
+        <w:rPr>
+          <w:color w:val="267F99"/>
+        </w:rPr>
+        <w:t>np</w:t>
+      </w:r>
+      <w:r>
+        <w:rPr>
+          <w:color w:val="000000"/>
+        </w:rPr>
+        <w:t>.</w:t>
+      </w:r>
+      <w:r>
+        <w:rPr>
+          <w:color w:val="795E26"/>
+        </w:rPr>
+        <w:t>abs</w:t>
+      </w:r>
+      <w:r>
+        <w:rPr>
+          <w:color w:val="000000"/>
+        </w:rPr>
+        <w:t>)</w:t>
+      </w:r>
+    </w:p>
+    <w:p>
+      <w:pPr>
+        <w:pStyle w:val="Code"/>
+        <w:shd w:val="clear" w:color="auto" w:fill="E7E6E6" w:themeFill="background2"/>
+        <w:rPr>
+          <w:color w:val="000000"/>
+        </w:rPr>
+      </w:pPr>
+      <w:r>
+        <w:t>audio_rectified_smooth</w:t>
+      </w:r>
+      <w:r>
+        <w:rPr>
+          <w:color w:val="000000"/>
+        </w:rPr>
+        <w:t> = </w:t>
+      </w:r>
+      <w:r>
+        <w:t>audio_rectified</w:t>
+      </w:r>
+      <w:r>
+        <w:rPr>
+          <w:color w:val="000000"/>
+        </w:rPr>
+        <w:t>.rolling(</w:t>
+      </w:r>
+      <w:r>
+        <w:rPr>
+          <w:color w:val="098658"/>
+        </w:rPr>
+        <w:t>50</w:t>
+      </w:r>
+      <w:r>
+        <w:rPr>
+          <w:color w:val="000000"/>
+        </w:rPr>
+        <w:t>).mean()</w:t>
+      </w:r>
+    </w:p>
+    <w:p>
+      <w:pPr>
+        <w:pStyle w:val="Code"/>
+        <w:shd w:val="clear" w:color="auto" w:fill="E7E6E6" w:themeFill="background2"/>
+        <w:rPr>
+          <w:color w:val="000000"/>
+        </w:rPr>
+      </w:pPr>
+    </w:p>
+    <w:p>
+      <w:pPr>
+        <w:pStyle w:val="Heading3"/>
+      </w:pPr>
+      <w:r>
+        <w:t xml:space="preserve">Computing the Tempogram </w:t>
+      </w:r>
+    </w:p>
+    <w:p>
+      <w:r>
+        <w:t xml:space="preserve">Tempogram estimates the tempo of a sound over time. </w:t>
+      </w:r>
+    </w:p>
+    <w:p>
+      <w:pPr>
+        <w:pStyle w:val="Code"/>
+        <w:shd w:val="clear" w:color="auto" w:fill="E7E6E6" w:themeFill="background2"/>
+        <w:rPr>
+          <w:color w:val="000000"/>
+        </w:rPr>
+      </w:pPr>
+      <w:proofErr w:type="spellStart"/>
+      <w:r>
+        <w:t>tempos</w:t>
+      </w:r>
+      <w:r>
+        <w:rPr>
+          <w:color w:val="000000"/>
+        </w:rPr>
+        <w:t>.</w:t>
+      </w:r>
+      <w:r>
+        <w:rPr>
+          <w:color w:val="795E26"/>
+        </w:rPr>
+        <w:t>append</w:t>
+      </w:r>
+      <w:proofErr w:type="spellEnd"/>
+      <w:r>
+        <w:rPr>
+          <w:color w:val="000000"/>
+        </w:rPr>
+        <w:t>(</w:t>
+      </w:r>
+      <w:proofErr w:type="spellStart"/>
+      <w:r>
+        <w:rPr>
+          <w:color w:val="267F99"/>
+        </w:rPr>
+        <w:t>lr</w:t>
+      </w:r>
+      <w:r>
+        <w:rPr>
+          <w:color w:val="000000"/>
+        </w:rPr>
+        <w:t>.</w:t>
+      </w:r>
+      <w:r>
+        <w:rPr>
+          <w:color w:val="267F99"/>
+        </w:rPr>
+        <w:t>beat</w:t>
+      </w:r>
+      <w:r>
+        <w:rPr>
+          <w:color w:val="000000"/>
+        </w:rPr>
+        <w:t>.</w:t>
+      </w:r>
+      <w:r>
+        <w:rPr>
+          <w:color w:val="795E26"/>
+        </w:rPr>
+        <w:t>tempo</w:t>
+      </w:r>
+      <w:proofErr w:type="spellEnd"/>
+      <w:r>
+        <w:rPr>
+          <w:color w:val="000000"/>
+        </w:rPr>
+        <w:t>(</w:t>
+      </w:r>
+      <w:proofErr w:type="spellStart"/>
+      <w:r>
+        <w:t>i_audio</w:t>
+      </w:r>
+      <w:r>
+        <w:rPr>
+          <w:color w:val="000000"/>
+        </w:rPr>
+        <w:t>.values</w:t>
+      </w:r>
+      <w:proofErr w:type="spellEnd"/>
+      <w:r>
+        <w:rPr>
+          <w:color w:val="000000"/>
+        </w:rPr>
+        <w:t>, </w:t>
+      </w:r>
+      <w:proofErr w:type="spellStart"/>
+      <w:r>
+        <w:t>sr</w:t>
+      </w:r>
+      <w:proofErr w:type="spellEnd"/>
+      <w:r>
+        <w:rPr>
+          <w:color w:val="000000"/>
+        </w:rPr>
+        <w:t>=</w:t>
+      </w:r>
+      <w:proofErr w:type="spellStart"/>
+      <w:r>
+        <w:t>sfreq</w:t>
+      </w:r>
+      <w:proofErr w:type="spellEnd"/>
+      <w:r>
+        <w:rPr>
+          <w:color w:val="000000"/>
+        </w:rPr>
+        <w:t>,</w:t>
+      </w:r>
+    </w:p>
+    <w:p>
+      <w:pPr>
+        <w:pStyle w:val="Code"/>
+        <w:shd w:val="clear" w:color="auto" w:fill="E7E6E6" w:themeFill="background2"/>
+        <w:rPr>
+          <w:color w:val="000000"/>
+        </w:rPr>
+      </w:pPr>
+      <w:r>
+        <w:rPr>
+          <w:color w:val="000000"/>
+        </w:rPr>
+        <w:t>                      </w:t>
+      </w:r>
+      <w:proofErr w:type="spellStart"/>
+      <w:r>
+        <w:t>hop_length</w:t>
+      </w:r>
+      <w:proofErr w:type="spellEnd"/>
+      <w:r>
+        <w:rPr>
+          <w:color w:val="000000"/>
+        </w:rPr>
+        <w:t>=</w:t>
+      </w:r>
+      <w:r>
+        <w:rPr>
+          <w:color w:val="098658"/>
+        </w:rPr>
+        <w:t>2</w:t>
+      </w:r>
+      <w:r>
+        <w:rPr>
+          <w:color w:val="000000"/>
+        </w:rPr>
+        <w:t>**</w:t>
+      </w:r>
+      <w:r>
+        <w:rPr>
+          <w:color w:val="098658"/>
+        </w:rPr>
+        <w:t>6</w:t>
+      </w:r>
+      <w:r>
+        <w:rPr>
+          <w:color w:val="000000"/>
+        </w:rPr>
+        <w:t>, </w:t>
+      </w:r>
+      <w:r>
+        <w:t>aggregate</w:t>
+      </w:r>
+      <w:r>
+        <w:rPr>
+          <w:color w:val="000000"/>
+        </w:rPr>
+        <w:t>=</w:t>
+      </w:r>
+      <w:r>
+        <w:rPr>
+          <w:color w:val="0000FF"/>
+        </w:rPr>
+        <w:t>None</w:t>
+      </w:r>
+      <w:r>
+        <w:rPr>
+          <w:color w:val="000000"/>
+        </w:rPr>
+        <w:t>))</w:t>
+      </w:r>
+    </w:p>
+    <w:p>
+      <w:pPr>
+        <w:pStyle w:val="Code"/>
+        <w:shd w:val="clear" w:color="auto" w:fill="E7E6E6" w:themeFill="background2"/>
+        <w:rPr>
+          <w:color w:val="000000"/>
+        </w:rPr>
+      </w:pPr>
+      <w:r>
+        <w:rPr>
+          <w:color w:val="008000"/>
+        </w:rPr>
+        <w:t># Calculate statistics of each tempo</w:t>
+      </w:r>
+    </w:p>
+    <w:p>
+      <w:pPr>
+        <w:pStyle w:val="Code"/>
+        <w:shd w:val="clear" w:color="auto" w:fill="E7E6E6" w:themeFill="background2"/>
+        <w:rPr>
+          <w:color w:val="000000"/>
+        </w:rPr>
+      </w:pPr>
+      <w:proofErr w:type="spellStart"/>
+      <w:r>
+        <w:t>tempos_mean</w:t>
+      </w:r>
+      <w:proofErr w:type="spellEnd"/>
+      <w:r>
+        <w:rPr>
+          <w:color w:val="000000"/>
+        </w:rPr>
+        <w:t> = </w:t>
+      </w:r>
+      <w:proofErr w:type="spellStart"/>
+      <w:r>
+        <w:t>tempos</w:t>
+      </w:r>
+      <w:r>
+        <w:rPr>
+          <w:color w:val="000000"/>
+        </w:rPr>
+        <w:t>.mean</w:t>
+      </w:r>
+      <w:proofErr w:type="spellEnd"/>
+      <w:r>
+        <w:rPr>
+          <w:color w:val="000000"/>
+        </w:rPr>
+        <w:t>(</w:t>
+      </w:r>
+      <w:r>
+        <w:t>axis</w:t>
+      </w:r>
+      <w:r>
+        <w:rPr>
+          <w:color w:val="000000"/>
+        </w:rPr>
+        <w:t>=-</w:t>
+      </w:r>
+      <w:r>
+        <w:rPr>
+          <w:color w:val="098658"/>
+        </w:rPr>
+        <w:t>1</w:t>
+      </w:r>
+      <w:r>
+        <w:rPr>
+          <w:color w:val="000000"/>
+        </w:rPr>
+        <w:t>)</w:t>
+      </w:r>
+    </w:p>
+    <w:p>
+      <w:pPr>
+        <w:pStyle w:val="Code"/>
+        <w:shd w:val="clear" w:color="auto" w:fill="E7E6E6" w:themeFill="background2"/>
+        <w:rPr>
+          <w:color w:val="000000"/>
+        </w:rPr>
+      </w:pPr>
+      <w:proofErr w:type="spellStart"/>
+      <w:r>
+        <w:t>tempos_std</w:t>
+      </w:r>
+      <w:proofErr w:type="spellEnd"/>
+      <w:r>
+        <w:rPr>
+          <w:color w:val="000000"/>
+        </w:rPr>
+        <w:t> = </w:t>
+      </w:r>
+      <w:proofErr w:type="spellStart"/>
+      <w:r>
+        <w:t>tempos</w:t>
+      </w:r>
+      <w:r>
+        <w:rPr>
+          <w:color w:val="000000"/>
+        </w:rPr>
+        <w:t>.std</w:t>
+      </w:r>
+      <w:proofErr w:type="spellEnd"/>
+      <w:r>
+        <w:rPr>
+          <w:color w:val="000000"/>
+        </w:rPr>
+        <w:t>(</w:t>
+      </w:r>
+      <w:r>
+        <w:t>axis</w:t>
+      </w:r>
+      <w:r>
+        <w:rPr>
+          <w:color w:val="000000"/>
+        </w:rPr>
+        <w:t>=-</w:t>
+      </w:r>
+      <w:r>
+        <w:rPr>
+          <w:color w:val="098658"/>
+        </w:rPr>
+        <w:t>1</w:t>
+      </w:r>
+      <w:r>
+        <w:rPr>
+          <w:color w:val="000000"/>
+        </w:rPr>
+        <w:t>)</w:t>
+      </w:r>
+    </w:p>
+    <w:p>
+      <w:pPr>
+        <w:pStyle w:val="Code"/>
+        <w:shd w:val="clear" w:color="auto" w:fill="E7E6E6" w:themeFill="background2"/>
+        <w:rPr>
+          <w:color w:val="000000"/>
+        </w:rPr>
+      </w:pPr>
+      <w:proofErr w:type="spellStart"/>
+      <w:r>
+        <w:t>tempos_max</w:t>
+      </w:r>
+      <w:proofErr w:type="spellEnd"/>
+      <w:r>
+        <w:rPr>
+          <w:color w:val="000000"/>
+        </w:rPr>
+        <w:t> = </w:t>
+      </w:r>
+      <w:proofErr w:type="spellStart"/>
+      <w:r>
+        <w:t>tempos</w:t>
+      </w:r>
+      <w:r>
+        <w:rPr>
+          <w:color w:val="000000"/>
+        </w:rPr>
+        <w:t>.max</w:t>
+      </w:r>
+      <w:proofErr w:type="spellEnd"/>
+      <w:r>
+        <w:rPr>
+          <w:color w:val="000000"/>
+        </w:rPr>
+        <w:t>(</w:t>
+      </w:r>
+      <w:r>
+        <w:t>axis</w:t>
+      </w:r>
+      <w:r>
+        <w:rPr>
+          <w:color w:val="000000"/>
+        </w:rPr>
+        <w:t>=-</w:t>
+      </w:r>
+      <w:r>
+        <w:rPr>
+          <w:color w:val="098658"/>
+        </w:rPr>
+        <w:t>1</w:t>
+      </w:r>
+      <w:r>
+        <w:rPr>
+          <w:color w:val="000000"/>
+        </w:rPr>
+        <w:t>)</w:t>
+      </w:r>
+    </w:p>
+    <w:p>
+      <w:pPr>
+        <w:pStyle w:val="Code"/>
+        <w:shd w:val="clear" w:color="auto" w:fill="E7E6E6" w:themeFill="background2"/>
+        <w:rPr>
+          <w:color w:val="000000"/>
+        </w:rPr>
+      </w:pPr>
+    </w:p>
+    <w:p/>
+    <w:p>
+      <w:pPr>
+        <w:pStyle w:val="Heading2"/>
+        <w:rPr>
+          <w:noProof/>
+        </w:rPr>
+      </w:pPr>
+      <w:r>
+        <w:rPr>
+          <w:noProof/>
+        </w:rPr>
+        <w:t xml:space="preserve">Predicting Time Series Data </w:t>
+      </w:r>
+    </w:p>
+    <w:p>
+      <w:pPr>
+        <w:pStyle w:val="Heading2"/>
+        <w:rPr>
+          <w:noProof/>
+        </w:rPr>
+      </w:pPr>
+      <w:r>
+        <w:rPr>
+          <w:noProof/>
+        </w:rPr>
+        <w:t xml:space="preserve">Validating and Inspecting Time Series Models </w:t>
+      </w:r>
     </w:p>
     <w:p>
       <w:pPr>

</xml_diff>

<commit_message>
finish course: machine learning for time series in pythonn
</commit_message>
<xml_diff>
--- a/datacamp/data_camp_python.docx
+++ b/datacamp/data_camp_python.docx
@@ -10952,7 +10952,6 @@
           <w:color w:val="000000"/>
         </w:rPr>
       </w:pPr>
-      <w:proofErr w:type="spellStart"/>
       <w:r>
         <w:t>tempos</w:t>
       </w:r>
@@ -10968,14 +10967,12 @@
         </w:rPr>
         <w:t>append</w:t>
       </w:r>
-      <w:proofErr w:type="spellEnd"/>
       <w:r>
         <w:rPr>
           <w:color w:val="000000"/>
         </w:rPr>
         <w:t>(</w:t>
       </w:r>
-      <w:proofErr w:type="spellStart"/>
       <w:r>
         <w:rPr>
           <w:color w:val="267F99"/>
@@ -11006,14 +11003,12 @@
         </w:rPr>
         <w:t>tempo</w:t>
       </w:r>
-      <w:proofErr w:type="spellEnd"/>
       <w:r>
         <w:rPr>
           <w:color w:val="000000"/>
         </w:rPr>
         <w:t>(</w:t>
       </w:r>
-      <w:proofErr w:type="spellStart"/>
       <w:r>
         <w:t>i_audio</w:t>
       </w:r>
@@ -11021,31 +11016,20 @@
         <w:rPr>
           <w:color w:val="000000"/>
         </w:rPr>
-        <w:t>.values</w:t>
-      </w:r>
-      <w:proofErr w:type="spellEnd"/>
-      <w:r>
-        <w:rPr>
-          <w:color w:val="000000"/>
-        </w:rPr>
-        <w:t>, </w:t>
-      </w:r>
-      <w:proofErr w:type="spellStart"/>
+        <w:t>.values, </w:t>
+      </w:r>
       <w:r>
         <w:t>sr</w:t>
       </w:r>
-      <w:proofErr w:type="spellEnd"/>
       <w:r>
         <w:rPr>
           <w:color w:val="000000"/>
         </w:rPr>
         <w:t>=</w:t>
       </w:r>
-      <w:proofErr w:type="spellStart"/>
       <w:r>
         <w:t>sfreq</w:t>
       </w:r>
-      <w:proofErr w:type="spellEnd"/>
       <w:r>
         <w:rPr>
           <w:color w:val="000000"/>
@@ -11067,11 +11051,9 @@
         </w:rPr>
         <w:t>                      </w:t>
       </w:r>
-      <w:proofErr w:type="spellStart"/>
       <w:r>
         <w:t>hop_length</w:t>
       </w:r>
-      <w:proofErr w:type="spellEnd"/>
       <w:r>
         <w:rPr>
           <w:color w:val="000000"/>
@@ -11147,18 +11129,15 @@
           <w:color w:val="000000"/>
         </w:rPr>
       </w:pPr>
-      <w:proofErr w:type="spellStart"/>
       <w:r>
         <w:t>tempos_mean</w:t>
       </w:r>
-      <w:proofErr w:type="spellEnd"/>
       <w:r>
         <w:rPr>
           <w:color w:val="000000"/>
         </w:rPr>
         <w:t> = </w:t>
       </w:r>
-      <w:proofErr w:type="spellStart"/>
       <w:r>
         <w:t>tempos</w:t>
       </w:r>
@@ -11166,14 +11145,7 @@
         <w:rPr>
           <w:color w:val="000000"/>
         </w:rPr>
-        <w:t>.mean</w:t>
-      </w:r>
-      <w:proofErr w:type="spellEnd"/>
-      <w:r>
-        <w:rPr>
-          <w:color w:val="000000"/>
-        </w:rPr>
-        <w:t>(</w:t>
+        <w:t>.mean(</w:t>
       </w:r>
       <w:r>
         <w:t>axis</w:t>
@@ -11205,18 +11177,15 @@
           <w:color w:val="000000"/>
         </w:rPr>
       </w:pPr>
-      <w:proofErr w:type="spellStart"/>
       <w:r>
         <w:t>tempos_std</w:t>
       </w:r>
-      <w:proofErr w:type="spellEnd"/>
       <w:r>
         <w:rPr>
           <w:color w:val="000000"/>
         </w:rPr>
         <w:t> = </w:t>
       </w:r>
-      <w:proofErr w:type="spellStart"/>
       <w:r>
         <w:t>tempos</w:t>
       </w:r>
@@ -11224,14 +11193,7 @@
         <w:rPr>
           <w:color w:val="000000"/>
         </w:rPr>
-        <w:t>.std</w:t>
-      </w:r>
-      <w:proofErr w:type="spellEnd"/>
-      <w:r>
-        <w:rPr>
-          <w:color w:val="000000"/>
-        </w:rPr>
-        <w:t>(</w:t>
+        <w:t>.std(</w:t>
       </w:r>
       <w:r>
         <w:t>axis</w:t>
@@ -11263,18 +11225,15 @@
           <w:color w:val="000000"/>
         </w:rPr>
       </w:pPr>
-      <w:proofErr w:type="spellStart"/>
       <w:r>
         <w:t>tempos_max</w:t>
       </w:r>
-      <w:proofErr w:type="spellEnd"/>
       <w:r>
         <w:rPr>
           <w:color w:val="000000"/>
         </w:rPr>
         <w:t> = </w:t>
       </w:r>
-      <w:proofErr w:type="spellStart"/>
       <w:r>
         <w:t>tempos</w:t>
       </w:r>
@@ -11282,14 +11241,7 @@
         <w:rPr>
           <w:color w:val="000000"/>
         </w:rPr>
-        <w:t>.max</w:t>
-      </w:r>
-      <w:proofErr w:type="spellEnd"/>
-      <w:r>
-        <w:rPr>
-          <w:color w:val="000000"/>
-        </w:rPr>
-        <w:t>(</w:t>
+        <w:t>.max(</w:t>
       </w:r>
       <w:r>
         <w:t>axis</w:t>
@@ -11338,6 +11290,13 @@
       </w:r>
     </w:p>
     <w:p>
+      <w:proofErr w:type="spellStart"/>
+      <w:r>
+        <w:t>na</w:t>
+      </w:r>
+      <w:proofErr w:type="spellEnd"/>
+    </w:p>
+    <w:p>
       <w:pPr>
         <w:pStyle w:val="Heading2"/>
         <w:rPr>
@@ -11353,10 +11312,1253 @@
     </w:p>
     <w:p>
       <w:pPr>
-        <w:rPr>
-          <w:noProof/>
-        </w:rPr>
-      </w:pPr>
+        <w:pStyle w:val="Heading3"/>
+      </w:pPr>
+      <w:r>
+        <w:t xml:space="preserve">Creating features from the past </w:t>
+      </w:r>
+    </w:p>
+    <w:p>
+      <w:r>
+        <w:t xml:space="preserve">The biggest difference between time series and non-time series data is the relationship between data points. Because the data has a linear flow (matching the progression of time), patterns will persist over a span of datapoints. As a result, we can use information from the past in order to predict values in the future. </w:t>
+      </w:r>
+    </w:p>
+    <w:p>
+      <w:pPr>
+        <w:pStyle w:val="Heading4"/>
+      </w:pPr>
+      <w:r>
+        <w:t xml:space="preserve">Smoothness and autocorrelation </w:t>
+      </w:r>
+    </w:p>
+    <w:p>
+      <w:r>
+        <w:t xml:space="preserve">It is important to consider how “smooth” is your data when fitting models with time series. The smoothness of your data reflects how much correlation there is between one time point and those that come before and after it. The extent to which previous timepoints are predictive of subsequent time points is often described as autocorrelation. </w:t>
+      </w:r>
+    </w:p>
+    <w:p>
+      <w:pPr>
+        <w:pStyle w:val="Heading4"/>
+      </w:pPr>
+      <w:r>
+        <w:t xml:space="preserve">Fitting a model with time-shifted features </w:t>
+      </w:r>
+    </w:p>
+    <w:p>
+      <w:r>
+        <w:t xml:space="preserve">We create a time-shifted </w:t>
+      </w:r>
+      <w:proofErr w:type="spellStart"/>
+      <w:r>
+        <w:t>DataFrame</w:t>
+      </w:r>
+      <w:proofErr w:type="spellEnd"/>
+      <w:r>
+        <w:t xml:space="preserve">, use it to predict the current value. </w:t>
+      </w:r>
+    </w:p>
+    <w:p>
+      <w:pPr>
+        <w:pStyle w:val="Code"/>
+        <w:shd w:val="clear" w:color="auto" w:fill="E7E6E6" w:themeFill="background2"/>
+      </w:pPr>
+      <w:r>
+        <w:rPr>
+          <w:color w:val="001080"/>
+        </w:rPr>
+        <w:t>shifts</w:t>
+      </w:r>
+      <w:r>
+        <w:t> = </w:t>
+      </w:r>
+      <w:proofErr w:type="spellStart"/>
+      <w:r>
+        <w:rPr>
+          <w:color w:val="267F99"/>
+        </w:rPr>
+        <w:t>np</w:t>
+      </w:r>
+      <w:r>
+        <w:t>.</w:t>
+      </w:r>
+      <w:r>
+        <w:rPr>
+          <w:color w:val="795E26"/>
+        </w:rPr>
+        <w:t>arange</w:t>
+      </w:r>
+      <w:proofErr w:type="spellEnd"/>
+      <w:r>
+        <w:t>(</w:t>
+      </w:r>
+      <w:r>
+        <w:rPr>
+          <w:color w:val="098658"/>
+        </w:rPr>
+        <w:t>1</w:t>
+      </w:r>
+      <w:r>
+        <w:t>, </w:t>
+      </w:r>
+      <w:r>
+        <w:rPr>
+          <w:color w:val="098658"/>
+        </w:rPr>
+        <w:t>11</w:t>
+      </w:r>
+      <w:r>
+        <w:t>).</w:t>
+      </w:r>
+      <w:proofErr w:type="spellStart"/>
+      <w:r>
+        <w:t>astype</w:t>
+      </w:r>
+      <w:proofErr w:type="spellEnd"/>
+      <w:r>
+        <w:t>(</w:t>
+      </w:r>
+      <w:r>
+        <w:rPr>
+          <w:color w:val="267F99"/>
+        </w:rPr>
+        <w:t>int</w:t>
+      </w:r>
+      <w:r>
+        <w:t>)</w:t>
+      </w:r>
+    </w:p>
+    <w:p>
+      <w:pPr>
+        <w:pStyle w:val="Code"/>
+        <w:shd w:val="clear" w:color="auto" w:fill="E7E6E6" w:themeFill="background2"/>
+      </w:pPr>
+      <w:r>
+        <w:rPr>
+          <w:color w:val="008000"/>
+        </w:rPr>
+        <w:t># Use a dictionary comprehension to create name: value pairs, one pair per shift</w:t>
+      </w:r>
+    </w:p>
+    <w:p>
+      <w:pPr>
+        <w:pStyle w:val="Code"/>
+        <w:shd w:val="clear" w:color="auto" w:fill="E7E6E6" w:themeFill="background2"/>
+      </w:pPr>
+      <w:r>
+        <w:rPr>
+          <w:color w:val="001080"/>
+        </w:rPr>
+        <w:t>shifted_data</w:t>
+      </w:r>
+      <w:r>
+        <w:t> = {</w:t>
+      </w:r>
+      <w:r>
+        <w:rPr>
+          <w:color w:val="A31515"/>
+        </w:rPr>
+        <w:t>"lag_</w:t>
+      </w:r>
+      <w:r>
+        <w:rPr>
+          <w:color w:val="0000FF"/>
+        </w:rPr>
+        <w:t>{}</w:t>
+      </w:r>
+      <w:r>
+        <w:rPr>
+          <w:color w:val="A31515"/>
+        </w:rPr>
+        <w:t>_day"</w:t>
+      </w:r>
+      <w:r>
+        <w:t>.</w:t>
+      </w:r>
+      <w:r>
+        <w:rPr>
+          <w:color w:val="795E26"/>
+        </w:rPr>
+        <w:t>format</w:t>
+      </w:r>
+      <w:r>
+        <w:t>(</w:t>
+      </w:r>
+      <w:r>
+        <w:rPr>
+          <w:color w:val="001080"/>
+        </w:rPr>
+        <w:t>day_shift</w:t>
+      </w:r>
+      <w:r>
+        <w:t>): </w:t>
+      </w:r>
+      <w:r>
+        <w:rPr>
+          <w:color w:val="001080"/>
+        </w:rPr>
+        <w:t>prices_perc</w:t>
+      </w:r>
+      <w:r>
+        <w:t>.shift(</w:t>
+      </w:r>
+    </w:p>
+    <w:p>
+      <w:pPr>
+        <w:pStyle w:val="Code"/>
+        <w:shd w:val="clear" w:color="auto" w:fill="E7E6E6" w:themeFill="background2"/>
+      </w:pPr>
+      <w:r>
+        <w:t>        </w:t>
+      </w:r>
+      <w:proofErr w:type="spellStart"/>
+      <w:r>
+        <w:rPr>
+          <w:color w:val="001080"/>
+        </w:rPr>
+        <w:t>day_shift</w:t>
+      </w:r>
+      <w:proofErr w:type="spellEnd"/>
+      <w:r>
+        <w:t>) </w:t>
+      </w:r>
+      <w:r>
+        <w:rPr>
+          <w:color w:val="AF00DB"/>
+        </w:rPr>
+        <w:t>for</w:t>
+      </w:r>
+      <w:r>
+        <w:t> </w:t>
+      </w:r>
+      <w:proofErr w:type="spellStart"/>
+      <w:r>
+        <w:rPr>
+          <w:color w:val="001080"/>
+        </w:rPr>
+        <w:t>day_shift</w:t>
+      </w:r>
+      <w:proofErr w:type="spellEnd"/>
+      <w:r>
+        <w:t> </w:t>
+      </w:r>
+      <w:r>
+        <w:rPr>
+          <w:color w:val="AF00DB"/>
+        </w:rPr>
+        <w:t>in</w:t>
+      </w:r>
+      <w:r>
+        <w:t> </w:t>
+      </w:r>
+      <w:r>
+        <w:rPr>
+          <w:color w:val="001080"/>
+        </w:rPr>
+        <w:t>shifts</w:t>
+      </w:r>
+      <w:r>
+        <w:t>}</w:t>
+      </w:r>
+    </w:p>
+    <w:p>
+      <w:pPr>
+        <w:pStyle w:val="Code"/>
+        <w:shd w:val="clear" w:color="auto" w:fill="E7E6E6" w:themeFill="background2"/>
+      </w:pPr>
+      <w:r>
+        <w:rPr>
+          <w:color w:val="008000"/>
+        </w:rPr>
+        <w:t># Convert into a </w:t>
+      </w:r>
+      <w:proofErr w:type="spellStart"/>
+      <w:r>
+        <w:rPr>
+          <w:color w:val="008000"/>
+        </w:rPr>
+        <w:t>DataFrame</w:t>
+      </w:r>
+      <w:proofErr w:type="spellEnd"/>
+      <w:r>
+        <w:rPr>
+          <w:color w:val="008000"/>
+        </w:rPr>
+        <w:t> for subsequent use</w:t>
+      </w:r>
+    </w:p>
+    <w:p>
+      <w:pPr>
+        <w:pStyle w:val="Code"/>
+        <w:shd w:val="clear" w:color="auto" w:fill="E7E6E6" w:themeFill="background2"/>
+      </w:pPr>
+      <w:proofErr w:type="spellStart"/>
+      <w:r>
+        <w:rPr>
+          <w:color w:val="001080"/>
+        </w:rPr>
+        <w:t>prices_perc_shifted</w:t>
+      </w:r>
+      <w:proofErr w:type="spellEnd"/>
+      <w:r>
+        <w:t> = </w:t>
+      </w:r>
+      <w:proofErr w:type="spellStart"/>
+      <w:r>
+        <w:rPr>
+          <w:color w:val="267F99"/>
+        </w:rPr>
+        <w:t>pd</w:t>
+      </w:r>
+      <w:r>
+        <w:t>.</w:t>
+      </w:r>
+      <w:r>
+        <w:rPr>
+          <w:color w:val="267F99"/>
+        </w:rPr>
+        <w:t>DataFrame</w:t>
+      </w:r>
+      <w:proofErr w:type="spellEnd"/>
+      <w:r>
+        <w:t>(</w:t>
+      </w:r>
+      <w:proofErr w:type="spellStart"/>
+      <w:r>
+        <w:rPr>
+          <w:color w:val="001080"/>
+        </w:rPr>
+        <w:t>shifted_data</w:t>
+      </w:r>
+      <w:proofErr w:type="spellEnd"/>
+      <w:r>
+        <w:t>)</w:t>
+      </w:r>
+    </w:p>
+    <w:p>
+      <w:pPr>
+        <w:pStyle w:val="Code"/>
+        <w:shd w:val="clear" w:color="auto" w:fill="E7E6E6" w:themeFill="background2"/>
+      </w:pPr>
+      <w:r>
+        <w:rPr>
+          <w:color w:val="001080"/>
+        </w:rPr>
+        <w:t>model</w:t>
+      </w:r>
+      <w:r>
+        <w:t> = </w:t>
+      </w:r>
+      <w:r>
+        <w:rPr>
+          <w:color w:val="267F99"/>
+        </w:rPr>
+        <w:t>Ridge</w:t>
+      </w:r>
+      <w:r>
+        <w:t>()</w:t>
+      </w:r>
+    </w:p>
+    <w:p>
+      <w:pPr>
+        <w:pStyle w:val="Code"/>
+        <w:shd w:val="clear" w:color="auto" w:fill="E7E6E6" w:themeFill="background2"/>
+      </w:pPr>
+      <w:proofErr w:type="spellStart"/>
+      <w:r>
+        <w:rPr>
+          <w:color w:val="001080"/>
+        </w:rPr>
+        <w:t>model</w:t>
+      </w:r>
+      <w:r>
+        <w:t>.</w:t>
+      </w:r>
+      <w:r>
+        <w:rPr>
+          <w:color w:val="795E26"/>
+        </w:rPr>
+        <w:t>fit</w:t>
+      </w:r>
+      <w:proofErr w:type="spellEnd"/>
+      <w:r>
+        <w:t>(</w:t>
+      </w:r>
+      <w:r>
+        <w:rPr>
+          <w:color w:val="0070C1"/>
+        </w:rPr>
+        <w:t>X</w:t>
+      </w:r>
+      <w:r>
+        <w:t>, </w:t>
+      </w:r>
+      <w:r>
+        <w:rPr>
+          <w:color w:val="001080"/>
+        </w:rPr>
+        <w:t>y</w:t>
+      </w:r>
+      <w:r>
+        <w:t>)</w:t>
+      </w:r>
+    </w:p>
+    <w:p>
+      <w:pPr>
+        <w:pStyle w:val="Code"/>
+        <w:shd w:val="clear" w:color="auto" w:fill="E7E6E6" w:themeFill="background2"/>
+      </w:pPr>
+      <w:r>
+        <w:rPr>
+          <w:color w:val="008000"/>
+        </w:rPr>
+        <w:t># Run the function to visualize model's coefficients</w:t>
+      </w:r>
+    </w:p>
+    <w:p>
+      <w:pPr>
+        <w:pStyle w:val="Code"/>
+        <w:shd w:val="clear" w:color="auto" w:fill="E7E6E6" w:themeFill="background2"/>
+      </w:pPr>
+      <w:r>
+        <w:rPr>
+          <w:color w:val="795E26"/>
+        </w:rPr>
+        <w:t>visualize_coefficients</w:t>
+      </w:r>
+      <w:r>
+        <w:t>(</w:t>
+      </w:r>
+      <w:r>
+        <w:rPr>
+          <w:color w:val="001080"/>
+        </w:rPr>
+        <w:t>model</w:t>
+      </w:r>
+      <w:r>
+        <w:t>.</w:t>
+      </w:r>
+      <w:r>
+        <w:rPr>
+          <w:color w:val="001080"/>
+        </w:rPr>
+        <w:t>coef_</w:t>
+      </w:r>
+      <w:r>
+        <w:t>, </w:t>
+      </w:r>
+      <w:r>
+        <w:rPr>
+          <w:color w:val="001080"/>
+        </w:rPr>
+        <w:t>prices_perc_shifted</w:t>
+      </w:r>
+      <w:r>
+        <w:t>.columns, </w:t>
+      </w:r>
+      <w:r>
+        <w:rPr>
+          <w:color w:val="001080"/>
+        </w:rPr>
+        <w:t>ax</w:t>
+      </w:r>
+      <w:r>
+        <w:t>=</w:t>
+      </w:r>
+      <w:r>
+        <w:rPr>
+          <w:color w:val="001080"/>
+        </w:rPr>
+        <w:t>axs</w:t>
+      </w:r>
+      <w:r>
+        <w:t>[</w:t>
+      </w:r>
+      <w:r>
+        <w:rPr>
+          <w:color w:val="098658"/>
+        </w:rPr>
+        <w:t>1</w:t>
+      </w:r>
+      <w:r>
+        <w:t>])</w:t>
+      </w:r>
+    </w:p>
+    <w:p>
+      <w:pPr>
+        <w:pStyle w:val="Code"/>
+        <w:shd w:val="clear" w:color="auto" w:fill="E7E6E6" w:themeFill="background2"/>
+      </w:pPr>
+    </w:p>
+    <w:p/>
+    <w:p>
+      <w:r>
+        <w:t>For a time-series that resembles a white noise, the autocorrelation has low values starting from lag 1</w:t>
+      </w:r>
+    </w:p>
+    <w:p>
+      <w:r>
+        <w:lastRenderedPageBreak/>
+        <w:drawing>
+          <wp:inline distT="0" distB="0" distL="0" distR="0" wp14:anchorId="444435C7" wp14:editId="0CD62E1B">
+            <wp:extent cx="6156000" cy="3096000"/>
+            <wp:effectExtent l="0" t="0" r="0" b="9525"/>
+            <wp:docPr id="44" name="Picture 44"/>
+            <wp:cNvGraphicFramePr>
+              <a:graphicFrameLocks xmlns:a="http://schemas.openxmlformats.org/drawingml/2006/main" noChangeAspect="1"/>
+            </wp:cNvGraphicFramePr>
+            <a:graphic xmlns:a="http://schemas.openxmlformats.org/drawingml/2006/main">
+              <a:graphicData uri="http://schemas.openxmlformats.org/drawingml/2006/picture">
+                <pic:pic xmlns:pic="http://schemas.openxmlformats.org/drawingml/2006/picture">
+                  <pic:nvPicPr>
+                    <pic:cNvPr id="1" name=""/>
+                    <pic:cNvPicPr/>
+                  </pic:nvPicPr>
+                  <pic:blipFill>
+                    <a:blip r:embed="rId52"/>
+                    <a:stretch>
+                      <a:fillRect/>
+                    </a:stretch>
+                  </pic:blipFill>
+                  <pic:spPr>
+                    <a:xfrm>
+                      <a:off x="0" y="0"/>
+                      <a:ext cx="6156000" cy="3096000"/>
+                    </a:xfrm>
+                    <a:prstGeom prst="rect">
+                      <a:avLst/>
+                    </a:prstGeom>
+                  </pic:spPr>
+                </pic:pic>
+              </a:graphicData>
+            </a:graphic>
+          </wp:inline>
+        </w:drawing>
+      </w:r>
+      <w:r>
+        <w:t xml:space="preserve"> </w:t>
+      </w:r>
+    </w:p>
+    <w:p>
+      <w:r>
+        <w:t xml:space="preserve">For a time-series that is smooth and has a trend, the autocorrelation tails off smoothly. </w:t>
+      </w:r>
+    </w:p>
+    <w:p>
+      <w:r>
+        <w:drawing>
+          <wp:inline distT="0" distB="0" distL="0" distR="0" wp14:anchorId="56E621AB" wp14:editId="0FB36B2C">
+            <wp:extent cx="6156000" cy="3063600"/>
+            <wp:effectExtent l="0" t="0" r="0" b="3810"/>
+            <wp:docPr id="47" name="Picture 47"/>
+            <wp:cNvGraphicFramePr>
+              <a:graphicFrameLocks xmlns:a="http://schemas.openxmlformats.org/drawingml/2006/main" noChangeAspect="1"/>
+            </wp:cNvGraphicFramePr>
+            <a:graphic xmlns:a="http://schemas.openxmlformats.org/drawingml/2006/main">
+              <a:graphicData uri="http://schemas.openxmlformats.org/drawingml/2006/picture">
+                <pic:pic xmlns:pic="http://schemas.openxmlformats.org/drawingml/2006/picture">
+                  <pic:nvPicPr>
+                    <pic:cNvPr id="1" name=""/>
+                    <pic:cNvPicPr/>
+                  </pic:nvPicPr>
+                  <pic:blipFill>
+                    <a:blip r:embed="rId53"/>
+                    <a:stretch>
+                      <a:fillRect/>
+                    </a:stretch>
+                  </pic:blipFill>
+                  <pic:spPr>
+                    <a:xfrm>
+                      <a:off x="0" y="0"/>
+                      <a:ext cx="6156000" cy="3063600"/>
+                    </a:xfrm>
+                    <a:prstGeom prst="rect">
+                      <a:avLst/>
+                    </a:prstGeom>
+                  </pic:spPr>
+                </pic:pic>
+              </a:graphicData>
+            </a:graphic>
+          </wp:inline>
+        </w:drawing>
+      </w:r>
+    </w:p>
+    <w:p/>
+    <w:p>
+      <w:pPr>
+        <w:pStyle w:val="Heading3"/>
+      </w:pPr>
+      <w:r>
+        <w:t xml:space="preserve">Cross-validating time series data </w:t>
+      </w:r>
+    </w:p>
+    <w:p>
+      <w:r>
+        <w:t xml:space="preserve">A standard pattern to use cross validation in scikit-learn </w:t>
+      </w:r>
+    </w:p>
+    <w:p>
+      <w:pPr>
+        <w:pStyle w:val="Code"/>
+        <w:shd w:val="clear" w:color="auto" w:fill="E7E6E6" w:themeFill="background2"/>
+      </w:pPr>
+      <w:r>
+        <w:rPr>
+          <w:color w:val="AF00DB"/>
+        </w:rPr>
+        <w:t>for</w:t>
+      </w:r>
+      <w:r>
+        <w:t> </w:t>
+      </w:r>
+      <w:r>
+        <w:rPr>
+          <w:color w:val="001080"/>
+        </w:rPr>
+        <w:t>tr</w:t>
+      </w:r>
+      <w:r>
+        <w:t>, </w:t>
+      </w:r>
+      <w:proofErr w:type="spellStart"/>
+      <w:r>
+        <w:rPr>
+          <w:color w:val="001080"/>
+        </w:rPr>
+        <w:t>tt</w:t>
+      </w:r>
+      <w:proofErr w:type="spellEnd"/>
+      <w:r>
+        <w:t> </w:t>
+      </w:r>
+      <w:r>
+        <w:rPr>
+          <w:color w:val="AF00DB"/>
+        </w:rPr>
+        <w:t>in</w:t>
+      </w:r>
+      <w:r>
+        <w:t> </w:t>
+      </w:r>
+      <w:proofErr w:type="spellStart"/>
+      <w:r>
+        <w:t>cv.split</w:t>
+      </w:r>
+      <w:proofErr w:type="spellEnd"/>
+      <w:r>
+        <w:t>(X, y):</w:t>
+      </w:r>
+    </w:p>
+    <w:p>
+      <w:pPr>
+        <w:pStyle w:val="Code"/>
+        <w:shd w:val="clear" w:color="auto" w:fill="E7E6E6" w:themeFill="background2"/>
+      </w:pPr>
+      <w:r>
+        <w:t>    </w:t>
+      </w:r>
+      <w:r>
+        <w:rPr>
+          <w:color w:val="008000"/>
+        </w:rPr>
+        <w:t># Fit the model on training data</w:t>
+      </w:r>
+    </w:p>
+    <w:p>
+      <w:pPr>
+        <w:pStyle w:val="Code"/>
+        <w:shd w:val="clear" w:color="auto" w:fill="E7E6E6" w:themeFill="background2"/>
+      </w:pPr>
+      <w:r>
+        <w:t>    </w:t>
+      </w:r>
+      <w:proofErr w:type="spellStart"/>
+      <w:r>
+        <w:t>model.fit</w:t>
+      </w:r>
+      <w:proofErr w:type="spellEnd"/>
+      <w:r>
+        <w:t>(X[</w:t>
+      </w:r>
+      <w:r>
+        <w:rPr>
+          <w:color w:val="001080"/>
+        </w:rPr>
+        <w:t>tr</w:t>
+      </w:r>
+      <w:r>
+        <w:t>], y[</w:t>
+      </w:r>
+      <w:r>
+        <w:rPr>
+          <w:color w:val="001080"/>
+        </w:rPr>
+        <w:t>tr</w:t>
+      </w:r>
+      <w:r>
+        <w:t>])</w:t>
+      </w:r>
+    </w:p>
+    <w:p>
+      <w:pPr>
+        <w:pStyle w:val="Code"/>
+        <w:shd w:val="clear" w:color="auto" w:fill="E7E6E6" w:themeFill="background2"/>
+        <w:ind w:firstLine="405"/>
+      </w:pPr>
+      <w:r>
+        <w:t>model.score(X[</w:t>
+      </w:r>
+      <w:r>
+        <w:rPr>
+          <w:color w:val="001080"/>
+        </w:rPr>
+        <w:t>tt</w:t>
+      </w:r>
+      <w:r>
+        <w:t>], y[</w:t>
+      </w:r>
+      <w:r>
+        <w:rPr>
+          <w:color w:val="001080"/>
+        </w:rPr>
+        <w:t>tt</w:t>
+      </w:r>
+      <w:r>
+        <w:t>])</w:t>
+      </w:r>
+    </w:p>
+    <w:p>
+      <w:pPr>
+        <w:pStyle w:val="Code"/>
+        <w:shd w:val="clear" w:color="auto" w:fill="E7E6E6" w:themeFill="background2"/>
+        <w:ind w:firstLine="405"/>
+      </w:pPr>
+    </w:p>
+    <w:p>
+      <w:pPr>
+        <w:pStyle w:val="Heading4"/>
+      </w:pPr>
+      <w:proofErr w:type="spellStart"/>
+      <w:r>
+        <w:t>KFold</w:t>
+      </w:r>
+      <w:proofErr w:type="spellEnd"/>
+      <w:r>
+        <w:t xml:space="preserve"> CV</w:t>
+      </w:r>
+    </w:p>
+    <w:p>
+      <w:proofErr w:type="spellStart"/>
+      <w:r>
+        <w:t>KFold</w:t>
+      </w:r>
+      <w:proofErr w:type="spellEnd"/>
+      <w:r>
+        <w:t xml:space="preserve"> CV splits the data into K folds, in each iteration, </w:t>
+      </w:r>
+      <w:proofErr w:type="gramStart"/>
+      <w:r>
+        <w:t>It</w:t>
+      </w:r>
+      <w:proofErr w:type="gramEnd"/>
+      <w:r>
+        <w:t xml:space="preserve"> uses K-1 folds as training data and the 1 fold as testing data.  </w:t>
+      </w:r>
+    </w:p>
+    <w:p>
+      <w:r>
+        <w:t xml:space="preserve">Visualize your CV behavior as a sanity check of the process. </w:t>
+      </w:r>
+    </w:p>
+    <w:p>
+      <w:r>
+        <w:lastRenderedPageBreak/>
+        <w:drawing>
+          <wp:inline distT="0" distB="0" distL="0" distR="0" wp14:anchorId="3907F560" wp14:editId="1588726D">
+            <wp:extent cx="5835600" cy="2797200"/>
+            <wp:effectExtent l="0" t="0" r="0" b="3175"/>
+            <wp:docPr id="48" name="Picture 48"/>
+            <wp:cNvGraphicFramePr>
+              <a:graphicFrameLocks xmlns:a="http://schemas.openxmlformats.org/drawingml/2006/main" noChangeAspect="1"/>
+            </wp:cNvGraphicFramePr>
+            <a:graphic xmlns:a="http://schemas.openxmlformats.org/drawingml/2006/main">
+              <a:graphicData uri="http://schemas.openxmlformats.org/drawingml/2006/picture">
+                <pic:pic xmlns:pic="http://schemas.openxmlformats.org/drawingml/2006/picture">
+                  <pic:nvPicPr>
+                    <pic:cNvPr id="1" name=""/>
+                    <pic:cNvPicPr/>
+                  </pic:nvPicPr>
+                  <pic:blipFill>
+                    <a:blip r:embed="rId54"/>
+                    <a:stretch>
+                      <a:fillRect/>
+                    </a:stretch>
+                  </pic:blipFill>
+                  <pic:spPr>
+                    <a:xfrm>
+                      <a:off x="0" y="0"/>
+                      <a:ext cx="5835600" cy="2797200"/>
+                    </a:xfrm>
+                    <a:prstGeom prst="rect">
+                      <a:avLst/>
+                    </a:prstGeom>
+                  </pic:spPr>
+                </pic:pic>
+              </a:graphicData>
+            </a:graphic>
+          </wp:inline>
+        </w:drawing>
+      </w:r>
+      <w:r>
+        <w:t xml:space="preserve"> </w:t>
+      </w:r>
+    </w:p>
+    <w:p>
+      <w:pPr>
+        <w:pStyle w:val="Heading4"/>
+      </w:pPr>
+      <w:proofErr w:type="spellStart"/>
+      <w:r>
+        <w:t>ShuffleSplit</w:t>
+      </w:r>
+      <w:proofErr w:type="spellEnd"/>
+      <w:r>
+        <w:t xml:space="preserve"> CV</w:t>
+      </w:r>
+    </w:p>
+    <w:p>
+      <w:proofErr w:type="spellStart"/>
+      <w:r>
+        <w:t>ShuffleSplit</w:t>
+      </w:r>
+      <w:proofErr w:type="spellEnd"/>
+      <w:r>
+        <w:t xml:space="preserve"> shuffles data. </w:t>
+      </w:r>
+    </w:p>
+    <w:p>
+      <w:pPr>
+        <w:pStyle w:val="ListParagraph"/>
+        <w:numPr>
+          <w:ilvl w:val="0"/>
+          <w:numId w:val="2"/>
+        </w:numPr>
+      </w:pPr>
+      <w:r>
+        <w:t xml:space="preserve">This only works if the data is independent and identically distributed. </w:t>
+      </w:r>
+    </w:p>
+    <w:p>
+      <w:pPr>
+        <w:pStyle w:val="ListParagraph"/>
+        <w:numPr>
+          <w:ilvl w:val="0"/>
+          <w:numId w:val="2"/>
+        </w:numPr>
+      </w:pPr>
+      <w:r>
+        <w:t xml:space="preserve">You should not shuffle your data when making predictions with time series. </w:t>
+      </w:r>
+    </w:p>
+    <w:p>
+      <w:r>
+        <w:drawing>
+          <wp:inline distT="0" distB="0" distL="0" distR="0" wp14:anchorId="25B67D68" wp14:editId="6BD27149">
+            <wp:extent cx="5655600" cy="2624400"/>
+            <wp:effectExtent l="0" t="0" r="2540" b="5080"/>
+            <wp:docPr id="50" name="Picture 50"/>
+            <wp:cNvGraphicFramePr>
+              <a:graphicFrameLocks xmlns:a="http://schemas.openxmlformats.org/drawingml/2006/main" noChangeAspect="1"/>
+            </wp:cNvGraphicFramePr>
+            <a:graphic xmlns:a="http://schemas.openxmlformats.org/drawingml/2006/main">
+              <a:graphicData uri="http://schemas.openxmlformats.org/drawingml/2006/picture">
+                <pic:pic xmlns:pic="http://schemas.openxmlformats.org/drawingml/2006/picture">
+                  <pic:nvPicPr>
+                    <pic:cNvPr id="1" name=""/>
+                    <pic:cNvPicPr/>
+                  </pic:nvPicPr>
+                  <pic:blipFill>
+                    <a:blip r:embed="rId55"/>
+                    <a:stretch>
+                      <a:fillRect/>
+                    </a:stretch>
+                  </pic:blipFill>
+                  <pic:spPr>
+                    <a:xfrm>
+                      <a:off x="0" y="0"/>
+                      <a:ext cx="5655600" cy="2624400"/>
+                    </a:xfrm>
+                    <a:prstGeom prst="rect">
+                      <a:avLst/>
+                    </a:prstGeom>
+                  </pic:spPr>
+                </pic:pic>
+              </a:graphicData>
+            </a:graphic>
+          </wp:inline>
+        </w:drawing>
+      </w:r>
+      <w:r>
+        <w:t xml:space="preserve"> </w:t>
+      </w:r>
+    </w:p>
+    <w:p>
+      <w:pPr>
+        <w:pStyle w:val="Heading4"/>
+      </w:pPr>
+      <w:proofErr w:type="spellStart"/>
+      <w:r>
+        <w:t>TimeSeriesSplit</w:t>
+      </w:r>
+      <w:proofErr w:type="spellEnd"/>
+      <w:r>
+        <w:t xml:space="preserve"> </w:t>
+      </w:r>
+    </w:p>
+    <w:p>
+      <w:r>
+        <w:t xml:space="preserve">When using </w:t>
+      </w:r>
+      <w:proofErr w:type="spellStart"/>
+      <w:r>
+        <w:t>KFold</w:t>
+      </w:r>
+      <w:proofErr w:type="spellEnd"/>
+      <w:r>
+        <w:t xml:space="preserve"> CV without shuffling, we still broke the linear passage of time. </w:t>
+      </w:r>
+    </w:p>
+    <w:p>
+      <w:pPr>
+        <w:pStyle w:val="ListParagraph"/>
+        <w:numPr>
+          <w:ilvl w:val="0"/>
+          <w:numId w:val="2"/>
+        </w:numPr>
+      </w:pPr>
+      <w:r>
+        <w:t xml:space="preserve">In general, we should not use datapoints in the future to predict data in the past </w:t>
+      </w:r>
+    </w:p>
+    <w:p>
+      <w:pPr>
+        <w:pStyle w:val="ListParagraph"/>
+        <w:numPr>
+          <w:ilvl w:val="0"/>
+          <w:numId w:val="2"/>
+        </w:numPr>
+      </w:pPr>
+      <w:r>
+        <w:t xml:space="preserve">We should always use training data from the past to predict the future. </w:t>
+      </w:r>
+    </w:p>
+    <w:p>
+      <w:r>
+        <w:t xml:space="preserve">The </w:t>
+      </w:r>
+      <w:proofErr w:type="spellStart"/>
+      <w:r>
+        <w:t>TimeSeriesSplit</w:t>
+      </w:r>
+      <w:proofErr w:type="spellEnd"/>
+      <w:r>
+        <w:t xml:space="preserve"> class helps us to achieve this. </w:t>
+      </w:r>
+    </w:p>
+    <w:p>
+      <w:r>
+        <w:lastRenderedPageBreak/>
+        <w:drawing>
+          <wp:inline distT="0" distB="0" distL="0" distR="0" wp14:anchorId="478F4FA8" wp14:editId="6E91509A">
+            <wp:extent cx="6040800" cy="2905200"/>
+            <wp:effectExtent l="0" t="0" r="0" b="9525"/>
+            <wp:docPr id="51" name="Picture 51"/>
+            <wp:cNvGraphicFramePr>
+              <a:graphicFrameLocks xmlns:a="http://schemas.openxmlformats.org/drawingml/2006/main" noChangeAspect="1"/>
+            </wp:cNvGraphicFramePr>
+            <a:graphic xmlns:a="http://schemas.openxmlformats.org/drawingml/2006/main">
+              <a:graphicData uri="http://schemas.openxmlformats.org/drawingml/2006/picture">
+                <pic:pic xmlns:pic="http://schemas.openxmlformats.org/drawingml/2006/picture">
+                  <pic:nvPicPr>
+                    <pic:cNvPr id="1" name=""/>
+                    <pic:cNvPicPr/>
+                  </pic:nvPicPr>
+                  <pic:blipFill>
+                    <a:blip r:embed="rId56"/>
+                    <a:stretch>
+                      <a:fillRect/>
+                    </a:stretch>
+                  </pic:blipFill>
+                  <pic:spPr>
+                    <a:xfrm>
+                      <a:off x="0" y="0"/>
+                      <a:ext cx="6040800" cy="2905200"/>
+                    </a:xfrm>
+                    <a:prstGeom prst="rect">
+                      <a:avLst/>
+                    </a:prstGeom>
+                  </pic:spPr>
+                </pic:pic>
+              </a:graphicData>
+            </a:graphic>
+          </wp:inline>
+        </w:drawing>
+      </w:r>
+      <w:r>
+        <w:t xml:space="preserve"> </w:t>
+      </w:r>
+    </w:p>
+    <w:p>
+      <w:pPr>
+        <w:pStyle w:val="Heading3"/>
+      </w:pPr>
+      <w:r>
+        <w:t xml:space="preserve">Stationarity and stability </w:t>
+      </w:r>
+    </w:p>
+    <w:p>
+      <w:r>
+        <w:t xml:space="preserve">A stationary signal is one that does not change its statistical properties over time. It has the same mean, standard deviation, and general trends. </w:t>
+      </w:r>
+    </w:p>
+    <w:p>
+      <w:pPr>
+        <w:rPr>
+          <w:noProof/>
+        </w:rPr>
+      </w:pPr>
+      <w:r>
+        <w:rPr>
+          <w:noProof/>
+        </w:rPr>
+        <w:t xml:space="preserve">Most model assumes that the relationship between inputs and outputs is static. If this relationship change over time (as the data is not stationary), then the model will generate predictions using outdated relationships. How can we quantify annd corret for this? </w:t>
+      </w:r>
+    </w:p>
+    <w:p>
+      <w:pPr>
+        <w:pStyle w:val="Heading4"/>
+        <w:rPr>
+          <w:noProof/>
+        </w:rPr>
+      </w:pPr>
+      <w:r>
+        <w:rPr>
+          <w:noProof/>
+        </w:rPr>
+        <w:t xml:space="preserve">Cross Validation to Quantify Parameter Stability </w:t>
+      </w:r>
+    </w:p>
+    <w:p>
+      <w:pPr>
+        <w:rPr>
+          <w:noProof/>
+        </w:rPr>
+      </w:pPr>
+      <w:r>
+        <w:rPr>
+          <w:noProof/>
+        </w:rPr>
+        <w:t xml:space="preserve">We can use TimeSeriesSplit to cross validate the data. We calculate model parameters on each interaton. And we assess parameter stability across all CV splits. </w:t>
+      </w:r>
+    </w:p>
+    <w:p>
+      <w:pPr>
+        <w:rPr>
+          <w:noProof/>
+        </w:rPr>
+      </w:pPr>
+      <w:r>
+        <w:rPr>
+          <w:noProof/>
+        </w:rPr>
+        <w:t xml:space="preserve">In this example, the validation scores dips below zero during the period 2013 and 2014. It indicates that the statistical characterstics of the time series changed during the period. </w:t>
+      </w:r>
+    </w:p>
+    <w:p>
+      <w:pPr>
+        <w:rPr>
+          <w:noProof/>
+        </w:rPr>
+      </w:pPr>
+      <w:r>
+        <w:rPr>
+          <w:noProof/>
+        </w:rPr>
+        <w:drawing>
+          <wp:inline distT="0" distB="0" distL="0" distR="0" wp14:anchorId="07018B1A" wp14:editId="36FE6B90">
+            <wp:extent cx="6645910" cy="3212465"/>
+            <wp:effectExtent l="0" t="0" r="2540" b="6985"/>
+            <wp:docPr id="52" name="Picture 52"/>
+            <wp:cNvGraphicFramePr>
+              <a:graphicFrameLocks xmlns:a="http://schemas.openxmlformats.org/drawingml/2006/main" noChangeAspect="1"/>
+            </wp:cNvGraphicFramePr>
+            <a:graphic xmlns:a="http://schemas.openxmlformats.org/drawingml/2006/main">
+              <a:graphicData uri="http://schemas.openxmlformats.org/drawingml/2006/picture">
+                <pic:pic xmlns:pic="http://schemas.openxmlformats.org/drawingml/2006/picture">
+                  <pic:nvPicPr>
+                    <pic:cNvPr id="1" name=""/>
+                    <pic:cNvPicPr/>
+                  </pic:nvPicPr>
+                  <pic:blipFill>
+                    <a:blip r:embed="rId57"/>
+                    <a:stretch>
+                      <a:fillRect/>
+                    </a:stretch>
+                  </pic:blipFill>
+                  <pic:spPr>
+                    <a:xfrm>
+                      <a:off x="0" y="0"/>
+                      <a:ext cx="6645910" cy="3212465"/>
+                    </a:xfrm>
+                    <a:prstGeom prst="rect">
+                      <a:avLst/>
+                    </a:prstGeom>
+                  </pic:spPr>
+                </pic:pic>
+              </a:graphicData>
+            </a:graphic>
+          </wp:inline>
+        </w:drawing>
+      </w:r>
+    </w:p>
+    <w:p>
+      <w:pPr>
+        <w:rPr>
+          <w:noProof/>
+        </w:rPr>
+      </w:pPr>
+      <w:r>
+        <w:rPr>
+          <w:noProof/>
+        </w:rPr>
+        <w:t xml:space="preserve">We can correct this by fix th e window size of the CV function.  </w:t>
+      </w:r>
+    </w:p>
+    <w:p>
+      <w:pPr>
+        <w:rPr>
+          <w:noProof/>
+        </w:rPr>
+      </w:pPr>
+      <w:r>
+        <w:rPr>
+          <w:noProof/>
+        </w:rPr>
+        <w:drawing>
+          <wp:inline distT="0" distB="0" distL="0" distR="0" wp14:anchorId="7A3F4AB9" wp14:editId="3C003CF2">
+            <wp:extent cx="4582800" cy="489600"/>
+            <wp:effectExtent l="0" t="0" r="8255" b="5715"/>
+            <wp:docPr id="53" name="Picture 53"/>
+            <wp:cNvGraphicFramePr>
+              <a:graphicFrameLocks xmlns:a="http://schemas.openxmlformats.org/drawingml/2006/main" noChangeAspect="1"/>
+            </wp:cNvGraphicFramePr>
+            <a:graphic xmlns:a="http://schemas.openxmlformats.org/drawingml/2006/main">
+              <a:graphicData uri="http://schemas.openxmlformats.org/drawingml/2006/picture">
+                <pic:pic xmlns:pic="http://schemas.openxmlformats.org/drawingml/2006/picture">
+                  <pic:nvPicPr>
+                    <pic:cNvPr id="1" name=""/>
+                    <pic:cNvPicPr/>
+                  </pic:nvPicPr>
+                  <pic:blipFill>
+                    <a:blip r:embed="rId58"/>
+                    <a:stretch>
+                      <a:fillRect/>
+                    </a:stretch>
+                  </pic:blipFill>
+                  <pic:spPr>
+                    <a:xfrm>
+                      <a:off x="0" y="0"/>
+                      <a:ext cx="4582800" cy="489600"/>
+                    </a:xfrm>
+                    <a:prstGeom prst="rect">
+                      <a:avLst/>
+                    </a:prstGeom>
+                  </pic:spPr>
+                </pic:pic>
+              </a:graphicData>
+            </a:graphic>
+          </wp:inline>
+        </w:drawing>
+      </w:r>
+    </w:p>
+    <w:p>
+      <w:pPr>
+        <w:rPr>
+          <w:noProof/>
+        </w:rPr>
+      </w:pPr>
+      <w:r>
+        <w:rPr>
+          <w:noProof/>
+        </w:rPr>
+        <w:lastRenderedPageBreak/>
+        <w:t xml:space="preserve">The validation score somehow improves </w:t>
+      </w:r>
+    </w:p>
+    <w:p>
+      <w:pPr>
+        <w:rPr>
+          <w:noProof/>
+        </w:rPr>
+      </w:pPr>
+      <w:r>
+        <w:rPr>
+          <w:noProof/>
+        </w:rPr>
+        <w:drawing>
+          <wp:inline distT="0" distB="0" distL="0" distR="0" wp14:anchorId="7F2664AB" wp14:editId="5E434D28">
+            <wp:extent cx="6645910" cy="3182620"/>
+            <wp:effectExtent l="0" t="0" r="2540" b="0"/>
+            <wp:docPr id="54" name="Picture 54"/>
+            <wp:cNvGraphicFramePr>
+              <a:graphicFrameLocks xmlns:a="http://schemas.openxmlformats.org/drawingml/2006/main" noChangeAspect="1"/>
+            </wp:cNvGraphicFramePr>
+            <a:graphic xmlns:a="http://schemas.openxmlformats.org/drawingml/2006/main">
+              <a:graphicData uri="http://schemas.openxmlformats.org/drawingml/2006/picture">
+                <pic:pic xmlns:pic="http://schemas.openxmlformats.org/drawingml/2006/picture">
+                  <pic:nvPicPr>
+                    <pic:cNvPr id="1" name=""/>
+                    <pic:cNvPicPr/>
+                  </pic:nvPicPr>
+                  <pic:blipFill>
+                    <a:blip r:embed="rId59"/>
+                    <a:stretch>
+                      <a:fillRect/>
+                    </a:stretch>
+                  </pic:blipFill>
+                  <pic:spPr>
+                    <a:xfrm>
+                      <a:off x="0" y="0"/>
+                      <a:ext cx="6645910" cy="3182620"/>
+                    </a:xfrm>
+                    <a:prstGeom prst="rect">
+                      <a:avLst/>
+                    </a:prstGeom>
+                  </pic:spPr>
+                </pic:pic>
+              </a:graphicData>
+            </a:graphic>
+          </wp:inline>
+        </w:drawing>
+      </w:r>
+      <w:r>
+        <w:rPr>
+          <w:noProof/>
+        </w:rPr>
+        <w:t xml:space="preserve"> </w:t>
+      </w:r>
+    </w:p>
+    <w:p>
+      <w:pPr>
+        <w:rPr>
+          <w:noProof/>
+        </w:rPr>
+      </w:pPr>
+      <w:r>
+        <w:rPr>
+          <w:noProof/>
+        </w:rPr>
+        <w:t xml:space="preserve">  </w:t>
+      </w:r>
     </w:p>
     <w:sectPr>
       <w:pgSz w:w="11906" w:h="16838"/>

</xml_diff>